<commit_message>
Load more functionality enhanced
</commit_message>
<xml_diff>
--- a/app/WEBSITE PRODUCT DETAILS.docx
+++ b/app/WEBSITE PRODUCT DETAILS.docx
@@ -1,6 +1,6 @@
 
 <file path=word/document.xml><?xml version="1.0" encoding="utf-8"?>
-<w:document xmlns:ve="http://schemas.openxmlformats.org/markup-compatibility/2006" xmlns:o="urn:schemas-microsoft-com:office:office" xmlns:r="http://schemas.openxmlformats.org/officeDocument/2006/relationships" xmlns:m="http://schemas.openxmlformats.org/officeDocument/2006/math" xmlns:v="urn:schemas-microsoft-com:vml" xmlns:wp="http://schemas.openxmlformats.org/drawingml/2006/wordprocessingDrawing" xmlns:w10="urn:schemas-microsoft-com:office:word" xmlns:w="http://schemas.openxmlformats.org/wordprocessingml/2006/main" xmlns:wne="http://schemas.microsoft.com/office/word/2006/wordml">
+<w:document xmlns:wpc="http://schemas.microsoft.com/office/word/2010/wordprocessingCanvas" xmlns:cx="http://schemas.microsoft.com/office/drawing/2014/chartex" xmlns:cx1="http://schemas.microsoft.com/office/drawing/2015/9/8/chartex" xmlns:cx2="http://schemas.microsoft.com/office/drawing/2015/10/21/chartex" xmlns:cx3="http://schemas.microsoft.com/office/drawing/2016/5/9/chartex" xmlns:cx4="http://schemas.microsoft.com/office/drawing/2016/5/10/chartex" xmlns:cx5="http://schemas.microsoft.com/office/drawing/2016/5/11/chartex" xmlns:mc="http://schemas.openxmlformats.org/markup-compatibility/2006" xmlns:o="urn:schemas-microsoft-com:office:office" xmlns:r="http://schemas.openxmlformats.org/officeDocument/2006/relationships" xmlns:m="http://schemas.openxmlformats.org/officeDocument/2006/math" xmlns:v="urn:schemas-microsoft-com:vml" xmlns:wp14="http://schemas.microsoft.com/office/word/2010/wordprocessingDrawing" xmlns:wp="http://schemas.openxmlformats.org/drawingml/2006/wordprocessingDrawing" xmlns:w10="urn:schemas-microsoft-com:office:word" xmlns:w="http://schemas.openxmlformats.org/wordprocessingml/2006/main" xmlns:w14="http://schemas.microsoft.com/office/word/2010/wordml" xmlns:w15="http://schemas.microsoft.com/office/word/2012/wordml" xmlns:w16se="http://schemas.microsoft.com/office/word/2015/wordml/symex" xmlns:wpg="http://schemas.microsoft.com/office/word/2010/wordprocessingGroup" xmlns:wpi="http://schemas.microsoft.com/office/word/2010/wordprocessingInk" xmlns:wne="http://schemas.microsoft.com/office/word/2006/wordml" xmlns:wps="http://schemas.microsoft.com/office/word/2010/wordprocessingShape" mc:Ignorable="w14 w15 w16se wp14">
   <w:body>
     <w:p>
       <w:pPr>
@@ -18,88 +18,14 @@
           <w:color w:val="000000"/>
           <w:szCs w:val="13"/>
         </w:rPr>
-        <w:t>{</w:t>
-      </w:r>
-      <w:proofErr w:type="spellStart"/>
-      <w:proofErr w:type="gramStart"/>
-      <w:r>
-        <w:rPr>
-          <w:rFonts w:ascii="Segoe UI" w:eastAsia="Times New Roman" w:hAnsi="Segoe UI" w:cs="Segoe UI"/>
-          <w:color w:val="000000"/>
-          <w:szCs w:val="13"/>
-        </w:rPr>
-        <w:t>sno</w:t>
-      </w:r>
-      <w:proofErr w:type="spellEnd"/>
-      <w:proofErr w:type="gramEnd"/>
-      <w:r>
-        <w:rPr>
-          <w:rFonts w:ascii="Segoe UI" w:eastAsia="Times New Roman" w:hAnsi="Segoe UI" w:cs="Segoe UI"/>
-          <w:color w:val="000000"/>
-          <w:szCs w:val="13"/>
-        </w:rPr>
-        <w:t xml:space="preserve">:"1",name:"NEOPENEM </w:t>
-      </w:r>
-      <w:proofErr w:type="spellStart"/>
-      <w:r>
-        <w:rPr>
-          <w:rFonts w:ascii="Segoe UI" w:eastAsia="Times New Roman" w:hAnsi="Segoe UI" w:cs="Segoe UI"/>
-          <w:color w:val="000000"/>
-          <w:szCs w:val="13"/>
-        </w:rPr>
-        <w:t>S",form</w:t>
-      </w:r>
-      <w:proofErr w:type="spellEnd"/>
-      <w:r>
-        <w:rPr>
-          <w:rFonts w:ascii="Segoe UI" w:eastAsia="Times New Roman" w:hAnsi="Segoe UI" w:cs="Segoe UI"/>
-          <w:color w:val="000000"/>
-          <w:szCs w:val="13"/>
-        </w:rPr>
-        <w:t>:"</w:t>
-      </w:r>
-      <w:proofErr w:type="spellStart"/>
-      <w:r>
-        <w:rPr>
-          <w:rFonts w:ascii="Segoe UI" w:eastAsia="Times New Roman" w:hAnsi="Segoe UI" w:cs="Segoe UI"/>
-          <w:color w:val="000000"/>
-          <w:szCs w:val="13"/>
-        </w:rPr>
-        <w:t>injection",active_ingredient</w:t>
-      </w:r>
-      <w:proofErr w:type="spellEnd"/>
-      <w:r>
-        <w:rPr>
-          <w:rFonts w:ascii="Segoe UI" w:eastAsia="Times New Roman" w:hAnsi="Segoe UI" w:cs="Segoe UI"/>
-          <w:color w:val="000000"/>
-          <w:szCs w:val="13"/>
-        </w:rPr>
-        <w:t>:"</w:t>
-      </w:r>
-      <w:proofErr w:type="spellStart"/>
-      <w:r>
-        <w:rPr>
-          <w:rFonts w:ascii="Segoe UI" w:eastAsia="Times New Roman" w:hAnsi="Segoe UI" w:cs="Segoe UI"/>
-          <w:color w:val="000000"/>
-          <w:szCs w:val="13"/>
-        </w:rPr>
-        <w:t>Meropenem",packof</w:t>
-      </w:r>
-      <w:proofErr w:type="spellEnd"/>
-      <w:r>
-        <w:rPr>
-          <w:rFonts w:ascii="Segoe UI" w:eastAsia="Times New Roman" w:hAnsi="Segoe UI" w:cs="Segoe UI"/>
-          <w:color w:val="000000"/>
-          <w:szCs w:val="13"/>
-        </w:rPr>
-        <w:t>:"1 vial"}</w:t>
+        <w:t>{sno:"1",name:"NEOPENEM S",form:"injection",active_ingredient:"Meropenem",packof:"1 vial"}</w:t>
       </w:r>
     </w:p>
     <w:tbl>
       <w:tblPr>
         <w:tblStyle w:val="TableGrid"/>
         <w:tblW w:w="0" w:type="auto"/>
-        <w:tblLook w:val="04A0"/>
+        <w:tblLook w:val="04A0" w:firstRow="1" w:lastRow="0" w:firstColumn="1" w:lastColumn="0" w:noHBand="0" w:noVBand="1"/>
       </w:tblPr>
       <w:tblGrid>
         <w:gridCol w:w="9918"/>
@@ -119,25 +45,7 @@
                 <w:color w:val="000000"/>
                 <w:szCs w:val="13"/>
               </w:rPr>
-              <w:t>{</w:t>
-            </w:r>
-            <w:proofErr w:type="spellStart"/>
-            <w:r>
-              <w:rPr>
-                <w:rFonts w:ascii="Segoe UI" w:eastAsia="Times New Roman" w:hAnsi="Segoe UI" w:cs="Segoe UI"/>
-                <w:color w:val="000000"/>
-                <w:szCs w:val="13"/>
-              </w:rPr>
-              <w:t>sno</w:t>
-            </w:r>
-            <w:proofErr w:type="spellEnd"/>
-            <w:r>
-              <w:rPr>
-                <w:rFonts w:ascii="Segoe UI" w:eastAsia="Times New Roman" w:hAnsi="Segoe UI" w:cs="Segoe UI"/>
-                <w:color w:val="000000"/>
-                <w:szCs w:val="13"/>
-              </w:rPr>
-              <w:t>:"1",name:"</w:t>
+              <w:t>{sno:"1",name:"</w:t>
             </w:r>
             <w:r>
               <w:rPr>
@@ -145,35 +53,16 @@
                 <w:sz w:val="20"/>
                 <w:szCs w:val="20"/>
               </w:rPr>
-              <w:t xml:space="preserve"> AXYFLAM </w:t>
-            </w:r>
-            <w:proofErr w:type="spellStart"/>
-            <w:r>
-              <w:rPr>
-                <w:rFonts w:ascii="Arial" w:eastAsia="Times New Roman" w:hAnsi="Arial" w:cs="Arial"/>
-                <w:sz w:val="20"/>
-                <w:szCs w:val="20"/>
-              </w:rPr>
-              <w:t>PLUS</w:t>
-            </w:r>
-            <w:r>
-              <w:rPr>
-                <w:rFonts w:ascii="Segoe UI" w:eastAsia="Times New Roman" w:hAnsi="Segoe UI" w:cs="Segoe UI"/>
-                <w:color w:val="000000"/>
-                <w:szCs w:val="13"/>
-              </w:rPr>
-              <w:t>",form</w:t>
-            </w:r>
-            <w:proofErr w:type="spellEnd"/>
-            <w:r>
-              <w:rPr>
-                <w:rFonts w:ascii="Segoe UI" w:eastAsia="Times New Roman" w:hAnsi="Segoe UI" w:cs="Segoe UI"/>
-                <w:color w:val="000000"/>
-                <w:szCs w:val="13"/>
-              </w:rPr>
-              <w:t>:"</w:t>
-            </w:r>
-            <w:proofErr w:type="spellStart"/>
+              <w:t xml:space="preserve"> AXYFLAM PLUS</w:t>
+            </w:r>
+            <w:r>
+              <w:rPr>
+                <w:rFonts w:ascii="Segoe UI" w:eastAsia="Times New Roman" w:hAnsi="Segoe UI" w:cs="Segoe UI"/>
+                <w:color w:val="000000"/>
+                <w:szCs w:val="13"/>
+              </w:rPr>
+              <w:t>",form:"</w:t>
+            </w:r>
             <w:r>
               <w:rPr>
                 <w:rFonts w:ascii="Segoe UI" w:eastAsia="Times New Roman" w:hAnsi="Segoe UI" w:cs="Segoe UI"/>
@@ -188,16 +77,7 @@
                 <w:color w:val="000000"/>
                 <w:szCs w:val="13"/>
               </w:rPr>
-              <w:t>",active_ingredient</w:t>
-            </w:r>
-            <w:proofErr w:type="spellEnd"/>
-            <w:r>
-              <w:rPr>
-                <w:rFonts w:ascii="Segoe UI" w:eastAsia="Times New Roman" w:hAnsi="Segoe UI" w:cs="Segoe UI"/>
-                <w:color w:val="000000"/>
-                <w:szCs w:val="13"/>
-              </w:rPr>
-              <w:t>:"</w:t>
+              <w:t>",active_ingredient:"</w:t>
             </w:r>
             <w:r>
               <w:rPr>
@@ -269,25 +149,7 @@
                 <w:color w:val="000000"/>
                 <w:szCs w:val="13"/>
               </w:rPr>
-              <w:t>{</w:t>
-            </w:r>
-            <w:proofErr w:type="spellStart"/>
-            <w:r>
-              <w:rPr>
-                <w:rFonts w:ascii="Segoe UI" w:eastAsia="Times New Roman" w:hAnsi="Segoe UI" w:cs="Segoe UI"/>
-                <w:color w:val="000000"/>
-                <w:szCs w:val="13"/>
-              </w:rPr>
-              <w:t>sno</w:t>
-            </w:r>
-            <w:proofErr w:type="spellEnd"/>
-            <w:r>
-              <w:rPr>
-                <w:rFonts w:ascii="Segoe UI" w:eastAsia="Times New Roman" w:hAnsi="Segoe UI" w:cs="Segoe UI"/>
-                <w:color w:val="000000"/>
-                <w:szCs w:val="13"/>
-              </w:rPr>
-              <w:t>:"</w:t>
+              <w:t>{sno:"</w:t>
             </w:r>
             <w:r>
               <w:rPr>
@@ -311,23 +173,14 @@
                 <w:sz w:val="20"/>
                 <w:szCs w:val="20"/>
               </w:rPr>
-              <w:t xml:space="preserve"> AXYFLAM </w:t>
-            </w:r>
-            <w:proofErr w:type="spellStart"/>
+              <w:t xml:space="preserve"> AXYFLAM S</w:t>
+            </w:r>
             <w:r>
               <w:rPr>
                 <w:rFonts w:ascii="Arial" w:eastAsia="Times New Roman" w:hAnsi="Arial" w:cs="Arial"/>
                 <w:sz w:val="20"/>
                 <w:szCs w:val="20"/>
               </w:rPr>
-              <w:t>S</w:t>
-            </w:r>
-            <w:r>
-              <w:rPr>
-                <w:rFonts w:ascii="Arial" w:eastAsia="Times New Roman" w:hAnsi="Arial" w:cs="Arial"/>
-                <w:sz w:val="20"/>
-                <w:szCs w:val="20"/>
-              </w:rPr>
               <w:t>P</w:t>
             </w:r>
             <w:r>
@@ -336,16 +189,7 @@
                 <w:color w:val="000000"/>
                 <w:szCs w:val="13"/>
               </w:rPr>
-              <w:t>",form</w:t>
-            </w:r>
-            <w:proofErr w:type="spellEnd"/>
-            <w:r>
-              <w:rPr>
-                <w:rFonts w:ascii="Segoe UI" w:eastAsia="Times New Roman" w:hAnsi="Segoe UI" w:cs="Segoe UI"/>
-                <w:color w:val="000000"/>
-                <w:szCs w:val="13"/>
-              </w:rPr>
-              <w:t>:"</w:t>
+              <w:t>",form:"</w:t>
             </w:r>
             <w:r>
               <w:rPr>
@@ -361,25 +205,7 @@
                 <w:color w:val="000000"/>
                 <w:szCs w:val="13"/>
               </w:rPr>
-              <w:t xml:space="preserve"> ",</w:t>
-            </w:r>
-            <w:proofErr w:type="spellStart"/>
-            <w:r>
-              <w:rPr>
-                <w:rFonts w:ascii="Segoe UI" w:eastAsia="Times New Roman" w:hAnsi="Segoe UI" w:cs="Segoe UI"/>
-                <w:color w:val="000000"/>
-                <w:szCs w:val="13"/>
-              </w:rPr>
-              <w:t>active_ingredient</w:t>
-            </w:r>
-            <w:proofErr w:type="spellEnd"/>
-            <w:r>
-              <w:rPr>
-                <w:rFonts w:ascii="Segoe UI" w:eastAsia="Times New Roman" w:hAnsi="Segoe UI" w:cs="Segoe UI"/>
-                <w:color w:val="000000"/>
-                <w:szCs w:val="13"/>
-              </w:rPr>
-              <w:t>:"</w:t>
+              <w:t xml:space="preserve"> ",active_ingredient:"</w:t>
             </w:r>
             <w:r>
               <w:rPr>
@@ -422,25 +248,7 @@
                 <w:color w:val="000000"/>
                 <w:szCs w:val="13"/>
               </w:rPr>
-              <w:t xml:space="preserve"> ",</w:t>
-            </w:r>
-            <w:proofErr w:type="spellStart"/>
-            <w:r>
-              <w:rPr>
-                <w:rFonts w:ascii="Segoe UI" w:eastAsia="Times New Roman" w:hAnsi="Segoe UI" w:cs="Segoe UI"/>
-                <w:color w:val="000000"/>
-                <w:szCs w:val="13"/>
-              </w:rPr>
-              <w:t>packof</w:t>
-            </w:r>
-            <w:proofErr w:type="spellEnd"/>
-            <w:r>
-              <w:rPr>
-                <w:rFonts w:ascii="Segoe UI" w:eastAsia="Times New Roman" w:hAnsi="Segoe UI" w:cs="Segoe UI"/>
-                <w:color w:val="000000"/>
-                <w:szCs w:val="13"/>
-              </w:rPr>
-              <w:t>:"</w:t>
+              <w:t xml:space="preserve"> ",packof:"</w:t>
             </w:r>
             <w:r>
               <w:rPr>
@@ -473,25 +281,7 @@
                 <w:color w:val="000000"/>
                 <w:szCs w:val="13"/>
               </w:rPr>
-              <w:t>{</w:t>
-            </w:r>
-            <w:proofErr w:type="spellStart"/>
-            <w:r>
-              <w:rPr>
-                <w:rFonts w:ascii="Segoe UI" w:eastAsia="Times New Roman" w:hAnsi="Segoe UI" w:cs="Segoe UI"/>
-                <w:color w:val="000000"/>
-                <w:szCs w:val="13"/>
-              </w:rPr>
-              <w:t>sno</w:t>
-            </w:r>
-            <w:proofErr w:type="spellEnd"/>
-            <w:r>
-              <w:rPr>
-                <w:rFonts w:ascii="Segoe UI" w:eastAsia="Times New Roman" w:hAnsi="Segoe UI" w:cs="Segoe UI"/>
-                <w:color w:val="000000"/>
-                <w:szCs w:val="13"/>
-              </w:rPr>
-              <w:t>:"</w:t>
+              <w:t>{sno:"</w:t>
             </w:r>
             <w:r>
               <w:rPr>
@@ -547,65 +337,30 @@
                 <w:color w:val="000000"/>
                 <w:szCs w:val="13"/>
               </w:rPr>
-              <w:t xml:space="preserve">Dry </w:t>
-            </w:r>
-            <w:proofErr w:type="spellStart"/>
-            <w:r>
-              <w:rPr>
-                <w:rFonts w:ascii="Segoe UI" w:eastAsia="Times New Roman" w:hAnsi="Segoe UI" w:cs="Segoe UI"/>
-                <w:color w:val="000000"/>
-                <w:szCs w:val="13"/>
-              </w:rPr>
-              <w:t>Syp</w:t>
-            </w:r>
-            <w:r>
-              <w:rPr>
-                <w:rFonts w:ascii="Segoe UI" w:eastAsia="Times New Roman" w:hAnsi="Segoe UI" w:cs="Segoe UI"/>
-                <w:color w:val="000000"/>
-                <w:szCs w:val="13"/>
-              </w:rPr>
-              <w:t>",active_ingredient</w:t>
-            </w:r>
-            <w:proofErr w:type="spellEnd"/>
-            <w:r>
-              <w:rPr>
-                <w:rFonts w:ascii="Segoe UI" w:eastAsia="Times New Roman" w:hAnsi="Segoe UI" w:cs="Segoe UI"/>
-                <w:color w:val="000000"/>
-                <w:szCs w:val="13"/>
-              </w:rPr>
-              <w:t>:"</w:t>
-            </w:r>
-            <w:r>
-              <w:rPr>
-                <w:rFonts w:ascii="Arial Narrow" w:hAnsi="Arial Narrow" w:cs="Arial"/>
-                <w:bCs/>
-              </w:rPr>
-              <w:t xml:space="preserve"> Cefpodoxime 100Mg Dry </w:t>
-            </w:r>
-            <w:proofErr w:type="spellStart"/>
-            <w:r>
-              <w:rPr>
-                <w:rFonts w:ascii="Arial Narrow" w:hAnsi="Arial Narrow" w:cs="Arial"/>
-                <w:bCs/>
-              </w:rPr>
-              <w:t>Suspension</w:t>
-            </w:r>
-            <w:r>
-              <w:rPr>
-                <w:rFonts w:ascii="Segoe UI" w:eastAsia="Times New Roman" w:hAnsi="Segoe UI" w:cs="Segoe UI"/>
-                <w:color w:val="000000"/>
-                <w:szCs w:val="13"/>
-              </w:rPr>
-              <w:t>",packof</w:t>
-            </w:r>
-            <w:proofErr w:type="spellEnd"/>
-            <w:r>
-              <w:rPr>
-                <w:rFonts w:ascii="Segoe UI" w:eastAsia="Times New Roman" w:hAnsi="Segoe UI" w:cs="Segoe UI"/>
-                <w:color w:val="000000"/>
-                <w:szCs w:val="13"/>
-              </w:rPr>
-              <w:t>:"</w:t>
+              <w:t>Dry Syp</w:t>
+            </w:r>
+            <w:r>
+              <w:rPr>
+                <w:rFonts w:ascii="Segoe UI" w:eastAsia="Times New Roman" w:hAnsi="Segoe UI" w:cs="Segoe UI"/>
+                <w:color w:val="000000"/>
+                <w:szCs w:val="13"/>
+              </w:rPr>
+              <w:t>",active_ingredient:"</w:t>
+            </w:r>
+            <w:r>
+              <w:rPr>
+                <w:rFonts w:ascii="Arial Narrow" w:hAnsi="Arial Narrow" w:cs="Arial"/>
+                <w:bCs/>
+              </w:rPr>
+              <w:t xml:space="preserve"> Cefpodoxime 100Mg Dry Suspension</w:t>
+            </w:r>
+            <w:r>
+              <w:rPr>
+                <w:rFonts w:ascii="Segoe UI" w:eastAsia="Times New Roman" w:hAnsi="Segoe UI" w:cs="Segoe UI"/>
+                <w:color w:val="000000"/>
+                <w:szCs w:val="13"/>
+              </w:rPr>
+              <w:t>",packof:"</w:t>
             </w:r>
             <w:r>
               <w:rPr>
@@ -638,25 +393,7 @@
                 <w:color w:val="000000"/>
                 <w:szCs w:val="13"/>
               </w:rPr>
-              <w:t>{</w:t>
-            </w:r>
-            <w:proofErr w:type="spellStart"/>
-            <w:r>
-              <w:rPr>
-                <w:rFonts w:ascii="Segoe UI" w:eastAsia="Times New Roman" w:hAnsi="Segoe UI" w:cs="Segoe UI"/>
-                <w:color w:val="000000"/>
-                <w:szCs w:val="13"/>
-              </w:rPr>
-              <w:t>sno</w:t>
-            </w:r>
-            <w:proofErr w:type="spellEnd"/>
-            <w:r>
-              <w:rPr>
-                <w:rFonts w:ascii="Segoe UI" w:eastAsia="Times New Roman" w:hAnsi="Segoe UI" w:cs="Segoe UI"/>
-                <w:color w:val="000000"/>
-                <w:szCs w:val="13"/>
-              </w:rPr>
-              <w:t>:"</w:t>
+              <w:t>{sno:"</w:t>
             </w:r>
             <w:r>
               <w:rPr>
@@ -698,7 +435,6 @@
               </w:rPr>
               <w:t>",form:"</w:t>
             </w:r>
-            <w:proofErr w:type="spellStart"/>
             <w:r>
               <w:rPr>
                 <w:rFonts w:ascii="Segoe UI" w:eastAsia="Times New Roman" w:hAnsi="Segoe UI" w:cs="Segoe UI"/>
@@ -713,16 +449,7 @@
                 <w:color w:val="000000"/>
                 <w:szCs w:val="13"/>
               </w:rPr>
-              <w:t>",active_ingredient</w:t>
-            </w:r>
-            <w:proofErr w:type="spellEnd"/>
-            <w:r>
-              <w:rPr>
-                <w:rFonts w:ascii="Segoe UI" w:eastAsia="Times New Roman" w:hAnsi="Segoe UI" w:cs="Segoe UI"/>
-                <w:color w:val="000000"/>
-                <w:szCs w:val="13"/>
-              </w:rPr>
-              <w:t>:"</w:t>
+              <w:t>",active_ingredient:"</w:t>
             </w:r>
             <w:r>
               <w:rPr>
@@ -736,32 +463,15 @@
                 <w:rFonts w:ascii="Arial Narrow" w:hAnsi="Arial Narrow" w:cs="Arial"/>
                 <w:bCs/>
               </w:rPr>
-              <w:t xml:space="preserve">Cefpodoxime 100mg </w:t>
-            </w:r>
-            <w:proofErr w:type="spellStart"/>
-            <w:r>
-              <w:rPr>
-                <w:rFonts w:ascii="Arial Narrow" w:hAnsi="Arial Narrow" w:cs="Arial"/>
-                <w:bCs/>
-              </w:rPr>
-              <w:t>DT</w:t>
-            </w:r>
-            <w:r>
-              <w:rPr>
-                <w:rFonts w:ascii="Segoe UI" w:eastAsia="Times New Roman" w:hAnsi="Segoe UI" w:cs="Segoe UI"/>
-                <w:color w:val="000000"/>
-                <w:szCs w:val="13"/>
-              </w:rPr>
-              <w:t>",packof</w:t>
-            </w:r>
-            <w:proofErr w:type="spellEnd"/>
-            <w:r>
-              <w:rPr>
-                <w:rFonts w:ascii="Segoe UI" w:eastAsia="Times New Roman" w:hAnsi="Segoe UI" w:cs="Segoe UI"/>
-                <w:color w:val="000000"/>
-                <w:szCs w:val="13"/>
-              </w:rPr>
-              <w:t>:"</w:t>
+              <w:t>Cefpodoxime 100mg DT</w:t>
+            </w:r>
+            <w:r>
+              <w:rPr>
+                <w:rFonts w:ascii="Segoe UI" w:eastAsia="Times New Roman" w:hAnsi="Segoe UI" w:cs="Segoe UI"/>
+                <w:color w:val="000000"/>
+                <w:szCs w:val="13"/>
+              </w:rPr>
+              <w:t>",packof:"</w:t>
             </w:r>
             <w:r>
               <w:rPr>
@@ -794,25 +504,7 @@
                 <w:color w:val="000000"/>
                 <w:szCs w:val="13"/>
               </w:rPr>
-              <w:t>{</w:t>
-            </w:r>
-            <w:proofErr w:type="spellStart"/>
-            <w:r>
-              <w:rPr>
-                <w:rFonts w:ascii="Segoe UI" w:eastAsia="Times New Roman" w:hAnsi="Segoe UI" w:cs="Segoe UI"/>
-                <w:color w:val="000000"/>
-                <w:szCs w:val="13"/>
-              </w:rPr>
-              <w:t>sno</w:t>
-            </w:r>
-            <w:proofErr w:type="spellEnd"/>
-            <w:r>
-              <w:rPr>
-                <w:rFonts w:ascii="Segoe UI" w:eastAsia="Times New Roman" w:hAnsi="Segoe UI" w:cs="Segoe UI"/>
-                <w:color w:val="000000"/>
-                <w:szCs w:val="13"/>
-              </w:rPr>
-              <w:t>:"</w:t>
+              <w:t>{sno:"</w:t>
             </w:r>
             <w:r>
               <w:rPr>
@@ -868,65 +560,30 @@
                 <w:color w:val="000000"/>
                 <w:szCs w:val="13"/>
               </w:rPr>
-              <w:t xml:space="preserve">Dry </w:t>
-            </w:r>
-            <w:proofErr w:type="spellStart"/>
-            <w:r>
-              <w:rPr>
-                <w:rFonts w:ascii="Segoe UI" w:eastAsia="Times New Roman" w:hAnsi="Segoe UI" w:cs="Segoe UI"/>
-                <w:color w:val="000000"/>
-                <w:szCs w:val="13"/>
-              </w:rPr>
-              <w:t>Syp</w:t>
-            </w:r>
-            <w:r>
-              <w:rPr>
-                <w:rFonts w:ascii="Segoe UI" w:eastAsia="Times New Roman" w:hAnsi="Segoe UI" w:cs="Segoe UI"/>
-                <w:color w:val="000000"/>
-                <w:szCs w:val="13"/>
-              </w:rPr>
-              <w:t>",active_ingredient</w:t>
-            </w:r>
-            <w:proofErr w:type="spellEnd"/>
-            <w:r>
-              <w:rPr>
-                <w:rFonts w:ascii="Segoe UI" w:eastAsia="Times New Roman" w:hAnsi="Segoe UI" w:cs="Segoe UI"/>
-                <w:color w:val="000000"/>
-                <w:szCs w:val="13"/>
-              </w:rPr>
-              <w:t>:"</w:t>
-            </w:r>
-            <w:r>
-              <w:rPr>
-                <w:rFonts w:ascii="Arial Narrow" w:hAnsi="Arial Narrow" w:cs="Arial"/>
-                <w:bCs/>
-              </w:rPr>
-              <w:t xml:space="preserve"> Cefpodoxime 100Mg Dry </w:t>
-            </w:r>
-            <w:proofErr w:type="spellStart"/>
-            <w:r>
-              <w:rPr>
-                <w:rFonts w:ascii="Arial Narrow" w:hAnsi="Arial Narrow" w:cs="Arial"/>
-                <w:bCs/>
-              </w:rPr>
-              <w:t>Suspension</w:t>
-            </w:r>
-            <w:r>
-              <w:rPr>
-                <w:rFonts w:ascii="Segoe UI" w:eastAsia="Times New Roman" w:hAnsi="Segoe UI" w:cs="Segoe UI"/>
-                <w:color w:val="000000"/>
-                <w:szCs w:val="13"/>
-              </w:rPr>
-              <w:t>",packof</w:t>
-            </w:r>
-            <w:proofErr w:type="spellEnd"/>
-            <w:r>
-              <w:rPr>
-                <w:rFonts w:ascii="Segoe UI" w:eastAsia="Times New Roman" w:hAnsi="Segoe UI" w:cs="Segoe UI"/>
-                <w:color w:val="000000"/>
-                <w:szCs w:val="13"/>
-              </w:rPr>
-              <w:t>:"</w:t>
+              <w:t>Dry Syp</w:t>
+            </w:r>
+            <w:r>
+              <w:rPr>
+                <w:rFonts w:ascii="Segoe UI" w:eastAsia="Times New Roman" w:hAnsi="Segoe UI" w:cs="Segoe UI"/>
+                <w:color w:val="000000"/>
+                <w:szCs w:val="13"/>
+              </w:rPr>
+              <w:t>",active_ingredient:"</w:t>
+            </w:r>
+            <w:r>
+              <w:rPr>
+                <w:rFonts w:ascii="Arial Narrow" w:hAnsi="Arial Narrow" w:cs="Arial"/>
+                <w:bCs/>
+              </w:rPr>
+              <w:t xml:space="preserve"> Cefpodoxime 100Mg Dry Suspension</w:t>
+            </w:r>
+            <w:r>
+              <w:rPr>
+                <w:rFonts w:ascii="Segoe UI" w:eastAsia="Times New Roman" w:hAnsi="Segoe UI" w:cs="Segoe UI"/>
+                <w:color w:val="000000"/>
+                <w:szCs w:val="13"/>
+              </w:rPr>
+              <w:t>",packof:"</w:t>
             </w:r>
             <w:r>
               <w:rPr>
@@ -959,25 +616,7 @@
                 <w:color w:val="000000"/>
                 <w:szCs w:val="13"/>
               </w:rPr>
-              <w:t>{</w:t>
-            </w:r>
-            <w:proofErr w:type="spellStart"/>
-            <w:r>
-              <w:rPr>
-                <w:rFonts w:ascii="Segoe UI" w:eastAsia="Times New Roman" w:hAnsi="Segoe UI" w:cs="Segoe UI"/>
-                <w:color w:val="000000"/>
-                <w:szCs w:val="13"/>
-              </w:rPr>
-              <w:t>sno</w:t>
-            </w:r>
-            <w:proofErr w:type="spellEnd"/>
-            <w:r>
-              <w:rPr>
-                <w:rFonts w:ascii="Segoe UI" w:eastAsia="Times New Roman" w:hAnsi="Segoe UI" w:cs="Segoe UI"/>
-                <w:color w:val="000000"/>
-                <w:szCs w:val="13"/>
-              </w:rPr>
-              <w:t>:"</w:t>
+              <w:t>{sno:"</w:t>
             </w:r>
             <w:r>
               <w:rPr>
@@ -1027,7 +666,6 @@
               </w:rPr>
               <w:t>",form:"</w:t>
             </w:r>
-            <w:proofErr w:type="spellStart"/>
             <w:r>
               <w:rPr>
                 <w:rFonts w:ascii="Segoe UI" w:eastAsia="Times New Roman" w:hAnsi="Segoe UI" w:cs="Segoe UI"/>
@@ -1042,48 +680,22 @@
                 <w:color w:val="000000"/>
                 <w:szCs w:val="13"/>
               </w:rPr>
-              <w:t>",active_ingredient</w:t>
-            </w:r>
-            <w:proofErr w:type="spellEnd"/>
-            <w:r>
-              <w:rPr>
-                <w:rFonts w:ascii="Segoe UI" w:eastAsia="Times New Roman" w:hAnsi="Segoe UI" w:cs="Segoe UI"/>
-                <w:color w:val="000000"/>
-                <w:szCs w:val="13"/>
-              </w:rPr>
-              <w:t>:"</w:t>
-            </w:r>
-            <w:r>
-              <w:rPr>
-                <w:rFonts w:ascii="Arial Narrow" w:hAnsi="Arial Narrow" w:cs="Arial"/>
-                <w:bCs/>
-              </w:rPr>
-              <w:t xml:space="preserve">Cefpodoxime 200mg Blister </w:t>
-            </w:r>
-            <w:proofErr w:type="spellStart"/>
-            <w:r>
-              <w:rPr>
-                <w:rFonts w:ascii="Arial Narrow" w:hAnsi="Arial Narrow" w:cs="Arial"/>
-                <w:bCs/>
-              </w:rPr>
-              <w:t>pack</w:t>
-            </w:r>
-            <w:r>
-              <w:rPr>
-                <w:rFonts w:ascii="Segoe UI" w:eastAsia="Times New Roman" w:hAnsi="Segoe UI" w:cs="Segoe UI"/>
-                <w:color w:val="000000"/>
-                <w:szCs w:val="13"/>
-              </w:rPr>
-              <w:t>",packof</w:t>
-            </w:r>
-            <w:proofErr w:type="spellEnd"/>
-            <w:r>
-              <w:rPr>
-                <w:rFonts w:ascii="Segoe UI" w:eastAsia="Times New Roman" w:hAnsi="Segoe UI" w:cs="Segoe UI"/>
-                <w:color w:val="000000"/>
-                <w:szCs w:val="13"/>
-              </w:rPr>
-              <w:t>:"</w:t>
+              <w:t>",active_ingredient:"</w:t>
+            </w:r>
+            <w:r>
+              <w:rPr>
+                <w:rFonts w:ascii="Arial Narrow" w:hAnsi="Arial Narrow" w:cs="Arial"/>
+                <w:bCs/>
+              </w:rPr>
+              <w:t>Cefpodoxime 200mg Blister pack</w:t>
+            </w:r>
+            <w:r>
+              <w:rPr>
+                <w:rFonts w:ascii="Segoe UI" w:eastAsia="Times New Roman" w:hAnsi="Segoe UI" w:cs="Segoe UI"/>
+                <w:color w:val="000000"/>
+                <w:szCs w:val="13"/>
+              </w:rPr>
+              <w:t>",packof:"</w:t>
             </w:r>
             <w:r>
               <w:rPr>
@@ -1116,25 +728,7 @@
                 <w:color w:val="000000"/>
                 <w:szCs w:val="13"/>
               </w:rPr>
-              <w:t>{</w:t>
-            </w:r>
-            <w:proofErr w:type="spellStart"/>
-            <w:r>
-              <w:rPr>
-                <w:rFonts w:ascii="Segoe UI" w:eastAsia="Times New Roman" w:hAnsi="Segoe UI" w:cs="Segoe UI"/>
-                <w:color w:val="000000"/>
-                <w:szCs w:val="13"/>
-              </w:rPr>
-              <w:t>sno</w:t>
-            </w:r>
-            <w:proofErr w:type="spellEnd"/>
-            <w:r>
-              <w:rPr>
-                <w:rFonts w:ascii="Segoe UI" w:eastAsia="Times New Roman" w:hAnsi="Segoe UI" w:cs="Segoe UI"/>
-                <w:color w:val="000000"/>
-                <w:szCs w:val="13"/>
-              </w:rPr>
-              <w:t>:"</w:t>
+              <w:t>{sno:"</w:t>
             </w:r>
             <w:r>
               <w:rPr>
@@ -1166,43 +760,16 @@
                 <w:sz w:val="20"/>
                 <w:szCs w:val="20"/>
               </w:rPr>
-              <w:t xml:space="preserve">IM </w:t>
-            </w:r>
-            <w:r>
-              <w:rPr>
-                <w:rFonts w:ascii="Arial" w:eastAsia="Times New Roman" w:hAnsi="Arial" w:cs="Arial"/>
-                <w:sz w:val="20"/>
-                <w:szCs w:val="20"/>
-              </w:rPr>
-              <w:t xml:space="preserve">50 </w:t>
-            </w:r>
-            <w:proofErr w:type="spellStart"/>
-            <w:r>
-              <w:rPr>
-                <w:rFonts w:ascii="Arial" w:eastAsia="Times New Roman" w:hAnsi="Arial" w:cs="Arial"/>
-                <w:sz w:val="20"/>
-                <w:szCs w:val="20"/>
-              </w:rPr>
-              <w:t>Dt</w:t>
-            </w:r>
-            <w:r>
-              <w:rPr>
-                <w:rFonts w:ascii="Segoe UI" w:eastAsia="Times New Roman" w:hAnsi="Segoe UI" w:cs="Segoe UI"/>
-                <w:color w:val="000000"/>
-                <w:szCs w:val="13"/>
-              </w:rPr>
-              <w:t>",form</w:t>
-            </w:r>
-            <w:proofErr w:type="spellEnd"/>
-            <w:r>
-              <w:rPr>
-                <w:rFonts w:ascii="Segoe UI" w:eastAsia="Times New Roman" w:hAnsi="Segoe UI" w:cs="Segoe UI"/>
-                <w:color w:val="000000"/>
-                <w:szCs w:val="13"/>
-              </w:rPr>
-              <w:t>:"</w:t>
-            </w:r>
-            <w:proofErr w:type="spellStart"/>
+              <w:t>IM 50 Dt</w:t>
+            </w:r>
+            <w:r>
+              <w:rPr>
+                <w:rFonts w:ascii="Segoe UI" w:eastAsia="Times New Roman" w:hAnsi="Segoe UI" w:cs="Segoe UI"/>
+                <w:color w:val="000000"/>
+                <w:szCs w:val="13"/>
+              </w:rPr>
+              <w:t>",form:"</w:t>
+            </w:r>
             <w:r>
               <w:rPr>
                 <w:rFonts w:ascii="Segoe UI" w:eastAsia="Times New Roman" w:hAnsi="Segoe UI" w:cs="Segoe UI"/>
@@ -1217,16 +784,7 @@
                 <w:color w:val="000000"/>
                 <w:szCs w:val="13"/>
               </w:rPr>
-              <w:t>",active_ingredient</w:t>
-            </w:r>
-            <w:proofErr w:type="spellEnd"/>
-            <w:r>
-              <w:rPr>
-                <w:rFonts w:ascii="Segoe UI" w:eastAsia="Times New Roman" w:hAnsi="Segoe UI" w:cs="Segoe UI"/>
-                <w:color w:val="000000"/>
-                <w:szCs w:val="13"/>
-              </w:rPr>
-              <w:t>:"</w:t>
+              <w:t>",active_ingredient:"</w:t>
             </w:r>
             <w:r>
               <w:rPr>
@@ -1240,32 +798,15 @@
                 <w:rFonts w:ascii="Arial Narrow" w:hAnsi="Arial Narrow" w:cs="Arial"/>
                 <w:bCs/>
               </w:rPr>
-              <w:t xml:space="preserve">50 </w:t>
-            </w:r>
-            <w:proofErr w:type="spellStart"/>
-            <w:r>
-              <w:rPr>
-                <w:rFonts w:ascii="Arial Narrow" w:hAnsi="Arial Narrow" w:cs="Arial"/>
-                <w:bCs/>
-              </w:rPr>
-              <w:t>DT</w:t>
-            </w:r>
-            <w:r>
-              <w:rPr>
-                <w:rFonts w:ascii="Segoe UI" w:eastAsia="Times New Roman" w:hAnsi="Segoe UI" w:cs="Segoe UI"/>
-                <w:color w:val="000000"/>
-                <w:szCs w:val="13"/>
-              </w:rPr>
-              <w:t>",packof</w:t>
-            </w:r>
-            <w:proofErr w:type="spellEnd"/>
-            <w:r>
-              <w:rPr>
-                <w:rFonts w:ascii="Segoe UI" w:eastAsia="Times New Roman" w:hAnsi="Segoe UI" w:cs="Segoe UI"/>
-                <w:color w:val="000000"/>
-                <w:szCs w:val="13"/>
-              </w:rPr>
-              <w:t>:"</w:t>
+              <w:t>50 DT</w:t>
+            </w:r>
+            <w:r>
+              <w:rPr>
+                <w:rFonts w:ascii="Segoe UI" w:eastAsia="Times New Roman" w:hAnsi="Segoe UI" w:cs="Segoe UI"/>
+                <w:color w:val="000000"/>
+                <w:szCs w:val="13"/>
+              </w:rPr>
+              <w:t>",packof:"</w:t>
             </w:r>
             <w:r>
               <w:rPr>
@@ -1298,25 +839,7 @@
                 <w:color w:val="000000"/>
                 <w:szCs w:val="13"/>
               </w:rPr>
-              <w:t>{</w:t>
-            </w:r>
-            <w:proofErr w:type="spellStart"/>
-            <w:r>
-              <w:rPr>
-                <w:rFonts w:ascii="Segoe UI" w:eastAsia="Times New Roman" w:hAnsi="Segoe UI" w:cs="Segoe UI"/>
-                <w:color w:val="000000"/>
-                <w:szCs w:val="13"/>
-              </w:rPr>
-              <w:t>sno</w:t>
-            </w:r>
-            <w:proofErr w:type="spellEnd"/>
-            <w:r>
-              <w:rPr>
-                <w:rFonts w:ascii="Segoe UI" w:eastAsia="Times New Roman" w:hAnsi="Segoe UI" w:cs="Segoe UI"/>
-                <w:color w:val="000000"/>
-                <w:szCs w:val="13"/>
-              </w:rPr>
-              <w:t>:"</w:t>
+              <w:t>{sno:"</w:t>
             </w:r>
             <w:r>
               <w:rPr>
@@ -1340,7 +863,7 @@
                 <w:sz w:val="20"/>
                 <w:szCs w:val="20"/>
               </w:rPr>
-              <w:t xml:space="preserve"> </w:t>
+              <w:t xml:space="preserve"> C-DOXIM 50</w:t>
             </w:r>
             <w:r>
               <w:rPr>
@@ -1348,7 +871,7 @@
                 <w:sz w:val="20"/>
                 <w:szCs w:val="20"/>
               </w:rPr>
-              <w:t>C-DOXIM 50</w:t>
+              <w:t xml:space="preserve">mg 30ml </w:t>
             </w:r>
             <w:r>
               <w:rPr>
@@ -1356,7 +879,7 @@
                 <w:sz w:val="20"/>
                 <w:szCs w:val="20"/>
               </w:rPr>
-              <w:t xml:space="preserve">mg 30ml </w:t>
+              <w:t>D</w:t>
             </w:r>
             <w:r>
               <w:rPr>
@@ -1364,7 +887,7 @@
                 <w:sz w:val="20"/>
                 <w:szCs w:val="20"/>
               </w:rPr>
-              <w:t>D</w:t>
+              <w:t>/</w:t>
             </w:r>
             <w:r>
               <w:rPr>
@@ -1372,15 +895,6 @@
                 <w:sz w:val="20"/>
                 <w:szCs w:val="20"/>
               </w:rPr>
-              <w:t>/</w:t>
-            </w:r>
-            <w:proofErr w:type="spellStart"/>
-            <w:r>
-              <w:rPr>
-                <w:rFonts w:ascii="Arial" w:eastAsia="Times New Roman" w:hAnsi="Arial" w:cs="Arial"/>
-                <w:sz w:val="20"/>
-                <w:szCs w:val="20"/>
-              </w:rPr>
               <w:t>SYP</w:t>
             </w:r>
             <w:r>
@@ -1389,50 +903,23 @@
                 <w:color w:val="000000"/>
                 <w:szCs w:val="13"/>
               </w:rPr>
-              <w:t>",form</w:t>
-            </w:r>
-            <w:proofErr w:type="spellEnd"/>
-            <w:r>
-              <w:rPr>
-                <w:rFonts w:ascii="Segoe UI" w:eastAsia="Times New Roman" w:hAnsi="Segoe UI" w:cs="Segoe UI"/>
-                <w:color w:val="000000"/>
-                <w:szCs w:val="13"/>
-              </w:rPr>
-              <w:t>:"</w:t>
-            </w:r>
-            <w:r>
-              <w:rPr>
-                <w:rFonts w:ascii="Segoe UI" w:eastAsia="Times New Roman" w:hAnsi="Segoe UI" w:cs="Segoe UI"/>
-                <w:color w:val="000000"/>
-                <w:szCs w:val="13"/>
-              </w:rPr>
-              <w:t xml:space="preserve">Dry </w:t>
-            </w:r>
-            <w:proofErr w:type="spellStart"/>
-            <w:r>
-              <w:rPr>
-                <w:rFonts w:ascii="Segoe UI" w:eastAsia="Times New Roman" w:hAnsi="Segoe UI" w:cs="Segoe UI"/>
-                <w:color w:val="000000"/>
-                <w:szCs w:val="13"/>
-              </w:rPr>
-              <w:t>Syp</w:t>
-            </w:r>
-            <w:r>
-              <w:rPr>
-                <w:rFonts w:ascii="Segoe UI" w:eastAsia="Times New Roman" w:hAnsi="Segoe UI" w:cs="Segoe UI"/>
-                <w:color w:val="000000"/>
-                <w:szCs w:val="13"/>
-              </w:rPr>
-              <w:t>",active_ingredient</w:t>
-            </w:r>
-            <w:proofErr w:type="spellEnd"/>
-            <w:r>
-              <w:rPr>
-                <w:rFonts w:ascii="Segoe UI" w:eastAsia="Times New Roman" w:hAnsi="Segoe UI" w:cs="Segoe UI"/>
-                <w:color w:val="000000"/>
-                <w:szCs w:val="13"/>
-              </w:rPr>
-              <w:t>:"</w:t>
+              <w:t>",form:"</w:t>
+            </w:r>
+            <w:r>
+              <w:rPr>
+                <w:rFonts w:ascii="Segoe UI" w:eastAsia="Times New Roman" w:hAnsi="Segoe UI" w:cs="Segoe UI"/>
+                <w:color w:val="000000"/>
+                <w:szCs w:val="13"/>
+              </w:rPr>
+              <w:t>Dry Syp</w:t>
+            </w:r>
+            <w:r>
+              <w:rPr>
+                <w:rFonts w:ascii="Segoe UI" w:eastAsia="Times New Roman" w:hAnsi="Segoe UI" w:cs="Segoe UI"/>
+                <w:color w:val="000000"/>
+                <w:szCs w:val="13"/>
+              </w:rPr>
+              <w:t>",active_ingredient:"</w:t>
             </w:r>
             <w:r>
               <w:rPr>
@@ -1446,15 +933,7 @@
                 <w:rFonts w:ascii="Arial Narrow" w:hAnsi="Arial Narrow" w:cs="Arial"/>
                 <w:bCs/>
               </w:rPr>
-              <w:t xml:space="preserve">Cefpodoxime 50mg D </w:t>
-            </w:r>
-            <w:proofErr w:type="spellStart"/>
-            <w:r>
-              <w:rPr>
-                <w:rFonts w:ascii="Arial Narrow" w:hAnsi="Arial Narrow" w:cs="Arial"/>
-                <w:bCs/>
-              </w:rPr>
-              <w:t>s</w:t>
+              <w:t>Cefpodoxime 50mg D s</w:t>
             </w:r>
             <w:r>
               <w:rPr>
@@ -1469,16 +948,7 @@
                 <w:color w:val="000000"/>
                 <w:szCs w:val="13"/>
               </w:rPr>
-              <w:t>",packof</w:t>
-            </w:r>
-            <w:proofErr w:type="spellEnd"/>
-            <w:r>
-              <w:rPr>
-                <w:rFonts w:ascii="Segoe UI" w:eastAsia="Times New Roman" w:hAnsi="Segoe UI" w:cs="Segoe UI"/>
-                <w:color w:val="000000"/>
-                <w:szCs w:val="13"/>
-              </w:rPr>
-              <w:t>:"</w:t>
+              <w:t>",packof:"</w:t>
             </w:r>
             <w:r>
               <w:rPr>
@@ -1511,25 +981,7 @@
                 <w:color w:val="000000"/>
                 <w:szCs w:val="13"/>
               </w:rPr>
-              <w:t>{</w:t>
-            </w:r>
-            <w:proofErr w:type="spellStart"/>
-            <w:r>
-              <w:rPr>
-                <w:rFonts w:ascii="Segoe UI" w:eastAsia="Times New Roman" w:hAnsi="Segoe UI" w:cs="Segoe UI"/>
-                <w:color w:val="000000"/>
-                <w:szCs w:val="13"/>
-              </w:rPr>
-              <w:t>sno</w:t>
-            </w:r>
-            <w:proofErr w:type="spellEnd"/>
-            <w:r>
-              <w:rPr>
-                <w:rFonts w:ascii="Segoe UI" w:eastAsia="Times New Roman" w:hAnsi="Segoe UI" w:cs="Segoe UI"/>
-                <w:color w:val="000000"/>
-                <w:szCs w:val="13"/>
-              </w:rPr>
-              <w:t>:"</w:t>
+              <w:t>{sno:"</w:t>
             </w:r>
             <w:r>
               <w:rPr>
@@ -1561,7 +1013,7 @@
                 <w:sz w:val="20"/>
                 <w:szCs w:val="20"/>
               </w:rPr>
-              <w:t xml:space="preserve">IM </w:t>
+              <w:t>IM CV 2</w:t>
             </w:r>
             <w:r>
               <w:rPr>
@@ -1569,22 +1021,6 @@
                 <w:sz w:val="20"/>
                 <w:szCs w:val="20"/>
               </w:rPr>
-              <w:t xml:space="preserve">CV </w:t>
-            </w:r>
-            <w:r>
-              <w:rPr>
-                <w:rFonts w:ascii="Arial" w:eastAsia="Times New Roman" w:hAnsi="Arial" w:cs="Arial"/>
-                <w:sz w:val="20"/>
-                <w:szCs w:val="20"/>
-              </w:rPr>
-              <w:t>2</w:t>
-            </w:r>
-            <w:r>
-              <w:rPr>
-                <w:rFonts w:ascii="Arial" w:eastAsia="Times New Roman" w:hAnsi="Arial" w:cs="Arial"/>
-                <w:sz w:val="20"/>
-                <w:szCs w:val="20"/>
-              </w:rPr>
               <w:t>00</w:t>
             </w:r>
             <w:r>
@@ -1595,7 +1031,6 @@
               </w:rPr>
               <w:t>",form:"</w:t>
             </w:r>
-            <w:proofErr w:type="spellStart"/>
             <w:r>
               <w:rPr>
                 <w:rFonts w:ascii="Segoe UI" w:eastAsia="Times New Roman" w:hAnsi="Segoe UI" w:cs="Segoe UI"/>
@@ -1610,73 +1045,22 @@
                 <w:color w:val="000000"/>
                 <w:szCs w:val="13"/>
               </w:rPr>
-              <w:t>",active_ingredient</w:t>
-            </w:r>
-            <w:proofErr w:type="spellEnd"/>
-            <w:r>
-              <w:rPr>
-                <w:rFonts w:ascii="Segoe UI" w:eastAsia="Times New Roman" w:hAnsi="Segoe UI" w:cs="Segoe UI"/>
-                <w:color w:val="000000"/>
-                <w:szCs w:val="13"/>
-              </w:rPr>
-              <w:t>:"</w:t>
-            </w:r>
-            <w:r>
-              <w:rPr>
-                <w:rFonts w:ascii="Arial Narrow" w:hAnsi="Arial Narrow" w:cs="Arial"/>
-                <w:bCs/>
-              </w:rPr>
-              <w:t xml:space="preserve"> Cefpodoxime 200+ </w:t>
-            </w:r>
-            <w:proofErr w:type="spellStart"/>
-            <w:r>
-              <w:rPr>
-                <w:rFonts w:ascii="Arial Narrow" w:hAnsi="Arial Narrow" w:cs="Arial"/>
-                <w:bCs/>
-              </w:rPr>
-              <w:t>Clavulanate</w:t>
-            </w:r>
-            <w:proofErr w:type="spellEnd"/>
-            <w:r>
-              <w:rPr>
-                <w:rFonts w:ascii="Arial Narrow" w:hAnsi="Arial Narrow" w:cs="Arial"/>
-                <w:bCs/>
-              </w:rPr>
-              <w:t xml:space="preserve"> 125mg</w:t>
-            </w:r>
-            <w:r>
-              <w:rPr>
-                <w:rFonts w:ascii="Segoe UI" w:eastAsia="Times New Roman" w:hAnsi="Segoe UI" w:cs="Segoe UI"/>
-                <w:color w:val="000000"/>
-                <w:szCs w:val="13"/>
-              </w:rPr>
-              <w:t xml:space="preserve"> </w:t>
-            </w:r>
-            <w:r>
-              <w:rPr>
-                <w:rFonts w:ascii="Segoe UI" w:eastAsia="Times New Roman" w:hAnsi="Segoe UI" w:cs="Segoe UI"/>
-                <w:color w:val="000000"/>
-                <w:szCs w:val="13"/>
-              </w:rPr>
-              <w:t>",</w:t>
-            </w:r>
-            <w:proofErr w:type="spellStart"/>
-            <w:r>
-              <w:rPr>
-                <w:rFonts w:ascii="Segoe UI" w:eastAsia="Times New Roman" w:hAnsi="Segoe UI" w:cs="Segoe UI"/>
-                <w:color w:val="000000"/>
-                <w:szCs w:val="13"/>
-              </w:rPr>
-              <w:t>packof</w:t>
-            </w:r>
-            <w:proofErr w:type="spellEnd"/>
-            <w:r>
-              <w:rPr>
-                <w:rFonts w:ascii="Segoe UI" w:eastAsia="Times New Roman" w:hAnsi="Segoe UI" w:cs="Segoe UI"/>
-                <w:color w:val="000000"/>
-                <w:szCs w:val="13"/>
-              </w:rPr>
-              <w:t>:"</w:t>
+              <w:t>",active_ingredient:"</w:t>
+            </w:r>
+            <w:r>
+              <w:rPr>
+                <w:rFonts w:ascii="Arial Narrow" w:hAnsi="Arial Narrow" w:cs="Arial"/>
+                <w:bCs/>
+              </w:rPr>
+              <w:t xml:space="preserve"> Cefpodoxime 200+ Clavulanate 125mg</w:t>
+            </w:r>
+            <w:r>
+              <w:rPr>
+                <w:rFonts w:ascii="Segoe UI" w:eastAsia="Times New Roman" w:hAnsi="Segoe UI" w:cs="Segoe UI"/>
+                <w:color w:val="000000"/>
+                <w:szCs w:val="13"/>
+              </w:rPr>
+              <w:t xml:space="preserve"> ",packof:"</w:t>
             </w:r>
             <w:r>
               <w:rPr>
@@ -1709,25 +1093,7 @@
                 <w:color w:val="000000"/>
                 <w:szCs w:val="13"/>
               </w:rPr>
-              <w:t>{</w:t>
-            </w:r>
-            <w:proofErr w:type="spellStart"/>
-            <w:r>
-              <w:rPr>
-                <w:rFonts w:ascii="Segoe UI" w:eastAsia="Times New Roman" w:hAnsi="Segoe UI" w:cs="Segoe UI"/>
-                <w:color w:val="000000"/>
-                <w:szCs w:val="13"/>
-              </w:rPr>
-              <w:t>sno</w:t>
-            </w:r>
-            <w:proofErr w:type="spellEnd"/>
-            <w:r>
-              <w:rPr>
-                <w:rFonts w:ascii="Segoe UI" w:eastAsia="Times New Roman" w:hAnsi="Segoe UI" w:cs="Segoe UI"/>
-                <w:color w:val="000000"/>
-                <w:szCs w:val="13"/>
-              </w:rPr>
-              <w:t>:"</w:t>
+              <w:t>{sno:"</w:t>
             </w:r>
             <w:r>
               <w:rPr>
@@ -1760,36 +1126,16 @@
                 <w:sz w:val="20"/>
                 <w:szCs w:val="20"/>
               </w:rPr>
-              <w:t xml:space="preserve">DAY </w:t>
-            </w:r>
-            <w:proofErr w:type="spellStart"/>
-            <w:r>
-              <w:rPr>
-                <w:rFonts w:ascii="Arial" w:eastAsia="Times New Roman" w:hAnsi="Arial" w:cs="Arial"/>
-                <w:color w:val="008000"/>
-                <w:sz w:val="20"/>
-                <w:szCs w:val="20"/>
-              </w:rPr>
-              <w:t>FIT</w:t>
-            </w:r>
-            <w:r>
-              <w:rPr>
-                <w:rFonts w:ascii="Segoe UI" w:eastAsia="Times New Roman" w:hAnsi="Segoe UI" w:cs="Segoe UI"/>
-                <w:color w:val="000000"/>
-                <w:szCs w:val="13"/>
-              </w:rPr>
-              <w:t>",form</w:t>
-            </w:r>
-            <w:proofErr w:type="spellEnd"/>
-            <w:r>
-              <w:rPr>
-                <w:rFonts w:ascii="Segoe UI" w:eastAsia="Times New Roman" w:hAnsi="Segoe UI" w:cs="Segoe UI"/>
-                <w:color w:val="000000"/>
-                <w:szCs w:val="13"/>
-              </w:rPr>
-              <w:t>:"</w:t>
-            </w:r>
-            <w:proofErr w:type="spellStart"/>
+              <w:t>DAY FIT</w:t>
+            </w:r>
+            <w:r>
+              <w:rPr>
+                <w:rFonts w:ascii="Segoe UI" w:eastAsia="Times New Roman" w:hAnsi="Segoe UI" w:cs="Segoe UI"/>
+                <w:color w:val="000000"/>
+                <w:szCs w:val="13"/>
+              </w:rPr>
+              <w:t>",form:"</w:t>
+            </w:r>
             <w:r>
               <w:rPr>
                 <w:rFonts w:ascii="Segoe UI" w:eastAsia="Times New Roman" w:hAnsi="Segoe UI" w:cs="Segoe UI"/>
@@ -1804,16 +1150,14 @@
                 <w:color w:val="000000"/>
                 <w:szCs w:val="13"/>
               </w:rPr>
-              <w:t>",active_ingredient</w:t>
-            </w:r>
-            <w:proofErr w:type="spellEnd"/>
-            <w:r>
-              <w:rPr>
-                <w:rFonts w:ascii="Segoe UI" w:eastAsia="Times New Roman" w:hAnsi="Segoe UI" w:cs="Segoe UI"/>
-                <w:color w:val="000000"/>
-                <w:szCs w:val="13"/>
-              </w:rPr>
-              <w:t>:"</w:t>
+              <w:t>",active_ingredient:"</w:t>
+            </w:r>
+            <w:r>
+              <w:rPr>
+                <w:rFonts w:ascii="Arial Narrow" w:hAnsi="Arial Narrow" w:cs="Arial"/>
+                <w:bCs/>
+              </w:rPr>
+              <w:t xml:space="preserve"> Lycopene with Antioxidants, mineral,</w:t>
             </w:r>
             <w:r>
               <w:rPr>
@@ -1827,20 +1171,6 @@
                 <w:rFonts w:ascii="Arial Narrow" w:hAnsi="Arial Narrow" w:cs="Arial"/>
                 <w:bCs/>
               </w:rPr>
-              <w:t>Lycopene with Antioxidants, mineral,</w:t>
-            </w:r>
-            <w:r>
-              <w:rPr>
-                <w:rFonts w:ascii="Arial Narrow" w:hAnsi="Arial Narrow" w:cs="Arial"/>
-                <w:bCs/>
-              </w:rPr>
-              <w:t xml:space="preserve"> </w:t>
-            </w:r>
-            <w:r>
-              <w:rPr>
-                <w:rFonts w:ascii="Arial Narrow" w:hAnsi="Arial Narrow" w:cs="Arial"/>
-                <w:bCs/>
-              </w:rPr>
               <w:t>vitamin</w:t>
             </w:r>
             <w:r>
@@ -1849,33 +1179,7 @@
                 <w:color w:val="000000"/>
                 <w:szCs w:val="13"/>
               </w:rPr>
-              <w:t xml:space="preserve"> </w:t>
-            </w:r>
-            <w:r>
-              <w:rPr>
-                <w:rFonts w:ascii="Segoe UI" w:eastAsia="Times New Roman" w:hAnsi="Segoe UI" w:cs="Segoe UI"/>
-                <w:color w:val="000000"/>
-                <w:szCs w:val="13"/>
-              </w:rPr>
-              <w:t>",</w:t>
-            </w:r>
-            <w:proofErr w:type="spellStart"/>
-            <w:r>
-              <w:rPr>
-                <w:rFonts w:ascii="Segoe UI" w:eastAsia="Times New Roman" w:hAnsi="Segoe UI" w:cs="Segoe UI"/>
-                <w:color w:val="000000"/>
-                <w:szCs w:val="13"/>
-              </w:rPr>
-              <w:t>packof</w:t>
-            </w:r>
-            <w:proofErr w:type="spellEnd"/>
-            <w:r>
-              <w:rPr>
-                <w:rFonts w:ascii="Segoe UI" w:eastAsia="Times New Roman" w:hAnsi="Segoe UI" w:cs="Segoe UI"/>
-                <w:color w:val="000000"/>
-                <w:szCs w:val="13"/>
-              </w:rPr>
-              <w:t>:"</w:t>
+              <w:t xml:space="preserve"> ",packof:"</w:t>
             </w:r>
             <w:r>
               <w:rPr>
@@ -1908,41 +1212,15 @@
                 <w:color w:val="000000"/>
                 <w:szCs w:val="13"/>
               </w:rPr>
-              <w:t>{</w:t>
-            </w:r>
-            <w:proofErr w:type="spellStart"/>
-            <w:r>
-              <w:rPr>
-                <w:rFonts w:ascii="Segoe UI" w:eastAsia="Times New Roman" w:hAnsi="Segoe UI" w:cs="Segoe UI"/>
-                <w:color w:val="000000"/>
-                <w:szCs w:val="13"/>
-              </w:rPr>
-              <w:t>sno</w:t>
-            </w:r>
-            <w:proofErr w:type="spellEnd"/>
-            <w:r>
-              <w:rPr>
-                <w:rFonts w:ascii="Segoe UI" w:eastAsia="Times New Roman" w:hAnsi="Segoe UI" w:cs="Segoe UI"/>
-                <w:color w:val="000000"/>
-                <w:szCs w:val="13"/>
-              </w:rPr>
-              <w:t>:"</w:t>
-            </w:r>
-            <w:r>
-              <w:rPr>
-                <w:rFonts w:ascii="Segoe UI" w:eastAsia="Times New Roman" w:hAnsi="Segoe UI" w:cs="Segoe UI"/>
-                <w:color w:val="000000"/>
-                <w:szCs w:val="13"/>
-              </w:rPr>
-              <w:t>1</w:t>
-            </w:r>
-            <w:r>
-              <w:rPr>
-                <w:rFonts w:ascii="Segoe UI" w:eastAsia="Times New Roman" w:hAnsi="Segoe UI" w:cs="Segoe UI"/>
-                <w:color w:val="000000"/>
-                <w:szCs w:val="13"/>
-              </w:rPr>
-              <w:t>1</w:t>
+              <w:t>{sno:"</w:t>
+            </w:r>
+            <w:r>
+              <w:rPr>
+                <w:rFonts w:ascii="Segoe UI" w:eastAsia="Times New Roman" w:hAnsi="Segoe UI" w:cs="Segoe UI"/>
+                <w:color w:val="000000"/>
+                <w:szCs w:val="13"/>
+              </w:rPr>
+              <w:t>11</w:t>
             </w:r>
             <w:r>
               <w:rPr>
@@ -1958,35 +1236,16 @@
                 <w:sz w:val="20"/>
                 <w:szCs w:val="20"/>
               </w:rPr>
-              <w:t xml:space="preserve">EXCLAV 1.2 </w:t>
-            </w:r>
-            <w:proofErr w:type="spellStart"/>
-            <w:r>
-              <w:rPr>
-                <w:rFonts w:ascii="Arial" w:eastAsia="Times New Roman" w:hAnsi="Arial" w:cs="Arial"/>
-                <w:sz w:val="20"/>
-                <w:szCs w:val="20"/>
-              </w:rPr>
-              <w:t>G</w:t>
-            </w:r>
-            <w:r>
-              <w:rPr>
-                <w:rFonts w:ascii="Segoe UI" w:eastAsia="Times New Roman" w:hAnsi="Segoe UI" w:cs="Segoe UI"/>
-                <w:color w:val="000000"/>
-                <w:szCs w:val="13"/>
-              </w:rPr>
-              <w:t>",form</w:t>
-            </w:r>
-            <w:proofErr w:type="spellEnd"/>
-            <w:r>
-              <w:rPr>
-                <w:rFonts w:ascii="Segoe UI" w:eastAsia="Times New Roman" w:hAnsi="Segoe UI" w:cs="Segoe UI"/>
-                <w:color w:val="000000"/>
-                <w:szCs w:val="13"/>
-              </w:rPr>
-              <w:t>:"</w:t>
-            </w:r>
-            <w:proofErr w:type="spellStart"/>
+              <w:t>EXCLAV 1.2 G</w:t>
+            </w:r>
+            <w:r>
+              <w:rPr>
+                <w:rFonts w:ascii="Segoe UI" w:eastAsia="Times New Roman" w:hAnsi="Segoe UI" w:cs="Segoe UI"/>
+                <w:color w:val="000000"/>
+                <w:szCs w:val="13"/>
+              </w:rPr>
+              <w:t>",form:"</w:t>
+            </w:r>
             <w:r>
               <w:rPr>
                 <w:rFonts w:ascii="Segoe UI" w:eastAsia="Times New Roman" w:hAnsi="Segoe UI" w:cs="Segoe UI"/>
@@ -2001,16 +1260,7 @@
                 <w:color w:val="000000"/>
                 <w:szCs w:val="13"/>
               </w:rPr>
-              <w:t>",active_ingredient</w:t>
-            </w:r>
-            <w:proofErr w:type="spellEnd"/>
-            <w:r>
-              <w:rPr>
-                <w:rFonts w:ascii="Segoe UI" w:eastAsia="Times New Roman" w:hAnsi="Segoe UI" w:cs="Segoe UI"/>
-                <w:color w:val="000000"/>
-                <w:szCs w:val="13"/>
-              </w:rPr>
-              <w:t>:"</w:t>
+              <w:t>",active_ingredient:"</w:t>
             </w:r>
             <w:r>
               <w:rPr>
@@ -2025,41 +1275,7 @@
                 <w:color w:val="000000"/>
                 <w:szCs w:val="13"/>
               </w:rPr>
-              <w:t xml:space="preserve"> ",</w:t>
-            </w:r>
-            <w:proofErr w:type="spellStart"/>
-            <w:r>
-              <w:rPr>
-                <w:rFonts w:ascii="Segoe UI" w:eastAsia="Times New Roman" w:hAnsi="Segoe UI" w:cs="Segoe UI"/>
-                <w:color w:val="000000"/>
-                <w:szCs w:val="13"/>
-              </w:rPr>
-              <w:t>packof</w:t>
-            </w:r>
-            <w:proofErr w:type="spellEnd"/>
-            <w:r>
-              <w:rPr>
-                <w:rFonts w:ascii="Segoe UI" w:eastAsia="Times New Roman" w:hAnsi="Segoe UI" w:cs="Segoe UI"/>
-                <w:color w:val="000000"/>
-                <w:szCs w:val="13"/>
-              </w:rPr>
-              <w:t>:"</w:t>
-            </w:r>
-            <w:r>
-              <w:rPr>
-                <w:rFonts w:ascii="Segoe UI" w:eastAsia="Times New Roman" w:hAnsi="Segoe UI" w:cs="Segoe UI"/>
-                <w:color w:val="000000"/>
-                <w:szCs w:val="13"/>
-              </w:rPr>
-              <w:t>1 vial</w:t>
-            </w:r>
-            <w:r>
-              <w:rPr>
-                <w:rFonts w:ascii="Segoe UI" w:eastAsia="Times New Roman" w:hAnsi="Segoe UI" w:cs="Segoe UI"/>
-                <w:color w:val="000000"/>
-                <w:szCs w:val="13"/>
-              </w:rPr>
-              <w:t>"}</w:t>
+              <w:t xml:space="preserve"> ",packof:"1 vial"}</w:t>
             </w:r>
           </w:p>
         </w:tc>
@@ -2076,25 +1292,7 @@
                 <w:color w:val="000000"/>
                 <w:szCs w:val="13"/>
               </w:rPr>
-              <w:t>{</w:t>
-            </w:r>
-            <w:proofErr w:type="spellStart"/>
-            <w:r>
-              <w:rPr>
-                <w:rFonts w:ascii="Segoe UI" w:eastAsia="Times New Roman" w:hAnsi="Segoe UI" w:cs="Segoe UI"/>
-                <w:color w:val="000000"/>
-                <w:szCs w:val="13"/>
-              </w:rPr>
-              <w:t>sno</w:t>
-            </w:r>
-            <w:proofErr w:type="spellEnd"/>
-            <w:r>
-              <w:rPr>
-                <w:rFonts w:ascii="Segoe UI" w:eastAsia="Times New Roman" w:hAnsi="Segoe UI" w:cs="Segoe UI"/>
-                <w:color w:val="000000"/>
-                <w:szCs w:val="13"/>
-              </w:rPr>
-              <w:t>:"</w:t>
+              <w:t>{sno:"</w:t>
             </w:r>
             <w:r>
               <w:rPr>
@@ -2112,7 +1310,6 @@
               </w:rPr>
               <w:t>",name:"</w:t>
             </w:r>
-            <w:proofErr w:type="spellStart"/>
             <w:r>
               <w:rPr>
                 <w:rFonts w:ascii="Arial" w:eastAsia="Times New Roman" w:hAnsi="Arial" w:cs="Arial"/>
@@ -2128,18 +1325,8 @@
                 <w:color w:val="000000"/>
                 <w:szCs w:val="13"/>
               </w:rPr>
-              <w:t>",form</w:t>
-            </w:r>
-            <w:proofErr w:type="spellEnd"/>
-            <w:r>
-              <w:rPr>
-                <w:rFonts w:ascii="Segoe UI" w:eastAsia="Times New Roman" w:hAnsi="Segoe UI" w:cs="Segoe UI"/>
-                <w:color w:val="000000"/>
-                <w:szCs w:val="13"/>
-              </w:rPr>
-              <w:t>:"</w:t>
-            </w:r>
-            <w:proofErr w:type="spellStart"/>
+              <w:t>",form:"</w:t>
+            </w:r>
             <w:r>
               <w:rPr>
                 <w:rFonts w:ascii="Segoe UI" w:eastAsia="Times New Roman" w:hAnsi="Segoe UI" w:cs="Segoe UI"/>
@@ -2154,96 +1341,38 @@
                 <w:color w:val="000000"/>
                 <w:szCs w:val="13"/>
               </w:rPr>
-              <w:t>",active_ingredient</w:t>
-            </w:r>
-            <w:proofErr w:type="spellEnd"/>
-            <w:r>
-              <w:rPr>
-                <w:rFonts w:ascii="Segoe UI" w:eastAsia="Times New Roman" w:hAnsi="Segoe UI" w:cs="Segoe UI"/>
-                <w:color w:val="000000"/>
-                <w:szCs w:val="13"/>
-              </w:rPr>
-              <w:t>:"</w:t>
-            </w:r>
-            <w:r>
-              <w:rPr>
-                <w:rFonts w:ascii="Arial Narrow" w:hAnsi="Arial Narrow" w:cs="Arial"/>
-                <w:bCs/>
-              </w:rPr>
-              <w:t xml:space="preserve"> </w:t>
-            </w:r>
-            <w:r>
-              <w:rPr>
-                <w:rFonts w:ascii="Arial Narrow" w:hAnsi="Arial Narrow" w:cs="Arial"/>
-                <w:bCs/>
-              </w:rPr>
-              <w:t>Ferrous Ascorbate 100mg+ folic acid 1.5mg</w:t>
-            </w:r>
-            <w:r>
-              <w:rPr>
-                <w:rFonts w:ascii="Segoe UI" w:eastAsia="Times New Roman" w:hAnsi="Segoe UI" w:cs="Segoe UI"/>
-                <w:color w:val="000000"/>
-                <w:szCs w:val="13"/>
-              </w:rPr>
-              <w:t xml:space="preserve"> </w:t>
-            </w:r>
-            <w:r>
-              <w:rPr>
-                <w:rFonts w:ascii="Segoe UI" w:eastAsia="Times New Roman" w:hAnsi="Segoe UI" w:cs="Segoe UI"/>
-                <w:color w:val="000000"/>
-                <w:szCs w:val="13"/>
-              </w:rPr>
-              <w:t>",</w:t>
-            </w:r>
-            <w:proofErr w:type="spellStart"/>
-            <w:r>
-              <w:rPr>
-                <w:rFonts w:ascii="Segoe UI" w:eastAsia="Times New Roman" w:hAnsi="Segoe UI" w:cs="Segoe UI"/>
-                <w:color w:val="000000"/>
-                <w:szCs w:val="13"/>
-              </w:rPr>
-              <w:t>packof</w:t>
-            </w:r>
-            <w:proofErr w:type="spellEnd"/>
-            <w:r>
-              <w:rPr>
-                <w:rFonts w:ascii="Segoe UI" w:eastAsia="Times New Roman" w:hAnsi="Segoe UI" w:cs="Segoe UI"/>
-                <w:color w:val="000000"/>
-                <w:szCs w:val="13"/>
-              </w:rPr>
-              <w:t>:"</w:t>
-            </w:r>
-            <w:r>
-              <w:rPr>
-                <w:rFonts w:ascii="Segoe UI" w:eastAsia="Times New Roman" w:hAnsi="Segoe UI" w:cs="Segoe UI"/>
-                <w:color w:val="000000"/>
-                <w:szCs w:val="13"/>
-              </w:rPr>
-              <w:t xml:space="preserve"> </w:t>
-            </w:r>
-            <w:r>
-              <w:rPr>
-                <w:rFonts w:ascii="Segoe UI" w:eastAsia="Times New Roman" w:hAnsi="Segoe UI" w:cs="Segoe UI"/>
-                <w:color w:val="000000"/>
-                <w:szCs w:val="13"/>
-              </w:rPr>
-              <w:t>10*10 Strips</w:t>
-            </w:r>
-            <w:r>
-              <w:rPr>
-                <w:rFonts w:ascii="Segoe UI" w:eastAsia="Times New Roman" w:hAnsi="Segoe UI" w:cs="Segoe UI"/>
-                <w:color w:val="000000"/>
-                <w:szCs w:val="13"/>
-              </w:rPr>
-              <w:t xml:space="preserve"> </w:t>
-            </w:r>
-            <w:r>
-              <w:rPr>
-                <w:rFonts w:ascii="Segoe UI" w:eastAsia="Times New Roman" w:hAnsi="Segoe UI" w:cs="Segoe UI"/>
-                <w:color w:val="000000"/>
-                <w:szCs w:val="13"/>
-              </w:rPr>
-              <w:t>"}</w:t>
+              <w:t>",active_ingredient:"</w:t>
+            </w:r>
+            <w:r>
+              <w:rPr>
+                <w:rFonts w:ascii="Arial Narrow" w:hAnsi="Arial Narrow" w:cs="Arial"/>
+                <w:bCs/>
+              </w:rPr>
+              <w:t xml:space="preserve"> Ferrous Ascorbate 100mg+ folic acid 1.5mg</w:t>
+            </w:r>
+            <w:r>
+              <w:rPr>
+                <w:rFonts w:ascii="Segoe UI" w:eastAsia="Times New Roman" w:hAnsi="Segoe UI" w:cs="Segoe UI"/>
+                <w:color w:val="000000"/>
+                <w:szCs w:val="13"/>
+              </w:rPr>
+              <w:t xml:space="preserve"> ",packof:"</w:t>
+            </w:r>
+            <w:r>
+              <w:rPr>
+                <w:rFonts w:ascii="Segoe UI" w:eastAsia="Times New Roman" w:hAnsi="Segoe UI" w:cs="Segoe UI"/>
+                <w:color w:val="000000"/>
+                <w:szCs w:val="13"/>
+              </w:rPr>
+              <w:t xml:space="preserve"> 10*10 Strips</w:t>
+            </w:r>
+            <w:r>
+              <w:rPr>
+                <w:rFonts w:ascii="Segoe UI" w:eastAsia="Times New Roman" w:hAnsi="Segoe UI" w:cs="Segoe UI"/>
+                <w:color w:val="000000"/>
+                <w:szCs w:val="13"/>
+              </w:rPr>
+              <w:t xml:space="preserve"> "}</w:t>
             </w:r>
           </w:p>
         </w:tc>
@@ -2260,41 +1389,15 @@
                 <w:color w:val="000000"/>
                 <w:szCs w:val="13"/>
               </w:rPr>
-              <w:t>{</w:t>
-            </w:r>
-            <w:proofErr w:type="spellStart"/>
-            <w:r>
-              <w:rPr>
-                <w:rFonts w:ascii="Segoe UI" w:eastAsia="Times New Roman" w:hAnsi="Segoe UI" w:cs="Segoe UI"/>
-                <w:color w:val="000000"/>
-                <w:szCs w:val="13"/>
-              </w:rPr>
-              <w:t>sno</w:t>
-            </w:r>
-            <w:proofErr w:type="spellEnd"/>
-            <w:r>
-              <w:rPr>
-                <w:rFonts w:ascii="Segoe UI" w:eastAsia="Times New Roman" w:hAnsi="Segoe UI" w:cs="Segoe UI"/>
-                <w:color w:val="000000"/>
-                <w:szCs w:val="13"/>
-              </w:rPr>
-              <w:t>:"</w:t>
-            </w:r>
-            <w:r>
-              <w:rPr>
-                <w:rFonts w:ascii="Segoe UI" w:eastAsia="Times New Roman" w:hAnsi="Segoe UI" w:cs="Segoe UI"/>
-                <w:color w:val="000000"/>
-                <w:szCs w:val="13"/>
-              </w:rPr>
-              <w:t>1</w:t>
-            </w:r>
-            <w:r>
-              <w:rPr>
-                <w:rFonts w:ascii="Segoe UI" w:eastAsia="Times New Roman" w:hAnsi="Segoe UI" w:cs="Segoe UI"/>
-                <w:color w:val="000000"/>
-                <w:szCs w:val="13"/>
-              </w:rPr>
-              <w:t>3</w:t>
+              <w:t>{sno:"</w:t>
+            </w:r>
+            <w:r>
+              <w:rPr>
+                <w:rFonts w:ascii="Segoe UI" w:eastAsia="Times New Roman" w:hAnsi="Segoe UI" w:cs="Segoe UI"/>
+                <w:color w:val="000000"/>
+                <w:szCs w:val="13"/>
+              </w:rPr>
+              <w:t>13</w:t>
             </w:r>
             <w:r>
               <w:rPr>
@@ -2304,51 +1407,22 @@
               </w:rPr>
               <w:t>",name:"</w:t>
             </w:r>
-            <w:proofErr w:type="spellStart"/>
             <w:r>
               <w:rPr>
                 <w:rFonts w:ascii="Arial" w:eastAsia="Times New Roman" w:hAnsi="Arial" w:cs="Arial"/>
                 <w:sz w:val="20"/>
                 <w:szCs w:val="20"/>
               </w:rPr>
-              <w:t>McBOL</w:t>
-            </w:r>
-            <w:proofErr w:type="spellEnd"/>
-            <w:r>
-              <w:rPr>
-                <w:rFonts w:ascii="Arial" w:eastAsia="Times New Roman" w:hAnsi="Arial" w:cs="Arial"/>
-                <w:sz w:val="20"/>
-                <w:szCs w:val="20"/>
-              </w:rPr>
-              <w:t xml:space="preserve"> Forte </w:t>
-            </w:r>
-            <w:proofErr w:type="spellStart"/>
-            <w:r>
-              <w:rPr>
-                <w:rFonts w:ascii="Arial" w:eastAsia="Times New Roman" w:hAnsi="Arial" w:cs="Arial"/>
-                <w:sz w:val="20"/>
-                <w:szCs w:val="20"/>
-              </w:rPr>
-              <w:t>Injs</w:t>
-            </w:r>
-            <w:r>
-              <w:rPr>
-                <w:rFonts w:ascii="Segoe UI" w:eastAsia="Times New Roman" w:hAnsi="Segoe UI" w:cs="Segoe UI"/>
-                <w:color w:val="000000"/>
-                <w:szCs w:val="13"/>
-              </w:rPr>
-              <w:t>",form</w:t>
-            </w:r>
-            <w:proofErr w:type="spellEnd"/>
-            <w:r>
-              <w:rPr>
-                <w:rFonts w:ascii="Segoe UI" w:eastAsia="Times New Roman" w:hAnsi="Segoe UI" w:cs="Segoe UI"/>
-                <w:color w:val="000000"/>
-                <w:szCs w:val="13"/>
-              </w:rPr>
-              <w:t>:"</w:t>
-            </w:r>
-            <w:proofErr w:type="spellStart"/>
+              <w:t>McBOL Forte Injs</w:t>
+            </w:r>
+            <w:r>
+              <w:rPr>
+                <w:rFonts w:ascii="Segoe UI" w:eastAsia="Times New Roman" w:hAnsi="Segoe UI" w:cs="Segoe UI"/>
+                <w:color w:val="000000"/>
+                <w:szCs w:val="13"/>
+              </w:rPr>
+              <w:t>",form:"</w:t>
+            </w:r>
             <w:r>
               <w:rPr>
                 <w:rFonts w:ascii="Segoe UI" w:eastAsia="Times New Roman" w:hAnsi="Segoe UI" w:cs="Segoe UI"/>
@@ -2363,16 +1437,7 @@
                 <w:color w:val="000000"/>
                 <w:szCs w:val="13"/>
               </w:rPr>
-              <w:t>",active_ingredient</w:t>
-            </w:r>
-            <w:proofErr w:type="spellEnd"/>
-            <w:r>
-              <w:rPr>
-                <w:rFonts w:ascii="Segoe UI" w:eastAsia="Times New Roman" w:hAnsi="Segoe UI" w:cs="Segoe UI"/>
-                <w:color w:val="000000"/>
-                <w:szCs w:val="13"/>
-              </w:rPr>
-              <w:t>:"</w:t>
+              <w:t>",active_ingredient:"</w:t>
             </w:r>
             <w:r>
               <w:rPr>
@@ -2393,32 +1458,15 @@
                 <w:rFonts w:ascii="Arial Narrow" w:hAnsi="Arial Narrow" w:cs="Arial"/>
                 <w:bCs/>
               </w:rPr>
-              <w:t xml:space="preserve">1000mcg,Pyridoxine100mg,Nicotinamide100mg,D-Panthenol50mg,Benzyl Alcohol i.p2% </w:t>
-            </w:r>
-            <w:proofErr w:type="spellStart"/>
-            <w:r>
-              <w:rPr>
-                <w:rFonts w:ascii="Arial Narrow" w:hAnsi="Arial Narrow" w:cs="Arial"/>
-                <w:bCs/>
-              </w:rPr>
-              <w:t>Injs</w:t>
-            </w:r>
-            <w:r>
-              <w:rPr>
-                <w:rFonts w:ascii="Segoe UI" w:eastAsia="Times New Roman" w:hAnsi="Segoe UI" w:cs="Segoe UI"/>
-                <w:color w:val="000000"/>
-                <w:szCs w:val="13"/>
-              </w:rPr>
-              <w:t>",packof</w:t>
-            </w:r>
-            <w:proofErr w:type="spellEnd"/>
-            <w:r>
-              <w:rPr>
-                <w:rFonts w:ascii="Segoe UI" w:eastAsia="Times New Roman" w:hAnsi="Segoe UI" w:cs="Segoe UI"/>
-                <w:color w:val="000000"/>
-                <w:szCs w:val="13"/>
-              </w:rPr>
-              <w:t>:"1 vial"}</w:t>
+              <w:t>1000mcg,Pyridoxine100mg,Nicotinamide100mg,D-Panthenol50mg,Benzyl Alcohol i.p2% Injs</w:t>
+            </w:r>
+            <w:r>
+              <w:rPr>
+                <w:rFonts w:ascii="Segoe UI" w:eastAsia="Times New Roman" w:hAnsi="Segoe UI" w:cs="Segoe UI"/>
+                <w:color w:val="000000"/>
+                <w:szCs w:val="13"/>
+              </w:rPr>
+              <w:t>",packof:"1 vial"}</w:t>
             </w:r>
           </w:p>
         </w:tc>
@@ -2435,41 +1483,15 @@
                 <w:color w:val="000000"/>
                 <w:szCs w:val="13"/>
               </w:rPr>
-              <w:t>{</w:t>
-            </w:r>
-            <w:proofErr w:type="spellStart"/>
-            <w:r>
-              <w:rPr>
-                <w:rFonts w:ascii="Segoe UI" w:eastAsia="Times New Roman" w:hAnsi="Segoe UI" w:cs="Segoe UI"/>
-                <w:color w:val="000000"/>
-                <w:szCs w:val="13"/>
-              </w:rPr>
-              <w:t>sno</w:t>
-            </w:r>
-            <w:proofErr w:type="spellEnd"/>
-            <w:r>
-              <w:rPr>
-                <w:rFonts w:ascii="Segoe UI" w:eastAsia="Times New Roman" w:hAnsi="Segoe UI" w:cs="Segoe UI"/>
-                <w:color w:val="000000"/>
-                <w:szCs w:val="13"/>
-              </w:rPr>
-              <w:t>:"</w:t>
-            </w:r>
-            <w:r>
-              <w:rPr>
-                <w:rFonts w:ascii="Segoe UI" w:eastAsia="Times New Roman" w:hAnsi="Segoe UI" w:cs="Segoe UI"/>
-                <w:color w:val="000000"/>
-                <w:szCs w:val="13"/>
-              </w:rPr>
-              <w:t>1</w:t>
-            </w:r>
-            <w:r>
-              <w:rPr>
-                <w:rFonts w:ascii="Segoe UI" w:eastAsia="Times New Roman" w:hAnsi="Segoe UI" w:cs="Segoe UI"/>
-                <w:color w:val="000000"/>
-                <w:szCs w:val="13"/>
-              </w:rPr>
-              <w:t>4</w:t>
+              <w:t>{sno:"</w:t>
+            </w:r>
+            <w:r>
+              <w:rPr>
+                <w:rFonts w:ascii="Segoe UI" w:eastAsia="Times New Roman" w:hAnsi="Segoe UI" w:cs="Segoe UI"/>
+                <w:color w:val="000000"/>
+                <w:szCs w:val="13"/>
+              </w:rPr>
+              <w:t>14</w:t>
             </w:r>
             <w:r>
               <w:rPr>
@@ -2479,7 +1501,6 @@
               </w:rPr>
               <w:t>",name:"</w:t>
             </w:r>
-            <w:proofErr w:type="spellStart"/>
             <w:r>
               <w:rPr>
                 <w:rFonts w:ascii="Arial" w:eastAsia="Times New Roman" w:hAnsi="Arial" w:cs="Arial"/>
@@ -2495,18 +1516,8 @@
                 <w:color w:val="000000"/>
                 <w:szCs w:val="13"/>
               </w:rPr>
-              <w:t>",form</w:t>
-            </w:r>
-            <w:proofErr w:type="spellEnd"/>
-            <w:r>
-              <w:rPr>
-                <w:rFonts w:ascii="Segoe UI" w:eastAsia="Times New Roman" w:hAnsi="Segoe UI" w:cs="Segoe UI"/>
-                <w:color w:val="000000"/>
-                <w:szCs w:val="13"/>
-              </w:rPr>
-              <w:t>:"</w:t>
-            </w:r>
-            <w:proofErr w:type="spellStart"/>
+              <w:t>",form:"</w:t>
+            </w:r>
             <w:r>
               <w:rPr>
                 <w:rFonts w:ascii="Segoe UI" w:eastAsia="Times New Roman" w:hAnsi="Segoe UI" w:cs="Segoe UI"/>
@@ -2521,30 +1532,14 @@
                 <w:color w:val="000000"/>
                 <w:szCs w:val="13"/>
               </w:rPr>
-              <w:t>",active_ingredient</w:t>
-            </w:r>
-            <w:proofErr w:type="spellEnd"/>
-            <w:r>
-              <w:rPr>
-                <w:rFonts w:ascii="Segoe UI" w:eastAsia="Times New Roman" w:hAnsi="Segoe UI" w:cs="Segoe UI"/>
-                <w:color w:val="000000"/>
-                <w:szCs w:val="13"/>
-              </w:rPr>
-              <w:t>:"</w:t>
-            </w:r>
-            <w:r>
-              <w:rPr>
-                <w:rFonts w:ascii="Arial Narrow" w:hAnsi="Arial Narrow" w:cs="Arial"/>
-                <w:bCs/>
-              </w:rPr>
-              <w:t xml:space="preserve"> </w:t>
-            </w:r>
-            <w:r>
-              <w:rPr>
-                <w:rFonts w:ascii="Arial Narrow" w:hAnsi="Arial Narrow" w:cs="Arial"/>
-                <w:bCs/>
-              </w:rPr>
-              <w:t>Mecobolamine 1500mcg+folic acid 1.5mg, Alpha Lipoic acid 100mg+Thiamine 10mg,Vit B1,B6</w:t>
+              <w:t>",active_ingredient:"</w:t>
+            </w:r>
+            <w:r>
+              <w:rPr>
+                <w:rFonts w:ascii="Arial Narrow" w:hAnsi="Arial Narrow" w:cs="Arial"/>
+                <w:bCs/>
+              </w:rPr>
+              <w:t xml:space="preserve"> Mecobolamine 1500mcg+folic acid 1.5mg, Alpha Lipoic acid 100mg+Thiamine 10mg,Vit B1,B6</w:t>
             </w:r>
             <w:r>
               <w:rPr>
@@ -2585,41 +1580,15 @@
                 <w:color w:val="000000"/>
                 <w:szCs w:val="13"/>
               </w:rPr>
-              <w:t>{</w:t>
-            </w:r>
-            <w:proofErr w:type="spellStart"/>
-            <w:r>
-              <w:rPr>
-                <w:rFonts w:ascii="Segoe UI" w:eastAsia="Times New Roman" w:hAnsi="Segoe UI" w:cs="Segoe UI"/>
-                <w:color w:val="000000"/>
-                <w:szCs w:val="13"/>
-              </w:rPr>
-              <w:t>sno</w:t>
-            </w:r>
-            <w:proofErr w:type="spellEnd"/>
-            <w:r>
-              <w:rPr>
-                <w:rFonts w:ascii="Segoe UI" w:eastAsia="Times New Roman" w:hAnsi="Segoe UI" w:cs="Segoe UI"/>
-                <w:color w:val="000000"/>
-                <w:szCs w:val="13"/>
-              </w:rPr>
-              <w:t>:"</w:t>
-            </w:r>
-            <w:r>
-              <w:rPr>
-                <w:rFonts w:ascii="Segoe UI" w:eastAsia="Times New Roman" w:hAnsi="Segoe UI" w:cs="Segoe UI"/>
-                <w:color w:val="000000"/>
-                <w:szCs w:val="13"/>
-              </w:rPr>
-              <w:t>1</w:t>
-            </w:r>
-            <w:r>
-              <w:rPr>
-                <w:rFonts w:ascii="Segoe UI" w:eastAsia="Times New Roman" w:hAnsi="Segoe UI" w:cs="Segoe UI"/>
-                <w:color w:val="000000"/>
-                <w:szCs w:val="13"/>
-              </w:rPr>
-              <w:t>5</w:t>
+              <w:t>{sno:"</w:t>
+            </w:r>
+            <w:r>
+              <w:rPr>
+                <w:rFonts w:ascii="Segoe UI" w:eastAsia="Times New Roman" w:hAnsi="Segoe UI" w:cs="Segoe UI"/>
+                <w:color w:val="000000"/>
+                <w:szCs w:val="13"/>
+              </w:rPr>
+              <w:t>15</w:t>
             </w:r>
             <w:r>
               <w:rPr>
@@ -2645,7 +1614,6 @@
               </w:rPr>
               <w:t>",form:"</w:t>
             </w:r>
-            <w:proofErr w:type="spellStart"/>
             <w:r>
               <w:rPr>
                 <w:rFonts w:ascii="Segoe UI" w:eastAsia="Times New Roman" w:hAnsi="Segoe UI" w:cs="Segoe UI"/>
@@ -2660,48 +1628,22 @@
                 <w:color w:val="000000"/>
                 <w:szCs w:val="13"/>
               </w:rPr>
-              <w:t>",active_ingredient</w:t>
-            </w:r>
-            <w:proofErr w:type="spellEnd"/>
-            <w:r>
-              <w:rPr>
-                <w:rFonts w:ascii="Segoe UI" w:eastAsia="Times New Roman" w:hAnsi="Segoe UI" w:cs="Segoe UI"/>
-                <w:color w:val="000000"/>
-                <w:szCs w:val="13"/>
-              </w:rPr>
-              <w:t>:"</w:t>
-            </w:r>
-            <w:r>
-              <w:rPr>
-                <w:rFonts w:ascii="Arial Narrow" w:hAnsi="Arial Narrow" w:cs="Arial"/>
-                <w:bCs/>
-              </w:rPr>
-              <w:t xml:space="preserve">Amikacin 100mg </w:t>
-            </w:r>
-            <w:proofErr w:type="spellStart"/>
-            <w:r>
-              <w:rPr>
-                <w:rFonts w:ascii="Arial Narrow" w:hAnsi="Arial Narrow" w:cs="Arial"/>
-                <w:bCs/>
-              </w:rPr>
-              <w:t>injections</w:t>
-            </w:r>
-            <w:r>
-              <w:rPr>
-                <w:rFonts w:ascii="Segoe UI" w:eastAsia="Times New Roman" w:hAnsi="Segoe UI" w:cs="Segoe UI"/>
-                <w:color w:val="000000"/>
-                <w:szCs w:val="13"/>
-              </w:rPr>
-              <w:t>",packof</w:t>
-            </w:r>
-            <w:proofErr w:type="spellEnd"/>
-            <w:r>
-              <w:rPr>
-                <w:rFonts w:ascii="Segoe UI" w:eastAsia="Times New Roman" w:hAnsi="Segoe UI" w:cs="Segoe UI"/>
-                <w:color w:val="000000"/>
-                <w:szCs w:val="13"/>
-              </w:rPr>
-              <w:t>:"1 vial"}</w:t>
+              <w:t>",active_ingredient:"</w:t>
+            </w:r>
+            <w:r>
+              <w:rPr>
+                <w:rFonts w:ascii="Arial Narrow" w:hAnsi="Arial Narrow" w:cs="Arial"/>
+                <w:bCs/>
+              </w:rPr>
+              <w:t>Amikacin 100mg injections</w:t>
+            </w:r>
+            <w:r>
+              <w:rPr>
+                <w:rFonts w:ascii="Segoe UI" w:eastAsia="Times New Roman" w:hAnsi="Segoe UI" w:cs="Segoe UI"/>
+                <w:color w:val="000000"/>
+                <w:szCs w:val="13"/>
+              </w:rPr>
+              <w:t>",packof:"1 vial"}</w:t>
             </w:r>
           </w:p>
         </w:tc>
@@ -2718,41 +1660,15 @@
                 <w:color w:val="000000"/>
                 <w:szCs w:val="13"/>
               </w:rPr>
-              <w:t>{</w:t>
-            </w:r>
-            <w:proofErr w:type="spellStart"/>
-            <w:r>
-              <w:rPr>
-                <w:rFonts w:ascii="Segoe UI" w:eastAsia="Times New Roman" w:hAnsi="Segoe UI" w:cs="Segoe UI"/>
-                <w:color w:val="000000"/>
-                <w:szCs w:val="13"/>
-              </w:rPr>
-              <w:t>sno</w:t>
-            </w:r>
-            <w:proofErr w:type="spellEnd"/>
-            <w:r>
-              <w:rPr>
-                <w:rFonts w:ascii="Segoe UI" w:eastAsia="Times New Roman" w:hAnsi="Segoe UI" w:cs="Segoe UI"/>
-                <w:color w:val="000000"/>
-                <w:szCs w:val="13"/>
-              </w:rPr>
-              <w:t>:"</w:t>
-            </w:r>
-            <w:r>
-              <w:rPr>
-                <w:rFonts w:ascii="Segoe UI" w:eastAsia="Times New Roman" w:hAnsi="Segoe UI" w:cs="Segoe UI"/>
-                <w:color w:val="000000"/>
-                <w:szCs w:val="13"/>
-              </w:rPr>
-              <w:t>1</w:t>
-            </w:r>
-            <w:r>
-              <w:rPr>
-                <w:rFonts w:ascii="Segoe UI" w:eastAsia="Times New Roman" w:hAnsi="Segoe UI" w:cs="Segoe UI"/>
-                <w:color w:val="000000"/>
-                <w:szCs w:val="13"/>
-              </w:rPr>
-              <w:t>6</w:t>
+              <w:t>{sno:"</w:t>
+            </w:r>
+            <w:r>
+              <w:rPr>
+                <w:rFonts w:ascii="Segoe UI" w:eastAsia="Times New Roman" w:hAnsi="Segoe UI" w:cs="Segoe UI"/>
+                <w:color w:val="000000"/>
+                <w:szCs w:val="13"/>
+              </w:rPr>
+              <w:t>16</w:t>
             </w:r>
             <w:r>
               <w:rPr>
@@ -2786,7 +1702,6 @@
               </w:rPr>
               <w:t>",form:"</w:t>
             </w:r>
-            <w:proofErr w:type="spellStart"/>
             <w:r>
               <w:rPr>
                 <w:rFonts w:ascii="Segoe UI" w:eastAsia="Times New Roman" w:hAnsi="Segoe UI" w:cs="Segoe UI"/>
@@ -2801,16 +1716,7 @@
                 <w:color w:val="000000"/>
                 <w:szCs w:val="13"/>
               </w:rPr>
-              <w:t>",active_ingredient</w:t>
-            </w:r>
-            <w:proofErr w:type="spellEnd"/>
-            <w:r>
-              <w:rPr>
-                <w:rFonts w:ascii="Segoe UI" w:eastAsia="Times New Roman" w:hAnsi="Segoe UI" w:cs="Segoe UI"/>
-                <w:color w:val="000000"/>
-                <w:szCs w:val="13"/>
-              </w:rPr>
-              <w:t>:"</w:t>
+              <w:t>",active_ingredient:"</w:t>
             </w:r>
             <w:r>
               <w:rPr>
@@ -2824,32 +1730,15 @@
                 <w:rFonts w:ascii="Arial Narrow" w:hAnsi="Arial Narrow" w:cs="Arial"/>
                 <w:bCs/>
               </w:rPr>
-              <w:t xml:space="preserve">00mg </w:t>
-            </w:r>
-            <w:proofErr w:type="spellStart"/>
-            <w:r>
-              <w:rPr>
-                <w:rFonts w:ascii="Arial Narrow" w:hAnsi="Arial Narrow" w:cs="Arial"/>
-                <w:bCs/>
-              </w:rPr>
-              <w:t>injections</w:t>
-            </w:r>
-            <w:r>
-              <w:rPr>
-                <w:rFonts w:ascii="Segoe UI" w:eastAsia="Times New Roman" w:hAnsi="Segoe UI" w:cs="Segoe UI"/>
-                <w:color w:val="000000"/>
-                <w:szCs w:val="13"/>
-              </w:rPr>
-              <w:t>",packof</w:t>
-            </w:r>
-            <w:proofErr w:type="spellEnd"/>
-            <w:r>
-              <w:rPr>
-                <w:rFonts w:ascii="Segoe UI" w:eastAsia="Times New Roman" w:hAnsi="Segoe UI" w:cs="Segoe UI"/>
-                <w:color w:val="000000"/>
-                <w:szCs w:val="13"/>
-              </w:rPr>
-              <w:t>:"1 vial"}</w:t>
+              <w:t>00mg injections</w:t>
+            </w:r>
+            <w:r>
+              <w:rPr>
+                <w:rFonts w:ascii="Segoe UI" w:eastAsia="Times New Roman" w:hAnsi="Segoe UI" w:cs="Segoe UI"/>
+                <w:color w:val="000000"/>
+                <w:szCs w:val="13"/>
+              </w:rPr>
+              <w:t>",packof:"1 vial"}</w:t>
             </w:r>
           </w:p>
         </w:tc>
@@ -2866,41 +1755,15 @@
                 <w:color w:val="000000"/>
                 <w:szCs w:val="13"/>
               </w:rPr>
-              <w:t>{</w:t>
-            </w:r>
-            <w:proofErr w:type="spellStart"/>
-            <w:r>
-              <w:rPr>
-                <w:rFonts w:ascii="Segoe UI" w:eastAsia="Times New Roman" w:hAnsi="Segoe UI" w:cs="Segoe UI"/>
-                <w:color w:val="000000"/>
-                <w:szCs w:val="13"/>
-              </w:rPr>
-              <w:t>sno</w:t>
-            </w:r>
-            <w:proofErr w:type="spellEnd"/>
-            <w:r>
-              <w:rPr>
-                <w:rFonts w:ascii="Segoe UI" w:eastAsia="Times New Roman" w:hAnsi="Segoe UI" w:cs="Segoe UI"/>
-                <w:color w:val="000000"/>
-                <w:szCs w:val="13"/>
-              </w:rPr>
-              <w:t>:"</w:t>
-            </w:r>
-            <w:r>
-              <w:rPr>
-                <w:rFonts w:ascii="Segoe UI" w:eastAsia="Times New Roman" w:hAnsi="Segoe UI" w:cs="Segoe UI"/>
-                <w:color w:val="000000"/>
-                <w:szCs w:val="13"/>
-              </w:rPr>
-              <w:t>1</w:t>
-            </w:r>
-            <w:r>
-              <w:rPr>
-                <w:rFonts w:ascii="Segoe UI" w:eastAsia="Times New Roman" w:hAnsi="Segoe UI" w:cs="Segoe UI"/>
-                <w:color w:val="000000"/>
-                <w:szCs w:val="13"/>
-              </w:rPr>
-              <w:t>7</w:t>
+              <w:t>{sno:"</w:t>
+            </w:r>
+            <w:r>
+              <w:rPr>
+                <w:rFonts w:ascii="Segoe UI" w:eastAsia="Times New Roman" w:hAnsi="Segoe UI" w:cs="Segoe UI"/>
+                <w:color w:val="000000"/>
+                <w:szCs w:val="13"/>
+              </w:rPr>
+              <w:t>17</w:t>
             </w:r>
             <w:r>
               <w:rPr>
@@ -2916,35 +1779,16 @@
                 <w:sz w:val="20"/>
                 <w:szCs w:val="20"/>
               </w:rPr>
-              <w:t xml:space="preserve">MEDTRAP </w:t>
-            </w:r>
-            <w:proofErr w:type="spellStart"/>
-            <w:r>
-              <w:rPr>
-                <w:rFonts w:ascii="Arial" w:eastAsia="Times New Roman" w:hAnsi="Arial" w:cs="Arial"/>
-                <w:sz w:val="20"/>
-                <w:szCs w:val="20"/>
-              </w:rPr>
-              <w:t>TABS</w:t>
-            </w:r>
-            <w:r>
-              <w:rPr>
-                <w:rFonts w:ascii="Segoe UI" w:eastAsia="Times New Roman" w:hAnsi="Segoe UI" w:cs="Segoe UI"/>
-                <w:color w:val="000000"/>
-                <w:szCs w:val="13"/>
-              </w:rPr>
-              <w:t>",form</w:t>
-            </w:r>
-            <w:proofErr w:type="spellEnd"/>
-            <w:r>
-              <w:rPr>
-                <w:rFonts w:ascii="Segoe UI" w:eastAsia="Times New Roman" w:hAnsi="Segoe UI" w:cs="Segoe UI"/>
-                <w:color w:val="000000"/>
-                <w:szCs w:val="13"/>
-              </w:rPr>
-              <w:t>:"</w:t>
-            </w:r>
-            <w:proofErr w:type="spellStart"/>
+              <w:t>MEDTRAP TABS</w:t>
+            </w:r>
+            <w:r>
+              <w:rPr>
+                <w:rFonts w:ascii="Segoe UI" w:eastAsia="Times New Roman" w:hAnsi="Segoe UI" w:cs="Segoe UI"/>
+                <w:color w:val="000000"/>
+                <w:szCs w:val="13"/>
+              </w:rPr>
+              <w:t>",form:"</w:t>
+            </w:r>
             <w:r>
               <w:rPr>
                 <w:rFonts w:ascii="Segoe UI" w:eastAsia="Times New Roman" w:hAnsi="Segoe UI" w:cs="Segoe UI"/>
@@ -2959,16 +1803,7 @@
                 <w:color w:val="000000"/>
                 <w:szCs w:val="13"/>
               </w:rPr>
-              <w:t>",active_ingredient</w:t>
-            </w:r>
-            <w:proofErr w:type="spellEnd"/>
-            <w:r>
-              <w:rPr>
-                <w:rFonts w:ascii="Segoe UI" w:eastAsia="Times New Roman" w:hAnsi="Segoe UI" w:cs="Segoe UI"/>
-                <w:color w:val="000000"/>
-                <w:szCs w:val="13"/>
-              </w:rPr>
-              <w:t>:"</w:t>
+              <w:t>",active_ingredient:"</w:t>
             </w:r>
             <w:r>
               <w:rPr>
@@ -2983,25 +1818,7 @@
                 <w:color w:val="000000"/>
                 <w:szCs w:val="13"/>
               </w:rPr>
-              <w:t xml:space="preserve"> ",</w:t>
-            </w:r>
-            <w:proofErr w:type="spellStart"/>
-            <w:r>
-              <w:rPr>
-                <w:rFonts w:ascii="Segoe UI" w:eastAsia="Times New Roman" w:hAnsi="Segoe UI" w:cs="Segoe UI"/>
-                <w:color w:val="000000"/>
-                <w:szCs w:val="13"/>
-              </w:rPr>
-              <w:t>packof</w:t>
-            </w:r>
-            <w:proofErr w:type="spellEnd"/>
-            <w:r>
-              <w:rPr>
-                <w:rFonts w:ascii="Segoe UI" w:eastAsia="Times New Roman" w:hAnsi="Segoe UI" w:cs="Segoe UI"/>
-                <w:color w:val="000000"/>
-                <w:szCs w:val="13"/>
-              </w:rPr>
-              <w:t>:"</w:t>
+              <w:t xml:space="preserve"> ",packof:"</w:t>
             </w:r>
             <w:r>
               <w:rPr>
@@ -3034,41 +1851,15 @@
                 <w:color w:val="000000"/>
                 <w:szCs w:val="13"/>
               </w:rPr>
-              <w:t>{</w:t>
-            </w:r>
-            <w:proofErr w:type="spellStart"/>
-            <w:r>
-              <w:rPr>
-                <w:rFonts w:ascii="Segoe UI" w:eastAsia="Times New Roman" w:hAnsi="Segoe UI" w:cs="Segoe UI"/>
-                <w:color w:val="000000"/>
-                <w:szCs w:val="13"/>
-              </w:rPr>
-              <w:t>sno</w:t>
-            </w:r>
-            <w:proofErr w:type="spellEnd"/>
-            <w:r>
-              <w:rPr>
-                <w:rFonts w:ascii="Segoe UI" w:eastAsia="Times New Roman" w:hAnsi="Segoe UI" w:cs="Segoe UI"/>
-                <w:color w:val="000000"/>
-                <w:szCs w:val="13"/>
-              </w:rPr>
-              <w:t>:"</w:t>
-            </w:r>
-            <w:r>
-              <w:rPr>
-                <w:rFonts w:ascii="Segoe UI" w:eastAsia="Times New Roman" w:hAnsi="Segoe UI" w:cs="Segoe UI"/>
-                <w:color w:val="000000"/>
-                <w:szCs w:val="13"/>
-              </w:rPr>
-              <w:t>1</w:t>
-            </w:r>
-            <w:r>
-              <w:rPr>
-                <w:rFonts w:ascii="Segoe UI" w:eastAsia="Times New Roman" w:hAnsi="Segoe UI" w:cs="Segoe UI"/>
-                <w:color w:val="000000"/>
-                <w:szCs w:val="13"/>
-              </w:rPr>
-              <w:t>8</w:t>
+              <w:t>{sno:"</w:t>
+            </w:r>
+            <w:r>
+              <w:rPr>
+                <w:rFonts w:ascii="Segoe UI" w:eastAsia="Times New Roman" w:hAnsi="Segoe UI" w:cs="Segoe UI"/>
+                <w:color w:val="000000"/>
+                <w:szCs w:val="13"/>
+              </w:rPr>
+              <w:t>18</w:t>
             </w:r>
             <w:r>
               <w:rPr>
@@ -3094,7 +1885,6 @@
               </w:rPr>
               <w:t>",form:"</w:t>
             </w:r>
-            <w:proofErr w:type="spellStart"/>
             <w:r>
               <w:rPr>
                 <w:rFonts w:ascii="Segoe UI" w:eastAsia="Times New Roman" w:hAnsi="Segoe UI" w:cs="Segoe UI"/>
@@ -3109,48 +1899,22 @@
                 <w:color w:val="000000"/>
                 <w:szCs w:val="13"/>
               </w:rPr>
-              <w:t>",active_ingredient</w:t>
-            </w:r>
-            <w:proofErr w:type="spellEnd"/>
-            <w:r>
-              <w:rPr>
-                <w:rFonts w:ascii="Segoe UI" w:eastAsia="Times New Roman" w:hAnsi="Segoe UI" w:cs="Segoe UI"/>
-                <w:color w:val="000000"/>
-                <w:szCs w:val="13"/>
-              </w:rPr>
-              <w:t>:"</w:t>
-            </w:r>
-            <w:r>
-              <w:rPr>
-                <w:rFonts w:ascii="Arial Narrow" w:hAnsi="Arial Narrow" w:cs="Arial"/>
-                <w:bCs/>
-              </w:rPr>
-              <w:t xml:space="preserve">Ceftriaxone 1gm+wfi 10ml </w:t>
-            </w:r>
-            <w:proofErr w:type="spellStart"/>
-            <w:r>
-              <w:rPr>
-                <w:rFonts w:ascii="Arial Narrow" w:hAnsi="Arial Narrow" w:cs="Arial"/>
-                <w:bCs/>
-              </w:rPr>
-              <w:t>injs</w:t>
-            </w:r>
-            <w:r>
-              <w:rPr>
-                <w:rFonts w:ascii="Segoe UI" w:eastAsia="Times New Roman" w:hAnsi="Segoe UI" w:cs="Segoe UI"/>
-                <w:color w:val="000000"/>
-                <w:szCs w:val="13"/>
-              </w:rPr>
-              <w:t>",packof</w:t>
-            </w:r>
-            <w:proofErr w:type="spellEnd"/>
-            <w:r>
-              <w:rPr>
-                <w:rFonts w:ascii="Segoe UI" w:eastAsia="Times New Roman" w:hAnsi="Segoe UI" w:cs="Segoe UI"/>
-                <w:color w:val="000000"/>
-                <w:szCs w:val="13"/>
-              </w:rPr>
-              <w:t>:"1 vial"}</w:t>
+              <w:t>",active_ingredient:"</w:t>
+            </w:r>
+            <w:r>
+              <w:rPr>
+                <w:rFonts w:ascii="Arial Narrow" w:hAnsi="Arial Narrow" w:cs="Arial"/>
+                <w:bCs/>
+              </w:rPr>
+              <w:t>Ceftriaxone 1gm+wfi 10ml injs</w:t>
+            </w:r>
+            <w:r>
+              <w:rPr>
+                <w:rFonts w:ascii="Segoe UI" w:eastAsia="Times New Roman" w:hAnsi="Segoe UI" w:cs="Segoe UI"/>
+                <w:color w:val="000000"/>
+                <w:szCs w:val="13"/>
+              </w:rPr>
+              <w:t>",packof:"1 vial"}</w:t>
             </w:r>
           </w:p>
         </w:tc>
@@ -3167,41 +1931,15 @@
                 <w:color w:val="000000"/>
                 <w:szCs w:val="13"/>
               </w:rPr>
-              <w:t>{</w:t>
-            </w:r>
-            <w:proofErr w:type="spellStart"/>
-            <w:r>
-              <w:rPr>
-                <w:rFonts w:ascii="Segoe UI" w:eastAsia="Times New Roman" w:hAnsi="Segoe UI" w:cs="Segoe UI"/>
-                <w:color w:val="000000"/>
-                <w:szCs w:val="13"/>
-              </w:rPr>
-              <w:t>sno</w:t>
-            </w:r>
-            <w:proofErr w:type="spellEnd"/>
-            <w:r>
-              <w:rPr>
-                <w:rFonts w:ascii="Segoe UI" w:eastAsia="Times New Roman" w:hAnsi="Segoe UI" w:cs="Segoe UI"/>
-                <w:color w:val="000000"/>
-                <w:szCs w:val="13"/>
-              </w:rPr>
-              <w:t>:"</w:t>
-            </w:r>
-            <w:r>
-              <w:rPr>
-                <w:rFonts w:ascii="Segoe UI" w:eastAsia="Times New Roman" w:hAnsi="Segoe UI" w:cs="Segoe UI"/>
-                <w:color w:val="000000"/>
-                <w:szCs w:val="13"/>
-              </w:rPr>
-              <w:t>1</w:t>
-            </w:r>
-            <w:r>
-              <w:rPr>
-                <w:rFonts w:ascii="Segoe UI" w:eastAsia="Times New Roman" w:hAnsi="Segoe UI" w:cs="Segoe UI"/>
-                <w:color w:val="000000"/>
-                <w:szCs w:val="13"/>
-              </w:rPr>
-              <w:t>9</w:t>
+              <w:t>{sno:"</w:t>
+            </w:r>
+            <w:r>
+              <w:rPr>
+                <w:rFonts w:ascii="Segoe UI" w:eastAsia="Times New Roman" w:hAnsi="Segoe UI" w:cs="Segoe UI"/>
+                <w:color w:val="000000"/>
+                <w:szCs w:val="13"/>
+              </w:rPr>
+              <w:t>19</w:t>
             </w:r>
             <w:r>
               <w:rPr>
@@ -3243,7 +1981,6 @@
               </w:rPr>
               <w:t>",form:"</w:t>
             </w:r>
-            <w:proofErr w:type="spellStart"/>
             <w:r>
               <w:rPr>
                 <w:rFonts w:ascii="Segoe UI" w:eastAsia="Times New Roman" w:hAnsi="Segoe UI" w:cs="Segoe UI"/>
@@ -3258,16 +1995,7 @@
                 <w:color w:val="000000"/>
                 <w:szCs w:val="13"/>
               </w:rPr>
-              <w:t>",active_ingredient</w:t>
-            </w:r>
-            <w:proofErr w:type="spellEnd"/>
-            <w:r>
-              <w:rPr>
-                <w:rFonts w:ascii="Segoe UI" w:eastAsia="Times New Roman" w:hAnsi="Segoe UI" w:cs="Segoe UI"/>
-                <w:color w:val="000000"/>
-                <w:szCs w:val="13"/>
-              </w:rPr>
-              <w:t>:"</w:t>
+              <w:t>",active_ingredient:"</w:t>
             </w:r>
             <w:r>
               <w:rPr>
@@ -3306,25 +2034,7 @@
                 <w:color w:val="000000"/>
                 <w:szCs w:val="13"/>
               </w:rPr>
-              <w:t>{</w:t>
-            </w:r>
-            <w:proofErr w:type="spellStart"/>
-            <w:r>
-              <w:rPr>
-                <w:rFonts w:ascii="Segoe UI" w:eastAsia="Times New Roman" w:hAnsi="Segoe UI" w:cs="Segoe UI"/>
-                <w:color w:val="000000"/>
-                <w:szCs w:val="13"/>
-              </w:rPr>
-              <w:t>sno</w:t>
-            </w:r>
-            <w:proofErr w:type="spellEnd"/>
-            <w:r>
-              <w:rPr>
-                <w:rFonts w:ascii="Segoe UI" w:eastAsia="Times New Roman" w:hAnsi="Segoe UI" w:cs="Segoe UI"/>
-                <w:color w:val="000000"/>
-                <w:szCs w:val="13"/>
-              </w:rPr>
-              <w:t>:"</w:t>
+              <w:t>{sno:"</w:t>
             </w:r>
             <w:r>
               <w:rPr>
@@ -3382,7 +2092,6 @@
               </w:rPr>
               <w:t>",form:"</w:t>
             </w:r>
-            <w:proofErr w:type="spellStart"/>
             <w:r>
               <w:rPr>
                 <w:rFonts w:ascii="Segoe UI" w:eastAsia="Times New Roman" w:hAnsi="Segoe UI" w:cs="Segoe UI"/>
@@ -3397,16 +2106,7 @@
                 <w:color w:val="000000"/>
                 <w:szCs w:val="13"/>
               </w:rPr>
-              <w:t>",active_ingredient</w:t>
-            </w:r>
-            <w:proofErr w:type="spellEnd"/>
-            <w:r>
-              <w:rPr>
-                <w:rFonts w:ascii="Segoe UI" w:eastAsia="Times New Roman" w:hAnsi="Segoe UI" w:cs="Segoe UI"/>
-                <w:color w:val="000000"/>
-                <w:szCs w:val="13"/>
-              </w:rPr>
-              <w:t>:"</w:t>
+              <w:t>",active_ingredient:"</w:t>
             </w:r>
             <w:r>
               <w:rPr>
@@ -3445,25 +2145,7 @@
                 <w:color w:val="000000"/>
                 <w:szCs w:val="13"/>
               </w:rPr>
-              <w:t>{</w:t>
-            </w:r>
-            <w:proofErr w:type="spellStart"/>
-            <w:r>
-              <w:rPr>
-                <w:rFonts w:ascii="Segoe UI" w:eastAsia="Times New Roman" w:hAnsi="Segoe UI" w:cs="Segoe UI"/>
-                <w:color w:val="000000"/>
-                <w:szCs w:val="13"/>
-              </w:rPr>
-              <w:t>sno</w:t>
-            </w:r>
-            <w:proofErr w:type="spellEnd"/>
-            <w:r>
-              <w:rPr>
-                <w:rFonts w:ascii="Segoe UI" w:eastAsia="Times New Roman" w:hAnsi="Segoe UI" w:cs="Segoe UI"/>
-                <w:color w:val="000000"/>
-                <w:szCs w:val="13"/>
-              </w:rPr>
-              <w:t>:"</w:t>
+              <w:t>{sno:"</w:t>
             </w:r>
             <w:r>
               <w:rPr>
@@ -3513,7 +2195,6 @@
               </w:rPr>
               <w:t>",form:"</w:t>
             </w:r>
-            <w:proofErr w:type="spellStart"/>
             <w:r>
               <w:rPr>
                 <w:rFonts w:ascii="Segoe UI" w:eastAsia="Times New Roman" w:hAnsi="Segoe UI" w:cs="Segoe UI"/>
@@ -3528,16 +2209,7 @@
                 <w:color w:val="000000"/>
                 <w:szCs w:val="13"/>
               </w:rPr>
-              <w:t>",active_ingredient</w:t>
-            </w:r>
-            <w:proofErr w:type="spellEnd"/>
-            <w:r>
-              <w:rPr>
-                <w:rFonts w:ascii="Segoe UI" w:eastAsia="Times New Roman" w:hAnsi="Segoe UI" w:cs="Segoe UI"/>
-                <w:color w:val="000000"/>
-                <w:szCs w:val="13"/>
-              </w:rPr>
-              <w:t>:"</w:t>
+              <w:t>",active_ingredient:"</w:t>
             </w:r>
             <w:r>
               <w:rPr>
@@ -3558,32 +2230,15 @@
                 <w:rFonts w:ascii="Arial Narrow" w:hAnsi="Arial Narrow" w:cs="Arial"/>
                 <w:bCs/>
               </w:rPr>
-              <w:t xml:space="preserve">ml amps  of 5 </w:t>
-            </w:r>
-            <w:proofErr w:type="spellStart"/>
-            <w:r>
-              <w:rPr>
-                <w:rFonts w:ascii="Arial Narrow" w:hAnsi="Arial Narrow" w:cs="Arial"/>
-                <w:bCs/>
-              </w:rPr>
-              <w:t>amps</w:t>
-            </w:r>
-            <w:r>
-              <w:rPr>
-                <w:rFonts w:ascii="Segoe UI" w:eastAsia="Times New Roman" w:hAnsi="Segoe UI" w:cs="Segoe UI"/>
-                <w:color w:val="000000"/>
-                <w:szCs w:val="13"/>
-              </w:rPr>
-              <w:t>",packof</w:t>
-            </w:r>
-            <w:proofErr w:type="spellEnd"/>
-            <w:r>
-              <w:rPr>
-                <w:rFonts w:ascii="Segoe UI" w:eastAsia="Times New Roman" w:hAnsi="Segoe UI" w:cs="Segoe UI"/>
-                <w:color w:val="000000"/>
-                <w:szCs w:val="13"/>
-              </w:rPr>
-              <w:t xml:space="preserve">:"1 </w:t>
+              <w:t>ml amps  of 5 amps</w:t>
+            </w:r>
+            <w:r>
+              <w:rPr>
+                <w:rFonts w:ascii="Segoe UI" w:eastAsia="Times New Roman" w:hAnsi="Segoe UI" w:cs="Segoe UI"/>
+                <w:color w:val="000000"/>
+                <w:szCs w:val="13"/>
+              </w:rPr>
+              <w:t xml:space="preserve">",packof:"1 </w:t>
             </w:r>
             <w:r>
               <w:rPr>
@@ -3639,25 +2294,7 @@
                 <w:color w:val="000000"/>
                 <w:szCs w:val="13"/>
               </w:rPr>
-              <w:t>{</w:t>
-            </w:r>
-            <w:proofErr w:type="spellStart"/>
-            <w:r>
-              <w:rPr>
-                <w:rFonts w:ascii="Segoe UI" w:eastAsia="Times New Roman" w:hAnsi="Segoe UI" w:cs="Segoe UI"/>
-                <w:color w:val="000000"/>
-                <w:szCs w:val="13"/>
-              </w:rPr>
-              <w:t>sno</w:t>
-            </w:r>
-            <w:proofErr w:type="spellEnd"/>
-            <w:r>
-              <w:rPr>
-                <w:rFonts w:ascii="Segoe UI" w:eastAsia="Times New Roman" w:hAnsi="Segoe UI" w:cs="Segoe UI"/>
-                <w:color w:val="000000"/>
-                <w:szCs w:val="13"/>
-              </w:rPr>
-              <w:t>:"</w:t>
+              <w:t>{sno:"</w:t>
             </w:r>
             <w:r>
               <w:rPr>
@@ -3681,43 +2318,7 @@
                 <w:color w:val="000000"/>
                 <w:szCs w:val="13"/>
               </w:rPr>
-              <w:t xml:space="preserve">",name:"NEOPENEM </w:t>
-            </w:r>
-            <w:proofErr w:type="spellStart"/>
-            <w:r>
-              <w:rPr>
-                <w:rFonts w:ascii="Segoe UI" w:eastAsia="Times New Roman" w:hAnsi="Segoe UI" w:cs="Segoe UI"/>
-                <w:color w:val="000000"/>
-                <w:szCs w:val="13"/>
-              </w:rPr>
-              <w:t>S",form</w:t>
-            </w:r>
-            <w:proofErr w:type="spellEnd"/>
-            <w:r>
-              <w:rPr>
-                <w:rFonts w:ascii="Segoe UI" w:eastAsia="Times New Roman" w:hAnsi="Segoe UI" w:cs="Segoe UI"/>
-                <w:color w:val="000000"/>
-                <w:szCs w:val="13"/>
-              </w:rPr>
-              <w:t>:"</w:t>
-            </w:r>
-            <w:proofErr w:type="spellStart"/>
-            <w:r>
-              <w:rPr>
-                <w:rFonts w:ascii="Segoe UI" w:eastAsia="Times New Roman" w:hAnsi="Segoe UI" w:cs="Segoe UI"/>
-                <w:color w:val="000000"/>
-                <w:szCs w:val="13"/>
-              </w:rPr>
-              <w:t>injection",active_ingredient</w:t>
-            </w:r>
-            <w:proofErr w:type="spellEnd"/>
-            <w:r>
-              <w:rPr>
-                <w:rFonts w:ascii="Segoe UI" w:eastAsia="Times New Roman" w:hAnsi="Segoe UI" w:cs="Segoe UI"/>
-                <w:color w:val="000000"/>
-                <w:szCs w:val="13"/>
-              </w:rPr>
-              <w:t>:"</w:t>
+              <w:t>",name:"NEOPENEM S",form:"injection",active_ingredient:"</w:t>
             </w:r>
             <w:r>
               <w:rPr>
@@ -3760,25 +2361,7 @@
                 <w:color w:val="000000"/>
                 <w:szCs w:val="13"/>
               </w:rPr>
-              <w:t>{</w:t>
-            </w:r>
-            <w:proofErr w:type="spellStart"/>
-            <w:r>
-              <w:rPr>
-                <w:rFonts w:ascii="Segoe UI" w:eastAsia="Times New Roman" w:hAnsi="Segoe UI" w:cs="Segoe UI"/>
-                <w:color w:val="000000"/>
-                <w:szCs w:val="13"/>
-              </w:rPr>
-              <w:t>sno</w:t>
-            </w:r>
-            <w:proofErr w:type="spellEnd"/>
-            <w:r>
-              <w:rPr>
-                <w:rFonts w:ascii="Segoe UI" w:eastAsia="Times New Roman" w:hAnsi="Segoe UI" w:cs="Segoe UI"/>
-                <w:color w:val="000000"/>
-                <w:szCs w:val="13"/>
-              </w:rPr>
-              <w:t>:"</w:t>
+              <w:t>{sno:"</w:t>
             </w:r>
             <w:r>
               <w:rPr>
@@ -3810,55 +2393,21 @@
                 <w:color w:val="000000"/>
                 <w:szCs w:val="13"/>
               </w:rPr>
-              <w:t>",form:"</w:t>
-            </w:r>
-            <w:proofErr w:type="spellStart"/>
-            <w:r>
-              <w:rPr>
-                <w:rFonts w:ascii="Segoe UI" w:eastAsia="Times New Roman" w:hAnsi="Segoe UI" w:cs="Segoe UI"/>
-                <w:color w:val="000000"/>
-                <w:szCs w:val="13"/>
-              </w:rPr>
-              <w:t>injection",active_ingredient</w:t>
-            </w:r>
-            <w:proofErr w:type="spellEnd"/>
-            <w:r>
-              <w:rPr>
-                <w:rFonts w:ascii="Segoe UI" w:eastAsia="Times New Roman" w:hAnsi="Segoe UI" w:cs="Segoe UI"/>
-                <w:color w:val="000000"/>
-                <w:szCs w:val="13"/>
-              </w:rPr>
-              <w:t>:"</w:t>
-            </w:r>
-            <w:r>
-              <w:rPr>
-                <w:rFonts w:ascii="Arial" w:eastAsia="Times New Roman" w:hAnsi="Arial" w:cs="Arial"/>
-              </w:rPr>
-              <w:t xml:space="preserve">Meropenem 1gm in Tray </w:t>
-            </w:r>
-            <w:proofErr w:type="spellStart"/>
-            <w:r>
-              <w:rPr>
-                <w:rFonts w:ascii="Arial" w:eastAsia="Times New Roman" w:hAnsi="Arial" w:cs="Arial"/>
-              </w:rPr>
-              <w:t>pack</w:t>
-            </w:r>
-            <w:r>
-              <w:rPr>
-                <w:rFonts w:ascii="Segoe UI" w:eastAsia="Times New Roman" w:hAnsi="Segoe UI" w:cs="Segoe UI"/>
-                <w:color w:val="000000"/>
-                <w:szCs w:val="13"/>
-              </w:rPr>
-              <w:t>",packof</w:t>
-            </w:r>
-            <w:proofErr w:type="spellEnd"/>
-            <w:r>
-              <w:rPr>
-                <w:rFonts w:ascii="Segoe UI" w:eastAsia="Times New Roman" w:hAnsi="Segoe UI" w:cs="Segoe UI"/>
-                <w:color w:val="000000"/>
-                <w:szCs w:val="13"/>
-              </w:rPr>
-              <w:t>:"1 vial"}</w:t>
+              <w:t>",form:"injection",active_ingredient:"</w:t>
+            </w:r>
+            <w:r>
+              <w:rPr>
+                <w:rFonts w:ascii="Arial" w:eastAsia="Times New Roman" w:hAnsi="Arial" w:cs="Arial"/>
+              </w:rPr>
+              <w:t>Meropenem 1gm in Tray pack</w:t>
+            </w:r>
+            <w:r>
+              <w:rPr>
+                <w:rFonts w:ascii="Segoe UI" w:eastAsia="Times New Roman" w:hAnsi="Segoe UI" w:cs="Segoe UI"/>
+                <w:color w:val="000000"/>
+                <w:szCs w:val="13"/>
+              </w:rPr>
+              <w:t>",packof:"1 vial"}</w:t>
             </w:r>
           </w:p>
         </w:tc>
@@ -3879,25 +2428,7 @@
                 <w:color w:val="000000"/>
                 <w:szCs w:val="13"/>
               </w:rPr>
-              <w:t>{</w:t>
-            </w:r>
-            <w:proofErr w:type="spellStart"/>
-            <w:r>
-              <w:rPr>
-                <w:rFonts w:ascii="Segoe UI" w:eastAsia="Times New Roman" w:hAnsi="Segoe UI" w:cs="Segoe UI"/>
-                <w:color w:val="000000"/>
-                <w:szCs w:val="13"/>
-              </w:rPr>
-              <w:t>sno</w:t>
-            </w:r>
-            <w:proofErr w:type="spellEnd"/>
-            <w:r>
-              <w:rPr>
-                <w:rFonts w:ascii="Segoe UI" w:eastAsia="Times New Roman" w:hAnsi="Segoe UI" w:cs="Segoe UI"/>
-                <w:color w:val="000000"/>
-                <w:szCs w:val="13"/>
-              </w:rPr>
-              <w:t>:"</w:t>
+              <w:t>{sno:"</w:t>
             </w:r>
             <w:r>
               <w:rPr>
@@ -3937,25 +2468,7 @@
                 <w:color w:val="000000"/>
                 <w:szCs w:val="13"/>
               </w:rPr>
-              <w:t>",form:"</w:t>
-            </w:r>
-            <w:proofErr w:type="spellStart"/>
-            <w:r>
-              <w:rPr>
-                <w:rFonts w:ascii="Segoe UI" w:eastAsia="Times New Roman" w:hAnsi="Segoe UI" w:cs="Segoe UI"/>
-                <w:color w:val="000000"/>
-                <w:szCs w:val="13"/>
-              </w:rPr>
-              <w:t>injection",active_ingredient</w:t>
-            </w:r>
-            <w:proofErr w:type="spellEnd"/>
-            <w:r>
-              <w:rPr>
-                <w:rFonts w:ascii="Segoe UI" w:eastAsia="Times New Roman" w:hAnsi="Segoe UI" w:cs="Segoe UI"/>
-                <w:color w:val="000000"/>
-                <w:szCs w:val="13"/>
-              </w:rPr>
-              <w:t>:"</w:t>
+              <w:t>",form:"injection",active_ingredient:"</w:t>
             </w:r>
             <w:r>
               <w:rPr>
@@ -3979,31 +2492,15 @@
               <w:rPr>
                 <w:rFonts w:ascii="Arial" w:eastAsia="Times New Roman" w:hAnsi="Arial" w:cs="Arial"/>
               </w:rPr>
-              <w:t xml:space="preserve"> in Tray </w:t>
-            </w:r>
-            <w:proofErr w:type="spellStart"/>
-            <w:r>
-              <w:rPr>
-                <w:rFonts w:ascii="Arial" w:eastAsia="Times New Roman" w:hAnsi="Arial" w:cs="Arial"/>
-              </w:rPr>
-              <w:t>pack</w:t>
-            </w:r>
-            <w:r>
-              <w:rPr>
-                <w:rFonts w:ascii="Segoe UI" w:eastAsia="Times New Roman" w:hAnsi="Segoe UI" w:cs="Segoe UI"/>
-                <w:color w:val="000000"/>
-                <w:szCs w:val="13"/>
-              </w:rPr>
-              <w:t>",packof</w:t>
-            </w:r>
-            <w:proofErr w:type="spellEnd"/>
-            <w:r>
-              <w:rPr>
-                <w:rFonts w:ascii="Segoe UI" w:eastAsia="Times New Roman" w:hAnsi="Segoe UI" w:cs="Segoe UI"/>
-                <w:color w:val="000000"/>
-                <w:szCs w:val="13"/>
-              </w:rPr>
-              <w:t>:"1 vial"}</w:t>
+              <w:t xml:space="preserve"> in Tray pack</w:t>
+            </w:r>
+            <w:r>
+              <w:rPr>
+                <w:rFonts w:ascii="Segoe UI" w:eastAsia="Times New Roman" w:hAnsi="Segoe UI" w:cs="Segoe UI"/>
+                <w:color w:val="000000"/>
+                <w:szCs w:val="13"/>
+              </w:rPr>
+              <w:t>",packof:"1 vial"}</w:t>
             </w:r>
           </w:p>
         </w:tc>
@@ -4025,25 +2522,7 @@
                 <w:szCs w:val="13"/>
               </w:rPr>
               <w:lastRenderedPageBreak/>
-              <w:t>{</w:t>
-            </w:r>
-            <w:proofErr w:type="spellStart"/>
-            <w:r>
-              <w:rPr>
-                <w:rFonts w:ascii="Segoe UI" w:eastAsia="Times New Roman" w:hAnsi="Segoe UI" w:cs="Segoe UI"/>
-                <w:color w:val="000000"/>
-                <w:szCs w:val="13"/>
-              </w:rPr>
-              <w:t>sno</w:t>
-            </w:r>
-            <w:proofErr w:type="spellEnd"/>
-            <w:r>
-              <w:rPr>
-                <w:rFonts w:ascii="Segoe UI" w:eastAsia="Times New Roman" w:hAnsi="Segoe UI" w:cs="Segoe UI"/>
-                <w:color w:val="000000"/>
-                <w:szCs w:val="13"/>
-              </w:rPr>
-              <w:t>:"</w:t>
+              <w:t>{sno:"</w:t>
             </w:r>
             <w:r>
               <w:rPr>
@@ -4091,25 +2570,7 @@
                 <w:color w:val="000000"/>
                 <w:szCs w:val="13"/>
               </w:rPr>
-              <w:t>",form:"</w:t>
-            </w:r>
-            <w:proofErr w:type="spellStart"/>
-            <w:r>
-              <w:rPr>
-                <w:rFonts w:ascii="Segoe UI" w:eastAsia="Times New Roman" w:hAnsi="Segoe UI" w:cs="Segoe UI"/>
-                <w:color w:val="000000"/>
-                <w:szCs w:val="13"/>
-              </w:rPr>
-              <w:t>injection",active_ingredient</w:t>
-            </w:r>
-            <w:proofErr w:type="spellEnd"/>
-            <w:r>
-              <w:rPr>
-                <w:rFonts w:ascii="Segoe UI" w:eastAsia="Times New Roman" w:hAnsi="Segoe UI" w:cs="Segoe UI"/>
-                <w:color w:val="000000"/>
-                <w:szCs w:val="13"/>
-              </w:rPr>
-              <w:t>:"</w:t>
+              <w:t>",form:"injection",active_ingredient:"</w:t>
             </w:r>
             <w:r>
               <w:rPr>
@@ -4155,25 +2616,7 @@
                 <w:color w:val="000000"/>
                 <w:szCs w:val="13"/>
               </w:rPr>
-              <w:t>{</w:t>
-            </w:r>
-            <w:proofErr w:type="spellStart"/>
-            <w:r>
-              <w:rPr>
-                <w:rFonts w:ascii="Segoe UI" w:eastAsia="Times New Roman" w:hAnsi="Segoe UI" w:cs="Segoe UI"/>
-                <w:color w:val="000000"/>
-                <w:szCs w:val="13"/>
-              </w:rPr>
-              <w:t>sno</w:t>
-            </w:r>
-            <w:proofErr w:type="spellEnd"/>
-            <w:r>
-              <w:rPr>
-                <w:rFonts w:ascii="Segoe UI" w:eastAsia="Times New Roman" w:hAnsi="Segoe UI" w:cs="Segoe UI"/>
-                <w:color w:val="000000"/>
-                <w:szCs w:val="13"/>
-              </w:rPr>
-              <w:t>:"</w:t>
+              <w:t>{sno:"</w:t>
             </w:r>
             <w:r>
               <w:rPr>
@@ -4207,7 +2650,6 @@
               </w:rPr>
               <w:t>",form:"</w:t>
             </w:r>
-            <w:proofErr w:type="spellStart"/>
             <w:r>
               <w:rPr>
                 <w:rFonts w:ascii="Segoe UI" w:eastAsia="Times New Roman" w:hAnsi="Segoe UI" w:cs="Segoe UI"/>
@@ -4222,48 +2664,22 @@
                 <w:color w:val="000000"/>
                 <w:szCs w:val="13"/>
               </w:rPr>
-              <w:t>",active_ingredient</w:t>
-            </w:r>
-            <w:proofErr w:type="spellEnd"/>
-            <w:r>
-              <w:rPr>
-                <w:rFonts w:ascii="Segoe UI" w:eastAsia="Times New Roman" w:hAnsi="Segoe UI" w:cs="Segoe UI"/>
-                <w:color w:val="000000"/>
-                <w:szCs w:val="13"/>
-              </w:rPr>
-              <w:t>:"</w:t>
-            </w:r>
-            <w:r>
-              <w:rPr>
-                <w:rFonts w:ascii="Arial Narrow" w:hAnsi="Arial Narrow" w:cs="Arial"/>
-                <w:bCs/>
-              </w:rPr>
-              <w:t xml:space="preserve"> Pantaprozole 4omg  enteric coated </w:t>
-            </w:r>
-            <w:proofErr w:type="spellStart"/>
-            <w:r>
-              <w:rPr>
-                <w:rFonts w:ascii="Arial Narrow" w:hAnsi="Arial Narrow" w:cs="Arial"/>
-                <w:bCs/>
-              </w:rPr>
-              <w:t>tabs</w:t>
-            </w:r>
-            <w:r>
-              <w:rPr>
-                <w:rFonts w:ascii="Segoe UI" w:eastAsia="Times New Roman" w:hAnsi="Segoe UI" w:cs="Segoe UI"/>
-                <w:color w:val="000000"/>
-                <w:szCs w:val="13"/>
-              </w:rPr>
-              <w:t>",packof</w:t>
-            </w:r>
-            <w:proofErr w:type="spellEnd"/>
-            <w:r>
-              <w:rPr>
-                <w:rFonts w:ascii="Segoe UI" w:eastAsia="Times New Roman" w:hAnsi="Segoe UI" w:cs="Segoe UI"/>
-                <w:color w:val="000000"/>
-                <w:szCs w:val="13"/>
-              </w:rPr>
-              <w:t>:"</w:t>
+              <w:t>",active_ingredient:"</w:t>
+            </w:r>
+            <w:r>
+              <w:rPr>
+                <w:rFonts w:ascii="Arial Narrow" w:hAnsi="Arial Narrow" w:cs="Arial"/>
+                <w:bCs/>
+              </w:rPr>
+              <w:t xml:space="preserve"> Pantaprozole 4omg  enteric coated tabs</w:t>
+            </w:r>
+            <w:r>
+              <w:rPr>
+                <w:rFonts w:ascii="Segoe UI" w:eastAsia="Times New Roman" w:hAnsi="Segoe UI" w:cs="Segoe UI"/>
+                <w:color w:val="000000"/>
+                <w:szCs w:val="13"/>
+              </w:rPr>
+              <w:t>",packof:"</w:t>
             </w:r>
             <w:r>
               <w:rPr>
@@ -4296,25 +2712,7 @@
                 <w:color w:val="000000"/>
                 <w:szCs w:val="13"/>
               </w:rPr>
-              <w:t>{</w:t>
-            </w:r>
-            <w:proofErr w:type="spellStart"/>
-            <w:r>
-              <w:rPr>
-                <w:rFonts w:ascii="Segoe UI" w:eastAsia="Times New Roman" w:hAnsi="Segoe UI" w:cs="Segoe UI"/>
-                <w:color w:val="000000"/>
-                <w:szCs w:val="13"/>
-              </w:rPr>
-              <w:t>sno</w:t>
-            </w:r>
-            <w:proofErr w:type="spellEnd"/>
-            <w:r>
-              <w:rPr>
-                <w:rFonts w:ascii="Segoe UI" w:eastAsia="Times New Roman" w:hAnsi="Segoe UI" w:cs="Segoe UI"/>
-                <w:color w:val="000000"/>
-                <w:szCs w:val="13"/>
-              </w:rPr>
-              <w:t>:"</w:t>
+              <w:t>{sno:"</w:t>
             </w:r>
             <w:r>
               <w:rPr>
@@ -4348,7 +2746,6 @@
               </w:rPr>
               <w:t xml:space="preserve">NEOPPI </w:t>
             </w:r>
-            <w:proofErr w:type="spellStart"/>
             <w:r>
               <w:rPr>
                 <w:rFonts w:ascii="Arial" w:eastAsia="Times New Roman" w:hAnsi="Arial" w:cs="Arial"/>
@@ -4363,18 +2760,8 @@
                 <w:color w:val="000000"/>
                 <w:szCs w:val="13"/>
               </w:rPr>
-              <w:t>",form</w:t>
-            </w:r>
-            <w:proofErr w:type="spellEnd"/>
-            <w:r>
-              <w:rPr>
-                <w:rFonts w:ascii="Segoe UI" w:eastAsia="Times New Roman" w:hAnsi="Segoe UI" w:cs="Segoe UI"/>
-                <w:color w:val="000000"/>
-                <w:szCs w:val="13"/>
-              </w:rPr>
-              <w:t>:"</w:t>
-            </w:r>
-            <w:proofErr w:type="spellStart"/>
+              <w:t>",form:"</w:t>
+            </w:r>
             <w:r>
               <w:rPr>
                 <w:rFonts w:ascii="Segoe UI" w:eastAsia="Times New Roman" w:hAnsi="Segoe UI" w:cs="Segoe UI"/>
@@ -4389,55 +2776,22 @@
                 <w:color w:val="000000"/>
                 <w:szCs w:val="13"/>
               </w:rPr>
-              <w:t>",active_ingredient</w:t>
-            </w:r>
-            <w:proofErr w:type="spellEnd"/>
-            <w:r>
-              <w:rPr>
-                <w:rFonts w:ascii="Segoe UI" w:eastAsia="Times New Roman" w:hAnsi="Segoe UI" w:cs="Segoe UI"/>
-                <w:color w:val="000000"/>
-                <w:szCs w:val="13"/>
-              </w:rPr>
-              <w:t>:"</w:t>
-            </w:r>
-            <w:r>
-              <w:rPr>
-                <w:rFonts w:ascii="Arial Narrow" w:hAnsi="Arial Narrow" w:cs="Arial"/>
-                <w:bCs/>
-              </w:rPr>
-              <w:t xml:space="preserve"> </w:t>
-            </w:r>
-            <w:r>
-              <w:rPr>
-                <w:rFonts w:ascii="Arial Narrow" w:hAnsi="Arial Narrow" w:cs="Arial"/>
-                <w:bCs/>
-              </w:rPr>
-              <w:t xml:space="preserve">Pantaprozole 40mg+Domperidone 10mg </w:t>
-            </w:r>
-            <w:proofErr w:type="spellStart"/>
-            <w:r>
-              <w:rPr>
-                <w:rFonts w:ascii="Arial Narrow" w:hAnsi="Arial Narrow" w:cs="Arial"/>
-                <w:bCs/>
-              </w:rPr>
-              <w:t>SR</w:t>
-            </w:r>
-            <w:r>
-              <w:rPr>
-                <w:rFonts w:ascii="Segoe UI" w:eastAsia="Times New Roman" w:hAnsi="Segoe UI" w:cs="Segoe UI"/>
-                <w:color w:val="000000"/>
-                <w:szCs w:val="13"/>
-              </w:rPr>
-              <w:t>",packof</w:t>
-            </w:r>
-            <w:proofErr w:type="spellEnd"/>
-            <w:r>
-              <w:rPr>
-                <w:rFonts w:ascii="Segoe UI" w:eastAsia="Times New Roman" w:hAnsi="Segoe UI" w:cs="Segoe UI"/>
-                <w:color w:val="000000"/>
-                <w:szCs w:val="13"/>
-              </w:rPr>
-              <w:t>:"</w:t>
+              <w:t>",active_ingredient:"</w:t>
+            </w:r>
+            <w:r>
+              <w:rPr>
+                <w:rFonts w:ascii="Arial Narrow" w:hAnsi="Arial Narrow" w:cs="Arial"/>
+                <w:bCs/>
+              </w:rPr>
+              <w:t xml:space="preserve"> Pantaprozole 40mg+Domperidone 10mg SR</w:t>
+            </w:r>
+            <w:r>
+              <w:rPr>
+                <w:rFonts w:ascii="Segoe UI" w:eastAsia="Times New Roman" w:hAnsi="Segoe UI" w:cs="Segoe UI"/>
+                <w:color w:val="000000"/>
+                <w:szCs w:val="13"/>
+              </w:rPr>
+              <w:t>",packof:"</w:t>
             </w:r>
             <w:r>
               <w:rPr>
@@ -4536,25 +2890,7 @@
                 <w:color w:val="000000"/>
                 <w:szCs w:val="13"/>
               </w:rPr>
-              <w:t>",</w:t>
-            </w:r>
-            <w:proofErr w:type="spellStart"/>
-            <w:r>
-              <w:rPr>
-                <w:rFonts w:ascii="Segoe UI" w:eastAsia="Times New Roman" w:hAnsi="Segoe UI" w:cs="Segoe UI"/>
-                <w:color w:val="000000"/>
-                <w:szCs w:val="13"/>
-              </w:rPr>
-              <w:t>packof</w:t>
-            </w:r>
-            <w:proofErr w:type="spellEnd"/>
-            <w:r>
-              <w:rPr>
-                <w:rFonts w:ascii="Segoe UI" w:eastAsia="Times New Roman" w:hAnsi="Segoe UI" w:cs="Segoe UI"/>
-                <w:color w:val="000000"/>
-                <w:szCs w:val="13"/>
-              </w:rPr>
-              <w:t>:"1 vial"}</w:t>
+              <w:t>",packof:"1 vial"}</w:t>
             </w:r>
           </w:p>
         </w:tc>
@@ -4571,25 +2907,7 @@
                 <w:color w:val="000000"/>
                 <w:szCs w:val="13"/>
               </w:rPr>
-              <w:t>{</w:t>
-            </w:r>
-            <w:proofErr w:type="spellStart"/>
-            <w:r>
-              <w:rPr>
-                <w:rFonts w:ascii="Segoe UI" w:eastAsia="Times New Roman" w:hAnsi="Segoe UI" w:cs="Segoe UI"/>
-                <w:color w:val="000000"/>
-                <w:szCs w:val="13"/>
-              </w:rPr>
-              <w:t>sno</w:t>
-            </w:r>
-            <w:proofErr w:type="spellEnd"/>
-            <w:r>
-              <w:rPr>
-                <w:rFonts w:ascii="Segoe UI" w:eastAsia="Times New Roman" w:hAnsi="Segoe UI" w:cs="Segoe UI"/>
-                <w:color w:val="000000"/>
-                <w:szCs w:val="13"/>
-              </w:rPr>
-              <w:t>:"</w:t>
+              <w:t>{sno:"</w:t>
             </w:r>
             <w:r>
               <w:rPr>
@@ -4631,7 +2949,6 @@
               </w:rPr>
               <w:t>",form:"</w:t>
             </w:r>
-            <w:proofErr w:type="spellStart"/>
             <w:r>
               <w:rPr>
                 <w:rFonts w:ascii="Segoe UI" w:eastAsia="Times New Roman" w:hAnsi="Segoe UI" w:cs="Segoe UI"/>
@@ -4646,18 +2963,8 @@
                 <w:color w:val="000000"/>
                 <w:szCs w:val="13"/>
               </w:rPr>
-              <w:t>",active_ingredient</w:t>
-            </w:r>
-            <w:proofErr w:type="spellEnd"/>
-            <w:r>
-              <w:rPr>
-                <w:rFonts w:ascii="Segoe UI" w:eastAsia="Times New Roman" w:hAnsi="Segoe UI" w:cs="Segoe UI"/>
-                <w:color w:val="000000"/>
-                <w:szCs w:val="13"/>
-              </w:rPr>
-              <w:t>:"</w:t>
-            </w:r>
-            <w:proofErr w:type="spellStart"/>
+              <w:t>",active_ingredient:"</w:t>
+            </w:r>
             <w:r>
               <w:rPr>
                 <w:rFonts w:ascii="Arial Narrow" w:hAnsi="Arial Narrow" w:cs="Arial"/>
@@ -4670,15 +2977,7 @@
                 <w:rFonts w:ascii="Arial Narrow" w:hAnsi="Arial Narrow" w:cs="Arial"/>
                 <w:bCs/>
               </w:rPr>
-              <w:t>ndonsetran</w:t>
-            </w:r>
-            <w:proofErr w:type="spellEnd"/>
-            <w:r>
-              <w:rPr>
-                <w:rFonts w:ascii="Arial Narrow" w:hAnsi="Arial Narrow" w:cs="Arial"/>
-                <w:bCs/>
-              </w:rPr>
-              <w:t xml:space="preserve"> 4mg</w:t>
+              <w:t>ndonsetran 4mg</w:t>
             </w:r>
             <w:r>
               <w:rPr>
@@ -4694,23 +2993,7 @@
                 <w:color w:val="000000"/>
                 <w:szCs w:val="13"/>
               </w:rPr>
-              <w:t>Amp</w:t>
-            </w:r>
-            <w:r>
-              <w:rPr>
-                <w:rFonts w:ascii="Segoe UI" w:eastAsia="Times New Roman" w:hAnsi="Segoe UI" w:cs="Segoe UI"/>
-                <w:color w:val="000000"/>
-                <w:szCs w:val="13"/>
-              </w:rPr>
-              <w:t>ou</w:t>
-            </w:r>
-            <w:r>
-              <w:rPr>
-                <w:rFonts w:ascii="Segoe UI" w:eastAsia="Times New Roman" w:hAnsi="Segoe UI" w:cs="Segoe UI"/>
-                <w:color w:val="000000"/>
-                <w:szCs w:val="13"/>
-              </w:rPr>
-              <w:t>le</w:t>
+              <w:t>Ampoule</w:t>
             </w:r>
             <w:r>
               <w:rPr>
@@ -4739,25 +3022,7 @@
                 <w:color w:val="000000"/>
                 <w:szCs w:val="13"/>
               </w:rPr>
-              <w:t>{</w:t>
-            </w:r>
-            <w:proofErr w:type="spellStart"/>
-            <w:r>
-              <w:rPr>
-                <w:rFonts w:ascii="Segoe UI" w:eastAsia="Times New Roman" w:hAnsi="Segoe UI" w:cs="Segoe UI"/>
-                <w:color w:val="000000"/>
-                <w:szCs w:val="13"/>
-              </w:rPr>
-              <w:t>sno</w:t>
-            </w:r>
-            <w:proofErr w:type="spellEnd"/>
-            <w:r>
-              <w:rPr>
-                <w:rFonts w:ascii="Segoe UI" w:eastAsia="Times New Roman" w:hAnsi="Segoe UI" w:cs="Segoe UI"/>
-                <w:color w:val="000000"/>
-                <w:szCs w:val="13"/>
-              </w:rPr>
-              <w:t>:"</w:t>
+              <w:t>{sno:"</w:t>
             </w:r>
             <w:r>
               <w:rPr>
@@ -4789,25 +3054,7 @@
                 <w:color w:val="000000"/>
                 <w:szCs w:val="13"/>
               </w:rPr>
-              <w:t>",form:"</w:t>
-            </w:r>
-            <w:proofErr w:type="spellStart"/>
-            <w:r>
-              <w:rPr>
-                <w:rFonts w:ascii="Segoe UI" w:eastAsia="Times New Roman" w:hAnsi="Segoe UI" w:cs="Segoe UI"/>
-                <w:color w:val="000000"/>
-                <w:szCs w:val="13"/>
-              </w:rPr>
-              <w:t>injection",active_ingredient</w:t>
-            </w:r>
-            <w:proofErr w:type="spellEnd"/>
-            <w:r>
-              <w:rPr>
-                <w:rFonts w:ascii="Segoe UI" w:eastAsia="Times New Roman" w:hAnsi="Segoe UI" w:cs="Segoe UI"/>
-                <w:color w:val="000000"/>
-                <w:szCs w:val="13"/>
-              </w:rPr>
-              <w:t>:"</w:t>
+              <w:t>",form:"injection",active_ingredient:"</w:t>
             </w:r>
             <w:r>
               <w:rPr>
@@ -4843,25 +3090,7 @@
                 <w:color w:val="000000"/>
                 <w:szCs w:val="13"/>
               </w:rPr>
-              <w:t>{</w:t>
-            </w:r>
-            <w:proofErr w:type="spellStart"/>
-            <w:r>
-              <w:rPr>
-                <w:rFonts w:ascii="Segoe UI" w:eastAsia="Times New Roman" w:hAnsi="Segoe UI" w:cs="Segoe UI"/>
-                <w:color w:val="000000"/>
-                <w:szCs w:val="13"/>
-              </w:rPr>
-              <w:t>sno</w:t>
-            </w:r>
-            <w:proofErr w:type="spellEnd"/>
-            <w:r>
-              <w:rPr>
-                <w:rFonts w:ascii="Segoe UI" w:eastAsia="Times New Roman" w:hAnsi="Segoe UI" w:cs="Segoe UI"/>
-                <w:color w:val="000000"/>
-                <w:szCs w:val="13"/>
-              </w:rPr>
-              <w:t>:"</w:t>
+              <w:t>{sno:"</w:t>
             </w:r>
             <w:r>
               <w:rPr>
@@ -4901,25 +3130,7 @@
                 <w:color w:val="000000"/>
                 <w:szCs w:val="13"/>
               </w:rPr>
-              <w:t>",form:"</w:t>
-            </w:r>
-            <w:proofErr w:type="spellStart"/>
-            <w:r>
-              <w:rPr>
-                <w:rFonts w:ascii="Segoe UI" w:eastAsia="Times New Roman" w:hAnsi="Segoe UI" w:cs="Segoe UI"/>
-                <w:color w:val="000000"/>
-                <w:szCs w:val="13"/>
-              </w:rPr>
-              <w:t>injection",active_ingredient</w:t>
-            </w:r>
-            <w:proofErr w:type="spellEnd"/>
-            <w:r>
-              <w:rPr>
-                <w:rFonts w:ascii="Segoe UI" w:eastAsia="Times New Roman" w:hAnsi="Segoe UI" w:cs="Segoe UI"/>
-                <w:color w:val="000000"/>
-                <w:szCs w:val="13"/>
-              </w:rPr>
-              <w:t>:"</w:t>
+              <w:t>",form:"injection",active_ingredient:"</w:t>
             </w:r>
             <w:r>
               <w:rPr>
@@ -4983,25 +3194,7 @@
                 <w:color w:val="000000"/>
                 <w:szCs w:val="13"/>
               </w:rPr>
-              <w:t>{</w:t>
-            </w:r>
-            <w:proofErr w:type="spellStart"/>
-            <w:r>
-              <w:rPr>
-                <w:rFonts w:ascii="Segoe UI" w:eastAsia="Times New Roman" w:hAnsi="Segoe UI" w:cs="Segoe UI"/>
-                <w:color w:val="000000"/>
-                <w:szCs w:val="13"/>
-              </w:rPr>
-              <w:t>sno</w:t>
-            </w:r>
-            <w:proofErr w:type="spellEnd"/>
-            <w:r>
-              <w:rPr>
-                <w:rFonts w:ascii="Segoe UI" w:eastAsia="Times New Roman" w:hAnsi="Segoe UI" w:cs="Segoe UI"/>
-                <w:color w:val="000000"/>
-                <w:szCs w:val="13"/>
-              </w:rPr>
-              <w:t>:"</w:t>
+              <w:t>{sno:"</w:t>
             </w:r>
             <w:r>
               <w:rPr>
@@ -5049,25 +3242,7 @@
                 <w:color w:val="000000"/>
                 <w:szCs w:val="13"/>
               </w:rPr>
-              <w:t>",form:"</w:t>
-            </w:r>
-            <w:proofErr w:type="spellStart"/>
-            <w:r>
-              <w:rPr>
-                <w:rFonts w:ascii="Segoe UI" w:eastAsia="Times New Roman" w:hAnsi="Segoe UI" w:cs="Segoe UI"/>
-                <w:color w:val="000000"/>
-                <w:szCs w:val="13"/>
-              </w:rPr>
-              <w:t>injection",active_ingredient</w:t>
-            </w:r>
-            <w:proofErr w:type="spellEnd"/>
-            <w:r>
-              <w:rPr>
-                <w:rFonts w:ascii="Segoe UI" w:eastAsia="Times New Roman" w:hAnsi="Segoe UI" w:cs="Segoe UI"/>
-                <w:color w:val="000000"/>
-                <w:szCs w:val="13"/>
-              </w:rPr>
-              <w:t>:"</w:t>
+              <w:t>",form:"injection",active_ingredient:"</w:t>
             </w:r>
             <w:r>
               <w:rPr>
@@ -5081,14 +3256,7 @@
                 <w:rFonts w:ascii="Arial Narrow" w:hAnsi="Arial Narrow" w:cs="Arial"/>
                 <w:bCs/>
               </w:rPr>
-              <w:t>4</w:t>
-            </w:r>
-            <w:r>
-              <w:rPr>
-                <w:rFonts w:ascii="Arial Narrow" w:hAnsi="Arial Narrow" w:cs="Arial"/>
-                <w:bCs/>
-              </w:rPr>
-              <w:t xml:space="preserve">gm+Tazobactam </w:t>
+              <w:t xml:space="preserve">4gm+Tazobactam </w:t>
             </w:r>
             <w:r>
               <w:rPr>
@@ -5102,14 +3270,7 @@
                 <w:rFonts w:ascii="Arial Narrow" w:hAnsi="Arial Narrow" w:cs="Arial"/>
                 <w:bCs/>
               </w:rPr>
-              <w:t>0</w:t>
-            </w:r>
-            <w:r>
-              <w:rPr>
-                <w:rFonts w:ascii="Arial Narrow" w:hAnsi="Arial Narrow" w:cs="Arial"/>
-                <w:bCs/>
-              </w:rPr>
-              <w:t>0</w:t>
+              <w:t>00</w:t>
             </w:r>
             <w:r>
               <w:rPr>
@@ -5499,22 +3660,318 @@
       <w:r>
         <w:t xml:space="preserve">McBol Forte </w:t>
       </w:r>
-      <w:proofErr w:type="gramStart"/>
       <w:r>
         <w:t xml:space="preserve">injs </w:t>
       </w:r>
       <w:r>
-        <w:t xml:space="preserve"> (</w:t>
-      </w:r>
-      <w:proofErr w:type="gramEnd"/>
-      <w:r>
-        <w:t>nerve Vitalizer’s</w:t>
+        <w:t xml:space="preserve"> (nerve Vitalizer’s</w:t>
       </w:r>
       <w:r>
         <w:t>)</w:t>
       </w:r>
     </w:p>
     <w:p/>
+    <w:p/>
+    <w:p/>
+    <w:p>
+      <w:bookmarkStart w:id="0" w:name="_GoBack"/>
+      <w:bookmarkEnd w:id="0"/>
+      <w:r>
+        <w:t>&lt;!-- Footer</w:t>
+      </w:r>
+    </w:p>
+    <w:p>
+      <w:r>
+        <w:t>&lt;footer ng-controller="MainCtrl" style="border:1px solid red;"&gt;</w:t>
+      </w:r>
+    </w:p>
+    <w:p>
+      <w:r>
+        <w:t xml:space="preserve">  &lt;div class="footnav" &gt;</w:t>
+      </w:r>
+    </w:p>
+    <w:p>
+      <w:r>
+        <w:t xml:space="preserve">    &lt;div class="container" style="border:1px solid yellow;"&gt;</w:t>
+      </w:r>
+    </w:p>
+    <w:p>
+      <w:r>
+        <w:t xml:space="preserve">      &lt;div class="row"&gt;</w:t>
+      </w:r>
+    </w:p>
+    <w:p>
+      <w:r>
+        <w:t xml:space="preserve">        &lt;div class="col-md-6 col-right emadd"&gt;</w:t>
+      </w:r>
+    </w:p>
+    <w:p>
+      <w:r>
+        <w:t xml:space="preserve">          &lt;label&gt; Want to stay in touch with us?&lt;/label&gt;&amp;nbsp;&amp;nbsp;</w:t>
+      </w:r>
+    </w:p>
+    <w:p>
+      <w:r>
+        <w:t xml:space="preserve">          &lt;input type="text" placeholder="Enter your e-mail address"/&gt;</w:t>
+      </w:r>
+    </w:p>
+    <w:p>
+      <w:r>
+        <w:t xml:space="preserve">        &lt;/div&gt;</w:t>
+      </w:r>
+    </w:p>
+    <w:p>
+      <w:r>
+        <w:t xml:space="preserve">        &lt;div class="col-md-2 col-xs-12 col-sm-12"&gt;</w:t>
+      </w:r>
+    </w:p>
+    <w:p>
+      <w:r>
+        <w:t xml:space="preserve">          &lt;a href="#!/aboutus" style="text-decoration: none;"&gt;&lt;h3 style="margin-left: 0px;"&gt;Company&lt;/h3&gt;&lt;/a&gt;</w:t>
+      </w:r>
+    </w:p>
+    <w:p>
+      <w:r>
+        <w:t xml:space="preserve">          &lt;ul&gt;</w:t>
+      </w:r>
+    </w:p>
+    <w:p>
+      <w:r>
+        <w:t xml:space="preserve">            &lt;li&gt; &lt;a href="#!/aboutus" data-target="#history"&gt;Our Brand&lt;/a&gt;&lt;/li&gt;</w:t>
+      </w:r>
+    </w:p>
+    <w:p>
+      <w:r>
+        <w:t xml:space="preserve">            &lt;li&gt; &lt;a ng-click="goToTeam()" &gt;Our Team&lt;/a&gt;&lt;/li&gt;</w:t>
+      </w:r>
+    </w:p>
+    <w:p>
+      <w:r>
+        <w:t xml:space="preserve">          &lt;/ul&gt;</w:t>
+      </w:r>
+    </w:p>
+    <w:p>
+      <w:r>
+        <w:t xml:space="preserve">        &lt;/div&gt;</w:t>
+      </w:r>
+    </w:p>
+    <w:p>
+      <w:r>
+        <w:t xml:space="preserve">        &lt;div class="col-md-2"&gt;</w:t>
+      </w:r>
+    </w:p>
+    <w:p>
+      <w:r>
+        <w:lastRenderedPageBreak/>
+        <w:t xml:space="preserve">          &lt;a href="#!/careers" style="text-decoration: none;"&gt;&lt;h3 style="margin-left: 0px;text-transform:uppercase;"&gt;Careers&lt;/h3&gt;&lt;/a&gt;</w:t>
+      </w:r>
+    </w:p>
+    <w:p>
+      <w:r>
+        <w:t xml:space="preserve">          &lt;a href="#!/contact" style="text-decoration: none;"&gt;&lt;h3 style="margin-left: 0px;text-transform:uppercase;"&gt;Contact&lt;/h3&gt;&lt;/a&gt;</w:t>
+      </w:r>
+    </w:p>
+    <w:p>
+      <w:r>
+        <w:t xml:space="preserve">        &lt;/div&gt;</w:t>
+      </w:r>
+    </w:p>
+    <w:p>
+      <w:r>
+        <w:t xml:space="preserve">        &lt;div class="col-md-2"&gt;</w:t>
+      </w:r>
+    </w:p>
+    <w:p>
+      <w:r>
+        <w:t xml:space="preserve">          &lt;h3 style="margin-left: 0px;"&gt;Community&lt;/h3&gt;</w:t>
+      </w:r>
+    </w:p>
+    <w:p>
+      <w:r>
+        <w:t xml:space="preserve">          &lt;ul&gt;</w:t>
+      </w:r>
+    </w:p>
+    <w:p>
+      <w:r>
+        <w:t xml:space="preserve">            &lt;li&gt; &lt;a href="#!/contact"&gt;Support&lt;/a&gt;&lt;/li&gt;</w:t>
+      </w:r>
+    </w:p>
+    <w:p>
+      <w:r>
+        <w:t xml:space="preserve">            &lt;li&gt; &lt;a href="#!/disclaimer"&gt;Disclaimer&lt;/a&gt;&lt;/li&gt;</w:t>
+      </w:r>
+    </w:p>
+    <w:p>
+      <w:r>
+        <w:t xml:space="preserve">            &lt;li&gt; &lt;a href="#!/privacypolicy"&gt;Privacy Policy&lt;/a&gt;&lt;/li&gt;</w:t>
+      </w:r>
+    </w:p>
+    <w:p>
+      <w:r>
+        <w:t xml:space="preserve">          &lt;/ul&gt;</w:t>
+      </w:r>
+    </w:p>
+    <w:p>
+      <w:r>
+        <w:t xml:space="preserve">        &lt;/div&gt;</w:t>
+      </w:r>
+    </w:p>
+    <w:p>
+      <w:r>
+        <w:t xml:space="preserve">      &lt;/div&gt;</w:t>
+      </w:r>
+    </w:p>
+    <w:p>
+      <w:r>
+        <w:t xml:space="preserve">    &lt;/div&gt;</w:t>
+      </w:r>
+    </w:p>
+    <w:p>
+      <w:r>
+        <w:t xml:space="preserve">    &lt;div class="container" style="border:1px solid pink;"&gt;</w:t>
+      </w:r>
+    </w:p>
+    <w:p>
+      <w:r>
+        <w:t xml:space="preserve">      &lt;div class="row" style="border-top:1px solid white;"&gt;</w:t>
+      </w:r>
+    </w:p>
+    <w:p>
+      <w:r>
+        <w:t xml:space="preserve">        &lt;div class="col-md-6 social"&gt;</w:t>
+      </w:r>
+    </w:p>
+    <w:p>
+      <w:r>
+        <w:t xml:space="preserve">          &lt;h3&gt;Connect with Us&lt;/h3&gt;</w:t>
+      </w:r>
+    </w:p>
+    <w:p>
+      <w:r>
+        <w:t xml:space="preserve">          &lt;a class="soclogo" href="http://twitter.com" &gt;</w:t>
+      </w:r>
+    </w:p>
+    <w:p>
+      <w:r>
+        <w:t xml:space="preserve">            &lt;span class="fa fa-twitter"&gt;&lt;/span&gt;</w:t>
+      </w:r>
+    </w:p>
+    <w:p>
+      <w:r>
+        <w:t xml:space="preserve">          &lt;/a&gt;</w:t>
+      </w:r>
+    </w:p>
+    <w:p>
+      <w:r>
+        <w:t xml:space="preserve">          &lt;a class="soclogo" href="https://www.facebook.com" &gt;</w:t>
+      </w:r>
+    </w:p>
+    <w:p>
+      <w:r>
+        <w:t xml:space="preserve">            &lt;span class="fa fa-facebook"&gt;&lt;/span&gt;</w:t>
+      </w:r>
+    </w:p>
+    <w:p>
+      <w:r>
+        <w:t xml:space="preserve">          &lt;/a&gt;</w:t>
+      </w:r>
+    </w:p>
+    <w:p>
+      <w:r>
+        <w:t xml:space="preserve">          &lt;a class="soclogo" href="http://linkedin.com" &gt;</w:t>
+      </w:r>
+    </w:p>
+    <w:p>
+      <w:r>
+        <w:t xml:space="preserve">            &lt;span class="fa fa-linkedin"&gt;&lt;/span&gt;</w:t>
+      </w:r>
+    </w:p>
+    <w:p>
+      <w:r>
+        <w:t xml:space="preserve">          &lt;/a&gt;</w:t>
+      </w:r>
+    </w:p>
+    <w:p>
+      <w:r>
+        <w:t xml:space="preserve">        &lt;/div&gt;</w:t>
+      </w:r>
+    </w:p>
+    <w:p>
+      <w:r>
+        <w:t xml:space="preserve">        &lt;div class="col-md-offset-1 col-md-5 footer-address"&gt;</w:t>
+      </w:r>
+    </w:p>
+    <w:p>
+      <w:r>
+        <w:lastRenderedPageBreak/>
+        <w:t xml:space="preserve">          &lt;p&gt;#1-10-71/2, 1&lt;sup&gt;st&lt;/sup&gt; Floor, Street No. 11 &lt;br&gt;</w:t>
+      </w:r>
+    </w:p>
+    <w:p>
+      <w:r>
+        <w:t xml:space="preserve">            Ashok Nagar, Hyderabad, Telangana-20, INDIA &lt;br&gt; Phone: (91) 9440177062, 9440014604 &lt;br&gt;</w:t>
+      </w:r>
+    </w:p>
+    <w:p>
+      <w:r>
+        <w:t xml:space="preserve">            Email: neomed.healthcare@yahoo.com</w:t>
+      </w:r>
+    </w:p>
+    <w:p>
+      <w:r>
+        <w:t xml:space="preserve">          &lt;/p&gt;</w:t>
+      </w:r>
+    </w:p>
+    <w:p>
+      <w:r>
+        <w:t xml:space="preserve">        &lt;/div&gt;</w:t>
+      </w:r>
+    </w:p>
+    <w:p>
+      <w:r>
+        <w:t xml:space="preserve">      &lt;/div&gt;</w:t>
+      </w:r>
+    </w:p>
+    <w:p>
+      <w:r>
+        <w:t xml:space="preserve">      &lt;div class="row" style="border:1px solid blue;"&gt;</w:t>
+      </w:r>
+    </w:p>
+    <w:p>
+      <w:r>
+        <w:t xml:space="preserve">        &lt;div class="col-md-12 copyright"&gt;</w:t>
+      </w:r>
+    </w:p>
+    <w:p>
+      <w:r>
+        <w:t xml:space="preserve">          &lt;h4&gt;&amp;copy; 2017 Neomed Health Care, All Rights Reserved&lt;/h4&gt;</w:t>
+      </w:r>
+    </w:p>
+    <w:p>
+      <w:r>
+        <w:t xml:space="preserve">        &lt;/div&gt;</w:t>
+      </w:r>
+    </w:p>
+    <w:p>
+      <w:r>
+        <w:t xml:space="preserve">      &lt;/div&gt;</w:t>
+      </w:r>
+    </w:p>
+    <w:p>
+      <w:r>
+        <w:t xml:space="preserve">    &lt;/div&gt;</w:t>
+      </w:r>
+    </w:p>
+    <w:p>
+      <w:r>
+        <w:t xml:space="preserve">  &lt;/div&gt;</w:t>
+      </w:r>
+    </w:p>
+    <w:p>
+      <w:r>
+        <w:t>&lt;/footer&gt; --&gt;</w:t>
+      </w:r>
+    </w:p>
     <w:p>
       <w:pPr>
         <w:pStyle w:val="ListParagraph"/>
@@ -5531,8 +3988,8 @@
 </file>
 
 <file path=word/numbering.xml><?xml version="1.0" encoding="utf-8"?>
-<w:numbering xmlns:ve="http://schemas.openxmlformats.org/markup-compatibility/2006" xmlns:o="urn:schemas-microsoft-com:office:office" xmlns:r="http://schemas.openxmlformats.org/officeDocument/2006/relationships" xmlns:m="http://schemas.openxmlformats.org/officeDocument/2006/math" xmlns:v="urn:schemas-microsoft-com:vml" xmlns:wp="http://schemas.openxmlformats.org/drawingml/2006/wordprocessingDrawing" xmlns:w10="urn:schemas-microsoft-com:office:word" xmlns:w="http://schemas.openxmlformats.org/wordprocessingml/2006/main" xmlns:wne="http://schemas.microsoft.com/office/word/2006/wordml">
-  <w:abstractNum w:abstractNumId="0">
+<w:numbering xmlns:wpc="http://schemas.microsoft.com/office/word/2010/wordprocessingCanvas" xmlns:cx="http://schemas.microsoft.com/office/drawing/2014/chartex" xmlns:cx1="http://schemas.microsoft.com/office/drawing/2015/9/8/chartex" xmlns:cx2="http://schemas.microsoft.com/office/drawing/2015/10/21/chartex" xmlns:cx3="http://schemas.microsoft.com/office/drawing/2016/5/9/chartex" xmlns:cx4="http://schemas.microsoft.com/office/drawing/2016/5/10/chartex" xmlns:cx5="http://schemas.microsoft.com/office/drawing/2016/5/11/chartex" xmlns:mc="http://schemas.openxmlformats.org/markup-compatibility/2006" xmlns:o="urn:schemas-microsoft-com:office:office" xmlns:r="http://schemas.openxmlformats.org/officeDocument/2006/relationships" xmlns:m="http://schemas.openxmlformats.org/officeDocument/2006/math" xmlns:v="urn:schemas-microsoft-com:vml" xmlns:wp14="http://schemas.microsoft.com/office/word/2010/wordprocessingDrawing" xmlns:wp="http://schemas.openxmlformats.org/drawingml/2006/wordprocessingDrawing" xmlns:w10="urn:schemas-microsoft-com:office:word" xmlns:w="http://schemas.openxmlformats.org/wordprocessingml/2006/main" xmlns:w14="http://schemas.microsoft.com/office/word/2010/wordml" xmlns:w15="http://schemas.microsoft.com/office/word/2012/wordml" xmlns:w16se="http://schemas.microsoft.com/office/word/2015/wordml/symex" xmlns:wpg="http://schemas.microsoft.com/office/word/2010/wordprocessingGroup" xmlns:wpi="http://schemas.microsoft.com/office/word/2010/wordprocessingInk" xmlns:wne="http://schemas.microsoft.com/office/word/2006/wordml" xmlns:wps="http://schemas.microsoft.com/office/word/2010/wordprocessingShape" mc:Ignorable="w14 w15 w16se wp14">
+  <w:abstractNum w:abstractNumId="0" w15:restartNumberingAfterBreak="0">
     <w:nsid w:val="0DC15D6E"/>
     <w:multiLevelType w:val="hybridMultilevel"/>
     <w:tmpl w:val="04DCAF5E"/>
@@ -5621,7 +4078,7 @@
       </w:pPr>
     </w:lvl>
   </w:abstractNum>
-  <w:abstractNum w:abstractNumId="1">
+  <w:abstractNum w:abstractNumId="1" w15:restartNumberingAfterBreak="0">
     <w:nsid w:val="2E746483"/>
     <w:multiLevelType w:val="hybridMultilevel"/>
     <w:tmpl w:val="1BE2EF44"/>
@@ -5710,7 +4167,7 @@
       </w:pPr>
     </w:lvl>
   </w:abstractNum>
-  <w:abstractNum w:abstractNumId="2">
+  <w:abstractNum w:abstractNumId="2" w15:restartNumberingAfterBreak="0">
     <w:nsid w:val="37416B05"/>
     <w:multiLevelType w:val="hybridMultilevel"/>
     <w:tmpl w:val="C9C2D01E"/>
@@ -5796,7 +4253,7 @@
       </w:pPr>
     </w:lvl>
   </w:abstractNum>
-  <w:abstractNum w:abstractNumId="3">
+  <w:abstractNum w:abstractNumId="3" w15:restartNumberingAfterBreak="0">
     <w:nsid w:val="3BBB3325"/>
     <w:multiLevelType w:val="hybridMultilevel"/>
     <w:tmpl w:val="AE78C1E8"/>
@@ -5882,7 +4339,7 @@
       </w:pPr>
     </w:lvl>
   </w:abstractNum>
-  <w:abstractNum w:abstractNumId="4">
+  <w:abstractNum w:abstractNumId="4" w15:restartNumberingAfterBreak="0">
     <w:nsid w:val="78C91052"/>
     <w:multiLevelType w:val="hybridMultilevel"/>
     <w:tmpl w:val="918C17E0"/>
@@ -5995,7 +4452,7 @@
       </w:rPr>
     </w:lvl>
   </w:abstractNum>
-  <w:abstractNum w:abstractNumId="5">
+  <w:abstractNum w:abstractNumId="5" w15:restartNumberingAfterBreak="0">
     <w:nsid w:val="7A8502CE"/>
     <w:multiLevelType w:val="hybridMultilevel"/>
     <w:tmpl w:val="8D30136A"/>
@@ -6130,7 +4587,7 @@
 </file>
 
 <file path=word/styles.xml><?xml version="1.0" encoding="utf-8"?>
-<w:styles xmlns:r="http://schemas.openxmlformats.org/officeDocument/2006/relationships" xmlns:w="http://schemas.openxmlformats.org/wordprocessingml/2006/main">
+<w:styles xmlns:mc="http://schemas.openxmlformats.org/markup-compatibility/2006" xmlns:r="http://schemas.openxmlformats.org/officeDocument/2006/relationships" xmlns:w="http://schemas.openxmlformats.org/wordprocessingml/2006/main" xmlns:w14="http://schemas.microsoft.com/office/word/2010/wordml" xmlns:w15="http://schemas.microsoft.com/office/word/2012/wordml" xmlns:w16se="http://schemas.microsoft.com/office/word/2015/wordml/symex" mc:Ignorable="w14 w15 w16se">
   <w:docDefaults>
     <w:rPrDefault>
       <w:rPr>
@@ -6146,144 +4603,381 @@
       </w:pPr>
     </w:pPrDefault>
   </w:docDefaults>
-  <w:latentStyles w:defLockedState="0" w:defUIPriority="99" w:defSemiHidden="1" w:defUnhideWhenUsed="1" w:defQFormat="0" w:count="267">
-    <w:lsdException w:name="Normal" w:semiHidden="0" w:uiPriority="0" w:unhideWhenUsed="0" w:qFormat="1"/>
-    <w:lsdException w:name="heading 1" w:semiHidden="0" w:uiPriority="9" w:unhideWhenUsed="0" w:qFormat="1"/>
-    <w:lsdException w:name="heading 2" w:uiPriority="9" w:qFormat="1"/>
-    <w:lsdException w:name="heading 3" w:uiPriority="9" w:qFormat="1"/>
-    <w:lsdException w:name="heading 4" w:uiPriority="9" w:qFormat="1"/>
-    <w:lsdException w:name="heading 5" w:uiPriority="9" w:qFormat="1"/>
-    <w:lsdException w:name="heading 6" w:uiPriority="9" w:qFormat="1"/>
-    <w:lsdException w:name="heading 7" w:uiPriority="9" w:qFormat="1"/>
-    <w:lsdException w:name="heading 8" w:uiPriority="9" w:qFormat="1"/>
-    <w:lsdException w:name="heading 9" w:uiPriority="9" w:qFormat="1"/>
-    <w:lsdException w:name="toc 1" w:uiPriority="39"/>
-    <w:lsdException w:name="toc 2" w:uiPriority="39"/>
-    <w:lsdException w:name="toc 3" w:uiPriority="39"/>
-    <w:lsdException w:name="toc 4" w:uiPriority="39"/>
-    <w:lsdException w:name="toc 5" w:uiPriority="39"/>
-    <w:lsdException w:name="toc 6" w:uiPriority="39"/>
-    <w:lsdException w:name="toc 7" w:uiPriority="39"/>
-    <w:lsdException w:name="toc 8" w:uiPriority="39"/>
-    <w:lsdException w:name="toc 9" w:uiPriority="39"/>
-    <w:lsdException w:name="caption" w:uiPriority="35" w:qFormat="1"/>
-    <w:lsdException w:name="Title" w:semiHidden="0" w:uiPriority="10" w:unhideWhenUsed="0" w:qFormat="1"/>
-    <w:lsdException w:name="Default Paragraph Font" w:uiPriority="1"/>
-    <w:lsdException w:name="Subtitle" w:semiHidden="0" w:uiPriority="11" w:unhideWhenUsed="0" w:qFormat="1"/>
-    <w:lsdException w:name="Strong" w:semiHidden="0" w:uiPriority="22" w:unhideWhenUsed="0" w:qFormat="1"/>
-    <w:lsdException w:name="Emphasis" w:semiHidden="0" w:uiPriority="20" w:unhideWhenUsed="0" w:qFormat="1"/>
-    <w:lsdException w:name="Table Grid" w:semiHidden="0" w:uiPriority="59" w:unhideWhenUsed="0"/>
-    <w:lsdException w:name="Placeholder Text" w:unhideWhenUsed="0"/>
-    <w:lsdException w:name="No Spacing" w:semiHidden="0" w:uiPriority="1" w:unhideWhenUsed="0" w:qFormat="1"/>
-    <w:lsdException w:name="Light Shading" w:semiHidden="0" w:uiPriority="60" w:unhideWhenUsed="0"/>
-    <w:lsdException w:name="Light List" w:semiHidden="0" w:uiPriority="61" w:unhideWhenUsed="0"/>
-    <w:lsdException w:name="Light Grid" w:semiHidden="0" w:uiPriority="62" w:unhideWhenUsed="0"/>
-    <w:lsdException w:name="Medium Shading 1" w:semiHidden="0" w:uiPriority="63" w:unhideWhenUsed="0"/>
-    <w:lsdException w:name="Medium Shading 2" w:semiHidden="0" w:uiPriority="64" w:unhideWhenUsed="0"/>
-    <w:lsdException w:name="Medium List 1" w:semiHidden="0" w:uiPriority="65" w:unhideWhenUsed="0"/>
-    <w:lsdException w:name="Medium List 2" w:semiHidden="0" w:uiPriority="66" w:unhideWhenUsed="0"/>
-    <w:lsdException w:name="Medium Grid 1" w:semiHidden="0" w:uiPriority="67" w:unhideWhenUsed="0"/>
-    <w:lsdException w:name="Medium Grid 2" w:semiHidden="0" w:uiPriority="68" w:unhideWhenUsed="0"/>
-    <w:lsdException w:name="Medium Grid 3" w:semiHidden="0" w:uiPriority="69" w:unhideWhenUsed="0"/>
-    <w:lsdException w:name="Dark List" w:semiHidden="0" w:uiPriority="70" w:unhideWhenUsed="0"/>
-    <w:lsdException w:name="Colorful Shading" w:semiHidden="0" w:uiPriority="71" w:unhideWhenUsed="0"/>
-    <w:lsdException w:name="Colorful List" w:semiHidden="0" w:uiPriority="72" w:unhideWhenUsed="0"/>
-    <w:lsdException w:name="Colorful Grid" w:semiHidden="0" w:uiPriority="73" w:unhideWhenUsed="0"/>
-    <w:lsdException w:name="Light Shading Accent 1" w:semiHidden="0" w:uiPriority="60" w:unhideWhenUsed="0"/>
-    <w:lsdException w:name="Light List Accent 1" w:semiHidden="0" w:uiPriority="61" w:unhideWhenUsed="0"/>
-    <w:lsdException w:name="Light Grid Accent 1" w:semiHidden="0" w:uiPriority="62" w:unhideWhenUsed="0"/>
-    <w:lsdException w:name="Medium Shading 1 Accent 1" w:semiHidden="0" w:uiPriority="63" w:unhideWhenUsed="0"/>
-    <w:lsdException w:name="Medium Shading 2 Accent 1" w:semiHidden="0" w:uiPriority="64" w:unhideWhenUsed="0"/>
-    <w:lsdException w:name="Medium List 1 Accent 1" w:semiHidden="0" w:uiPriority="65" w:unhideWhenUsed="0"/>
-    <w:lsdException w:name="Revision" w:unhideWhenUsed="0"/>
-    <w:lsdException w:name="List Paragraph" w:semiHidden="0" w:uiPriority="34" w:unhideWhenUsed="0" w:qFormat="1"/>
-    <w:lsdException w:name="Quote" w:semiHidden="0" w:uiPriority="29" w:unhideWhenUsed="0" w:qFormat="1"/>
-    <w:lsdException w:name="Intense Quote" w:semiHidden="0" w:uiPriority="30" w:unhideWhenUsed="0" w:qFormat="1"/>
-    <w:lsdException w:name="Medium List 2 Accent 1" w:semiHidden="0" w:uiPriority="66" w:unhideWhenUsed="0"/>
-    <w:lsdException w:name="Medium Grid 1 Accent 1" w:semiHidden="0" w:uiPriority="67" w:unhideWhenUsed="0"/>
-    <w:lsdException w:name="Medium Grid 2 Accent 1" w:semiHidden="0" w:uiPriority="68" w:unhideWhenUsed="0"/>
-    <w:lsdException w:name="Medium Grid 3 Accent 1" w:semiHidden="0" w:uiPriority="69" w:unhideWhenUsed="0"/>
-    <w:lsdException w:name="Dark List Accent 1" w:semiHidden="0" w:uiPriority="70" w:unhideWhenUsed="0"/>
-    <w:lsdException w:name="Colorful Shading Accent 1" w:semiHidden="0" w:uiPriority="71" w:unhideWhenUsed="0"/>
-    <w:lsdException w:name="Colorful List Accent 1" w:semiHidden="0" w:uiPriority="72" w:unhideWhenUsed="0"/>
-    <w:lsdException w:name="Colorful Grid Accent 1" w:semiHidden="0" w:uiPriority="73" w:unhideWhenUsed="0"/>
-    <w:lsdException w:name="Light Shading Accent 2" w:semiHidden="0" w:uiPriority="60" w:unhideWhenUsed="0"/>
-    <w:lsdException w:name="Light List Accent 2" w:semiHidden="0" w:uiPriority="61" w:unhideWhenUsed="0"/>
-    <w:lsdException w:name="Light Grid Accent 2" w:semiHidden="0" w:uiPriority="62" w:unhideWhenUsed="0"/>
-    <w:lsdException w:name="Medium Shading 1 Accent 2" w:semiHidden="0" w:uiPriority="63" w:unhideWhenUsed="0"/>
-    <w:lsdException w:name="Medium Shading 2 Accent 2" w:semiHidden="0" w:uiPriority="64" w:unhideWhenUsed="0"/>
-    <w:lsdException w:name="Medium List 1 Accent 2" w:semiHidden="0" w:uiPriority="65" w:unhideWhenUsed="0"/>
-    <w:lsdException w:name="Medium List 2 Accent 2" w:semiHidden="0" w:uiPriority="66" w:unhideWhenUsed="0"/>
-    <w:lsdException w:name="Medium Grid 1 Accent 2" w:semiHidden="0" w:uiPriority="67" w:unhideWhenUsed="0"/>
-    <w:lsdException w:name="Medium Grid 2 Accent 2" w:semiHidden="0" w:uiPriority="68" w:unhideWhenUsed="0"/>
-    <w:lsdException w:name="Medium Grid 3 Accent 2" w:semiHidden="0" w:uiPriority="69" w:unhideWhenUsed="0"/>
-    <w:lsdException w:name="Dark List Accent 2" w:semiHidden="0" w:uiPriority="70" w:unhideWhenUsed="0"/>
-    <w:lsdException w:name="Colorful Shading Accent 2" w:semiHidden="0" w:uiPriority="71" w:unhideWhenUsed="0"/>
-    <w:lsdException w:name="Colorful List Accent 2" w:semiHidden="0" w:uiPriority="72" w:unhideWhenUsed="0"/>
-    <w:lsdException w:name="Colorful Grid Accent 2" w:semiHidden="0" w:uiPriority="73" w:unhideWhenUsed="0"/>
-    <w:lsdException w:name="Light Shading Accent 3" w:semiHidden="0" w:uiPriority="60" w:unhideWhenUsed="0"/>
-    <w:lsdException w:name="Light List Accent 3" w:semiHidden="0" w:uiPriority="61" w:unhideWhenUsed="0"/>
-    <w:lsdException w:name="Light Grid Accent 3" w:semiHidden="0" w:uiPriority="62" w:unhideWhenUsed="0"/>
-    <w:lsdException w:name="Medium Shading 1 Accent 3" w:semiHidden="0" w:uiPriority="63" w:unhideWhenUsed="0"/>
-    <w:lsdException w:name="Medium Shading 2 Accent 3" w:semiHidden="0" w:uiPriority="64" w:unhideWhenUsed="0"/>
-    <w:lsdException w:name="Medium List 1 Accent 3" w:semiHidden="0" w:uiPriority="65" w:unhideWhenUsed="0"/>
-    <w:lsdException w:name="Medium List 2 Accent 3" w:semiHidden="0" w:uiPriority="66" w:unhideWhenUsed="0"/>
-    <w:lsdException w:name="Medium Grid 1 Accent 3" w:semiHidden="0" w:uiPriority="67" w:unhideWhenUsed="0"/>
-    <w:lsdException w:name="Medium Grid 2 Accent 3" w:semiHidden="0" w:uiPriority="68" w:unhideWhenUsed="0"/>
-    <w:lsdException w:name="Medium Grid 3 Accent 3" w:semiHidden="0" w:uiPriority="69" w:unhideWhenUsed="0"/>
-    <w:lsdException w:name="Dark List Accent 3" w:semiHidden="0" w:uiPriority="70" w:unhideWhenUsed="0"/>
-    <w:lsdException w:name="Colorful Shading Accent 3" w:semiHidden="0" w:uiPriority="71" w:unhideWhenUsed="0"/>
-    <w:lsdException w:name="Colorful List Accent 3" w:semiHidden="0" w:uiPriority="72" w:unhideWhenUsed="0"/>
-    <w:lsdException w:name="Colorful Grid Accent 3" w:semiHidden="0" w:uiPriority="73" w:unhideWhenUsed="0"/>
-    <w:lsdException w:name="Light Shading Accent 4" w:semiHidden="0" w:uiPriority="60" w:unhideWhenUsed="0"/>
-    <w:lsdException w:name="Light List Accent 4" w:semiHidden="0" w:uiPriority="61" w:unhideWhenUsed="0"/>
-    <w:lsdException w:name="Light Grid Accent 4" w:semiHidden="0" w:uiPriority="62" w:unhideWhenUsed="0"/>
-    <w:lsdException w:name="Medium Shading 1 Accent 4" w:semiHidden="0" w:uiPriority="63" w:unhideWhenUsed="0"/>
-    <w:lsdException w:name="Medium Shading 2 Accent 4" w:semiHidden="0" w:uiPriority="64" w:unhideWhenUsed="0"/>
-    <w:lsdException w:name="Medium List 1 Accent 4" w:semiHidden="0" w:uiPriority="65" w:unhideWhenUsed="0"/>
-    <w:lsdException w:name="Medium List 2 Accent 4" w:semiHidden="0" w:uiPriority="66" w:unhideWhenUsed="0"/>
-    <w:lsdException w:name="Medium Grid 1 Accent 4" w:semiHidden="0" w:uiPriority="67" w:unhideWhenUsed="0"/>
-    <w:lsdException w:name="Medium Grid 2 Accent 4" w:semiHidden="0" w:uiPriority="68" w:unhideWhenUsed="0"/>
-    <w:lsdException w:name="Medium Grid 3 Accent 4" w:semiHidden="0" w:uiPriority="69" w:unhideWhenUsed="0"/>
-    <w:lsdException w:name="Dark List Accent 4" w:semiHidden="0" w:uiPriority="70" w:unhideWhenUsed="0"/>
-    <w:lsdException w:name="Colorful Shading Accent 4" w:semiHidden="0" w:uiPriority="71" w:unhideWhenUsed="0"/>
-    <w:lsdException w:name="Colorful List Accent 4" w:semiHidden="0" w:uiPriority="72" w:unhideWhenUsed="0"/>
-    <w:lsdException w:name="Colorful Grid Accent 4" w:semiHidden="0" w:uiPriority="73" w:unhideWhenUsed="0"/>
-    <w:lsdException w:name="Light Shading Accent 5" w:semiHidden="0" w:uiPriority="60" w:unhideWhenUsed="0"/>
-    <w:lsdException w:name="Light List Accent 5" w:semiHidden="0" w:uiPriority="61" w:unhideWhenUsed="0"/>
-    <w:lsdException w:name="Light Grid Accent 5" w:semiHidden="0" w:uiPriority="62" w:unhideWhenUsed="0"/>
-    <w:lsdException w:name="Medium Shading 1 Accent 5" w:semiHidden="0" w:uiPriority="63" w:unhideWhenUsed="0"/>
-    <w:lsdException w:name="Medium Shading 2 Accent 5" w:semiHidden="0" w:uiPriority="64" w:unhideWhenUsed="0"/>
-    <w:lsdException w:name="Medium List 1 Accent 5" w:semiHidden="0" w:uiPriority="65" w:unhideWhenUsed="0"/>
-    <w:lsdException w:name="Medium List 2 Accent 5" w:semiHidden="0" w:uiPriority="66" w:unhideWhenUsed="0"/>
-    <w:lsdException w:name="Medium Grid 1 Accent 5" w:semiHidden="0" w:uiPriority="67" w:unhideWhenUsed="0"/>
-    <w:lsdException w:name="Medium Grid 2 Accent 5" w:semiHidden="0" w:uiPriority="68" w:unhideWhenUsed="0"/>
-    <w:lsdException w:name="Medium Grid 3 Accent 5" w:semiHidden="0" w:uiPriority="69" w:unhideWhenUsed="0"/>
-    <w:lsdException w:name="Dark List Accent 5" w:semiHidden="0" w:uiPriority="70" w:unhideWhenUsed="0"/>
-    <w:lsdException w:name="Colorful Shading Accent 5" w:semiHidden="0" w:uiPriority="71" w:unhideWhenUsed="0"/>
-    <w:lsdException w:name="Colorful List Accent 5" w:semiHidden="0" w:uiPriority="72" w:unhideWhenUsed="0"/>
-    <w:lsdException w:name="Colorful Grid Accent 5" w:semiHidden="0" w:uiPriority="73" w:unhideWhenUsed="0"/>
-    <w:lsdException w:name="Light Shading Accent 6" w:semiHidden="0" w:uiPriority="60" w:unhideWhenUsed="0"/>
-    <w:lsdException w:name="Light List Accent 6" w:semiHidden="0" w:uiPriority="61" w:unhideWhenUsed="0"/>
-    <w:lsdException w:name="Light Grid Accent 6" w:semiHidden="0" w:uiPriority="62" w:unhideWhenUsed="0"/>
-    <w:lsdException w:name="Medium Shading 1 Accent 6" w:semiHidden="0" w:uiPriority="63" w:unhideWhenUsed="0"/>
-    <w:lsdException w:name="Medium Shading 2 Accent 6" w:semiHidden="0" w:uiPriority="64" w:unhideWhenUsed="0"/>
-    <w:lsdException w:name="Medium List 1 Accent 6" w:semiHidden="0" w:uiPriority="65" w:unhideWhenUsed="0"/>
-    <w:lsdException w:name="Medium List 2 Accent 6" w:semiHidden="0" w:uiPriority="66" w:unhideWhenUsed="0"/>
-    <w:lsdException w:name="Medium Grid 1 Accent 6" w:semiHidden="0" w:uiPriority="67" w:unhideWhenUsed="0"/>
-    <w:lsdException w:name="Medium Grid 2 Accent 6" w:semiHidden="0" w:uiPriority="68" w:unhideWhenUsed="0"/>
-    <w:lsdException w:name="Medium Grid 3 Accent 6" w:semiHidden="0" w:uiPriority="69" w:unhideWhenUsed="0"/>
-    <w:lsdException w:name="Dark List Accent 6" w:semiHidden="0" w:uiPriority="70" w:unhideWhenUsed="0"/>
-    <w:lsdException w:name="Colorful Shading Accent 6" w:semiHidden="0" w:uiPriority="71" w:unhideWhenUsed="0"/>
-    <w:lsdException w:name="Colorful List Accent 6" w:semiHidden="0" w:uiPriority="72" w:unhideWhenUsed="0"/>
-    <w:lsdException w:name="Colorful Grid Accent 6" w:semiHidden="0" w:uiPriority="73" w:unhideWhenUsed="0"/>
-    <w:lsdException w:name="Subtle Emphasis" w:semiHidden="0" w:uiPriority="19" w:unhideWhenUsed="0" w:qFormat="1"/>
-    <w:lsdException w:name="Intense Emphasis" w:semiHidden="0" w:uiPriority="21" w:unhideWhenUsed="0" w:qFormat="1"/>
-    <w:lsdException w:name="Subtle Reference" w:semiHidden="0" w:uiPriority="31" w:unhideWhenUsed="0" w:qFormat="1"/>
-    <w:lsdException w:name="Intense Reference" w:semiHidden="0" w:uiPriority="32" w:unhideWhenUsed="0" w:qFormat="1"/>
-    <w:lsdException w:name="Book Title" w:semiHidden="0" w:uiPriority="33" w:unhideWhenUsed="0" w:qFormat="1"/>
-    <w:lsdException w:name="Bibliography" w:uiPriority="37"/>
-    <w:lsdException w:name="TOC Heading" w:uiPriority="39" w:qFormat="1"/>
+  <w:latentStyles w:defLockedState="0" w:defUIPriority="99" w:defSemiHidden="0" w:defUnhideWhenUsed="0" w:defQFormat="0" w:count="374">
+    <w:lsdException w:name="Normal" w:uiPriority="0" w:qFormat="1"/>
+    <w:lsdException w:name="heading 1" w:uiPriority="9" w:qFormat="1"/>
+    <w:lsdException w:name="heading 2" w:semiHidden="1" w:uiPriority="9" w:unhideWhenUsed="1" w:qFormat="1"/>
+    <w:lsdException w:name="heading 3" w:semiHidden="1" w:uiPriority="9" w:unhideWhenUsed="1" w:qFormat="1"/>
+    <w:lsdException w:name="heading 4" w:semiHidden="1" w:uiPriority="9" w:unhideWhenUsed="1" w:qFormat="1"/>
+    <w:lsdException w:name="heading 5" w:semiHidden="1" w:uiPriority="9" w:unhideWhenUsed="1" w:qFormat="1"/>
+    <w:lsdException w:name="heading 6" w:semiHidden="1" w:uiPriority="9" w:unhideWhenUsed="1" w:qFormat="1"/>
+    <w:lsdException w:name="heading 7" w:semiHidden="1" w:uiPriority="9" w:unhideWhenUsed="1" w:qFormat="1"/>
+    <w:lsdException w:name="heading 8" w:semiHidden="1" w:uiPriority="9" w:unhideWhenUsed="1" w:qFormat="1"/>
+    <w:lsdException w:name="heading 9" w:semiHidden="1" w:uiPriority="9" w:unhideWhenUsed="1" w:qFormat="1"/>
+    <w:lsdException w:name="index 1" w:semiHidden="1" w:unhideWhenUsed="1"/>
+    <w:lsdException w:name="index 2" w:semiHidden="1" w:unhideWhenUsed="1"/>
+    <w:lsdException w:name="index 3" w:semiHidden="1" w:unhideWhenUsed="1"/>
+    <w:lsdException w:name="index 4" w:semiHidden="1" w:unhideWhenUsed="1"/>
+    <w:lsdException w:name="index 5" w:semiHidden="1" w:unhideWhenUsed="1"/>
+    <w:lsdException w:name="index 6" w:semiHidden="1" w:unhideWhenUsed="1"/>
+    <w:lsdException w:name="index 7" w:semiHidden="1" w:unhideWhenUsed="1"/>
+    <w:lsdException w:name="index 8" w:semiHidden="1" w:unhideWhenUsed="1"/>
+    <w:lsdException w:name="index 9" w:semiHidden="1" w:unhideWhenUsed="1"/>
+    <w:lsdException w:name="toc 1" w:semiHidden="1" w:uiPriority="39" w:unhideWhenUsed="1"/>
+    <w:lsdException w:name="toc 2" w:semiHidden="1" w:uiPriority="39" w:unhideWhenUsed="1"/>
+    <w:lsdException w:name="toc 3" w:semiHidden="1" w:uiPriority="39" w:unhideWhenUsed="1"/>
+    <w:lsdException w:name="toc 4" w:semiHidden="1" w:uiPriority="39" w:unhideWhenUsed="1"/>
+    <w:lsdException w:name="toc 5" w:semiHidden="1" w:uiPriority="39" w:unhideWhenUsed="1"/>
+    <w:lsdException w:name="toc 6" w:semiHidden="1" w:uiPriority="39" w:unhideWhenUsed="1"/>
+    <w:lsdException w:name="toc 7" w:semiHidden="1" w:uiPriority="39" w:unhideWhenUsed="1"/>
+    <w:lsdException w:name="toc 8" w:semiHidden="1" w:uiPriority="39" w:unhideWhenUsed="1"/>
+    <w:lsdException w:name="toc 9" w:semiHidden="1" w:uiPriority="39" w:unhideWhenUsed="1"/>
+    <w:lsdException w:name="Normal Indent" w:semiHidden="1" w:unhideWhenUsed="1"/>
+    <w:lsdException w:name="footnote text" w:semiHidden="1" w:unhideWhenUsed="1"/>
+    <w:lsdException w:name="annotation text" w:semiHidden="1" w:unhideWhenUsed="1"/>
+    <w:lsdException w:name="header" w:semiHidden="1" w:unhideWhenUsed="1"/>
+    <w:lsdException w:name="footer" w:semiHidden="1" w:unhideWhenUsed="1"/>
+    <w:lsdException w:name="index heading" w:semiHidden="1" w:unhideWhenUsed="1"/>
+    <w:lsdException w:name="caption" w:semiHidden="1" w:uiPriority="35" w:unhideWhenUsed="1" w:qFormat="1"/>
+    <w:lsdException w:name="table of figures" w:semiHidden="1" w:unhideWhenUsed="1"/>
+    <w:lsdException w:name="envelope address" w:semiHidden="1" w:unhideWhenUsed="1"/>
+    <w:lsdException w:name="envelope return" w:semiHidden="1" w:unhideWhenUsed="1"/>
+    <w:lsdException w:name="footnote reference" w:semiHidden="1" w:unhideWhenUsed="1"/>
+    <w:lsdException w:name="annotation reference" w:semiHidden="1" w:unhideWhenUsed="1"/>
+    <w:lsdException w:name="line number" w:semiHidden="1" w:unhideWhenUsed="1"/>
+    <w:lsdException w:name="page number" w:semiHidden="1" w:unhideWhenUsed="1"/>
+    <w:lsdException w:name="endnote reference" w:semiHidden="1" w:unhideWhenUsed="1"/>
+    <w:lsdException w:name="endnote text" w:semiHidden="1" w:unhideWhenUsed="1"/>
+    <w:lsdException w:name="table of authorities" w:semiHidden="1" w:unhideWhenUsed="1"/>
+    <w:lsdException w:name="macro" w:semiHidden="1" w:unhideWhenUsed="1"/>
+    <w:lsdException w:name="toa heading" w:semiHidden="1" w:unhideWhenUsed="1"/>
+    <w:lsdException w:name="List" w:semiHidden="1" w:unhideWhenUsed="1"/>
+    <w:lsdException w:name="List Bullet" w:semiHidden="1" w:unhideWhenUsed="1"/>
+    <w:lsdException w:name="List Number" w:semiHidden="1" w:unhideWhenUsed="1"/>
+    <w:lsdException w:name="List 2" w:semiHidden="1" w:unhideWhenUsed="1"/>
+    <w:lsdException w:name="List 3" w:semiHidden="1" w:unhideWhenUsed="1"/>
+    <w:lsdException w:name="List 4" w:semiHidden="1" w:unhideWhenUsed="1"/>
+    <w:lsdException w:name="List 5" w:semiHidden="1" w:unhideWhenUsed="1"/>
+    <w:lsdException w:name="List Bullet 2" w:semiHidden="1" w:unhideWhenUsed="1"/>
+    <w:lsdException w:name="List Bullet 3" w:semiHidden="1" w:unhideWhenUsed="1"/>
+    <w:lsdException w:name="List Bullet 4" w:semiHidden="1" w:unhideWhenUsed="1"/>
+    <w:lsdException w:name="List Bullet 5" w:semiHidden="1" w:unhideWhenUsed="1"/>
+    <w:lsdException w:name="List Number 2" w:semiHidden="1" w:unhideWhenUsed="1"/>
+    <w:lsdException w:name="List Number 3" w:semiHidden="1" w:unhideWhenUsed="1"/>
+    <w:lsdException w:name="List Number 4" w:semiHidden="1" w:unhideWhenUsed="1"/>
+    <w:lsdException w:name="List Number 5" w:semiHidden="1" w:unhideWhenUsed="1"/>
+    <w:lsdException w:name="Title" w:uiPriority="10" w:qFormat="1"/>
+    <w:lsdException w:name="Closing" w:semiHidden="1" w:unhideWhenUsed="1"/>
+    <w:lsdException w:name="Signature" w:semiHidden="1" w:unhideWhenUsed="1"/>
+    <w:lsdException w:name="Default Paragraph Font" w:semiHidden="1" w:uiPriority="1" w:unhideWhenUsed="1"/>
+    <w:lsdException w:name="Body Text" w:semiHidden="1" w:unhideWhenUsed="1"/>
+    <w:lsdException w:name="Body Text Indent" w:semiHidden="1" w:unhideWhenUsed="1"/>
+    <w:lsdException w:name="List Continue" w:semiHidden="1" w:unhideWhenUsed="1"/>
+    <w:lsdException w:name="List Continue 2" w:semiHidden="1" w:unhideWhenUsed="1"/>
+    <w:lsdException w:name="List Continue 3" w:semiHidden="1" w:unhideWhenUsed="1"/>
+    <w:lsdException w:name="List Continue 4" w:semiHidden="1" w:unhideWhenUsed="1"/>
+    <w:lsdException w:name="List Continue 5" w:semiHidden="1" w:unhideWhenUsed="1"/>
+    <w:lsdException w:name="Message Header" w:semiHidden="1" w:unhideWhenUsed="1"/>
+    <w:lsdException w:name="Subtitle" w:uiPriority="11" w:qFormat="1"/>
+    <w:lsdException w:name="Salutation" w:semiHidden="1" w:unhideWhenUsed="1"/>
+    <w:lsdException w:name="Date" w:semiHidden="1" w:unhideWhenUsed="1"/>
+    <w:lsdException w:name="Body Text First Indent" w:semiHidden="1" w:unhideWhenUsed="1"/>
+    <w:lsdException w:name="Body Text First Indent 2" w:semiHidden="1" w:unhideWhenUsed="1"/>
+    <w:lsdException w:name="Note Heading" w:semiHidden="1" w:unhideWhenUsed="1"/>
+    <w:lsdException w:name="Body Text 2" w:semiHidden="1" w:unhideWhenUsed="1"/>
+    <w:lsdException w:name="Body Text 3" w:semiHidden="1" w:unhideWhenUsed="1"/>
+    <w:lsdException w:name="Body Text Indent 2" w:semiHidden="1" w:unhideWhenUsed="1"/>
+    <w:lsdException w:name="Body Text Indent 3" w:semiHidden="1" w:unhideWhenUsed="1"/>
+    <w:lsdException w:name="Block Text" w:semiHidden="1" w:unhideWhenUsed="1"/>
+    <w:lsdException w:name="Hyperlink" w:semiHidden="1" w:unhideWhenUsed="1"/>
+    <w:lsdException w:name="FollowedHyperlink" w:semiHidden="1" w:unhideWhenUsed="1"/>
+    <w:lsdException w:name="Strong" w:uiPriority="22" w:qFormat="1"/>
+    <w:lsdException w:name="Emphasis" w:uiPriority="20" w:qFormat="1"/>
+    <w:lsdException w:name="Document Map" w:semiHidden="1" w:unhideWhenUsed="1"/>
+    <w:lsdException w:name="Plain Text" w:semiHidden="1" w:unhideWhenUsed="1"/>
+    <w:lsdException w:name="E-mail Signature" w:semiHidden="1" w:unhideWhenUsed="1"/>
+    <w:lsdException w:name="HTML Top of Form" w:semiHidden="1" w:unhideWhenUsed="1"/>
+    <w:lsdException w:name="HTML Bottom of Form" w:semiHidden="1" w:unhideWhenUsed="1"/>
+    <w:lsdException w:name="Normal (Web)" w:semiHidden="1" w:unhideWhenUsed="1"/>
+    <w:lsdException w:name="HTML Acronym" w:semiHidden="1" w:unhideWhenUsed="1"/>
+    <w:lsdException w:name="HTML Address" w:semiHidden="1" w:unhideWhenUsed="1"/>
+    <w:lsdException w:name="HTML Cite" w:semiHidden="1" w:unhideWhenUsed="1"/>
+    <w:lsdException w:name="HTML Code" w:semiHidden="1" w:unhideWhenUsed="1"/>
+    <w:lsdException w:name="HTML Definition" w:semiHidden="1" w:unhideWhenUsed="1"/>
+    <w:lsdException w:name="HTML Keyboard" w:semiHidden="1" w:unhideWhenUsed="1"/>
+    <w:lsdException w:name="HTML Preformatted" w:semiHidden="1" w:unhideWhenUsed="1"/>
+    <w:lsdException w:name="HTML Sample" w:semiHidden="1" w:unhideWhenUsed="1"/>
+    <w:lsdException w:name="HTML Typewriter" w:semiHidden="1" w:unhideWhenUsed="1"/>
+    <w:lsdException w:name="HTML Variable" w:semiHidden="1" w:unhideWhenUsed="1"/>
+    <w:lsdException w:name="Normal Table" w:semiHidden="1" w:unhideWhenUsed="1"/>
+    <w:lsdException w:name="annotation subject" w:semiHidden="1" w:unhideWhenUsed="1"/>
+    <w:lsdException w:name="No List" w:semiHidden="1" w:unhideWhenUsed="1"/>
+    <w:lsdException w:name="Outline List 1" w:semiHidden="1" w:unhideWhenUsed="1"/>
+    <w:lsdException w:name="Outline List 2" w:semiHidden="1" w:unhideWhenUsed="1"/>
+    <w:lsdException w:name="Outline List 3" w:semiHidden="1" w:unhideWhenUsed="1"/>
+    <w:lsdException w:name="Table Simple 1" w:semiHidden="1" w:unhideWhenUsed="1"/>
+    <w:lsdException w:name="Table Simple 2" w:semiHidden="1" w:unhideWhenUsed="1"/>
+    <w:lsdException w:name="Table Simple 3" w:semiHidden="1" w:unhideWhenUsed="1"/>
+    <w:lsdException w:name="Table Classic 1" w:semiHidden="1" w:unhideWhenUsed="1"/>
+    <w:lsdException w:name="Table Classic 2" w:semiHidden="1" w:unhideWhenUsed="1"/>
+    <w:lsdException w:name="Table Classic 3" w:semiHidden="1" w:unhideWhenUsed="1"/>
+    <w:lsdException w:name="Table Classic 4" w:semiHidden="1" w:unhideWhenUsed="1"/>
+    <w:lsdException w:name="Table Colorful 1" w:semiHidden="1" w:unhideWhenUsed="1"/>
+    <w:lsdException w:name="Table Colorful 2" w:semiHidden="1" w:unhideWhenUsed="1"/>
+    <w:lsdException w:name="Table Colorful 3" w:semiHidden="1" w:unhideWhenUsed="1"/>
+    <w:lsdException w:name="Table Columns 1" w:semiHidden="1" w:unhideWhenUsed="1"/>
+    <w:lsdException w:name="Table Columns 2" w:semiHidden="1" w:unhideWhenUsed="1"/>
+    <w:lsdException w:name="Table Columns 3" w:semiHidden="1" w:unhideWhenUsed="1"/>
+    <w:lsdException w:name="Table Columns 4" w:semiHidden="1" w:unhideWhenUsed="1"/>
+    <w:lsdException w:name="Table Columns 5" w:semiHidden="1" w:unhideWhenUsed="1"/>
+    <w:lsdException w:name="Table Grid 1" w:semiHidden="1" w:unhideWhenUsed="1"/>
+    <w:lsdException w:name="Table Grid 2" w:semiHidden="1" w:unhideWhenUsed="1"/>
+    <w:lsdException w:name="Table Grid 3" w:semiHidden="1" w:unhideWhenUsed="1"/>
+    <w:lsdException w:name="Table Grid 4" w:semiHidden="1" w:unhideWhenUsed="1"/>
+    <w:lsdException w:name="Table Grid 5" w:semiHidden="1" w:unhideWhenUsed="1"/>
+    <w:lsdException w:name="Table Grid 6" w:semiHidden="1" w:unhideWhenUsed="1"/>
+    <w:lsdException w:name="Table Grid 7" w:semiHidden="1" w:unhideWhenUsed="1"/>
+    <w:lsdException w:name="Table Grid 8" w:semiHidden="1" w:unhideWhenUsed="1"/>
+    <w:lsdException w:name="Table List 1" w:semiHidden="1" w:unhideWhenUsed="1"/>
+    <w:lsdException w:name="Table List 2" w:semiHidden="1" w:unhideWhenUsed="1"/>
+    <w:lsdException w:name="Table List 3" w:semiHidden="1" w:unhideWhenUsed="1"/>
+    <w:lsdException w:name="Table List 4" w:semiHidden="1" w:unhideWhenUsed="1"/>
+    <w:lsdException w:name="Table List 5" w:semiHidden="1" w:unhideWhenUsed="1"/>
+    <w:lsdException w:name="Table List 6" w:semiHidden="1" w:unhideWhenUsed="1"/>
+    <w:lsdException w:name="Table List 7" w:semiHidden="1" w:unhideWhenUsed="1"/>
+    <w:lsdException w:name="Table List 8" w:semiHidden="1" w:unhideWhenUsed="1"/>
+    <w:lsdException w:name="Table 3D effects 1" w:semiHidden="1" w:unhideWhenUsed="1"/>
+    <w:lsdException w:name="Table 3D effects 2" w:semiHidden="1" w:unhideWhenUsed="1"/>
+    <w:lsdException w:name="Table 3D effects 3" w:semiHidden="1" w:unhideWhenUsed="1"/>
+    <w:lsdException w:name="Table Contemporary" w:semiHidden="1" w:unhideWhenUsed="1"/>
+    <w:lsdException w:name="Table Elegant" w:semiHidden="1" w:unhideWhenUsed="1"/>
+    <w:lsdException w:name="Table Professional" w:semiHidden="1" w:unhideWhenUsed="1"/>
+    <w:lsdException w:name="Table Subtle 1" w:semiHidden="1" w:unhideWhenUsed="1"/>
+    <w:lsdException w:name="Table Subtle 2" w:semiHidden="1" w:unhideWhenUsed="1"/>
+    <w:lsdException w:name="Table Web 1" w:semiHidden="1" w:unhideWhenUsed="1"/>
+    <w:lsdException w:name="Table Web 2" w:semiHidden="1" w:unhideWhenUsed="1"/>
+    <w:lsdException w:name="Table Web 3" w:semiHidden="1" w:unhideWhenUsed="1"/>
+    <w:lsdException w:name="Balloon Text" w:semiHidden="1" w:unhideWhenUsed="1"/>
+    <w:lsdException w:name="Table Grid" w:semiHidden="1" w:uiPriority="59" w:unhideWhenUsed="1"/>
+    <w:lsdException w:name="Table Theme" w:semiHidden="1" w:unhideWhenUsed="1"/>
+    <w:lsdException w:name="Placeholder Text" w:semiHidden="1"/>
+    <w:lsdException w:name="No Spacing" w:uiPriority="1" w:qFormat="1"/>
+    <w:lsdException w:name="Light Shading" w:uiPriority="60"/>
+    <w:lsdException w:name="Light List" w:uiPriority="61"/>
+    <w:lsdException w:name="Light Grid" w:uiPriority="62"/>
+    <w:lsdException w:name="Medium Shading 1" w:uiPriority="63"/>
+    <w:lsdException w:name="Medium Shading 2" w:uiPriority="64"/>
+    <w:lsdException w:name="Medium List 1" w:uiPriority="65"/>
+    <w:lsdException w:name="Medium List 2" w:uiPriority="66"/>
+    <w:lsdException w:name="Medium Grid 1" w:uiPriority="67"/>
+    <w:lsdException w:name="Medium Grid 2" w:uiPriority="68"/>
+    <w:lsdException w:name="Medium Grid 3" w:uiPriority="69"/>
+    <w:lsdException w:name="Dark List" w:uiPriority="70"/>
+    <w:lsdException w:name="Colorful Shading" w:uiPriority="71"/>
+    <w:lsdException w:name="Colorful List" w:uiPriority="72"/>
+    <w:lsdException w:name="Colorful Grid" w:uiPriority="73"/>
+    <w:lsdException w:name="Light Shading Accent 1" w:uiPriority="60"/>
+    <w:lsdException w:name="Light List Accent 1" w:uiPriority="61"/>
+    <w:lsdException w:name="Light Grid Accent 1" w:uiPriority="62"/>
+    <w:lsdException w:name="Medium Shading 1 Accent 1" w:uiPriority="63"/>
+    <w:lsdException w:name="Medium Shading 2 Accent 1" w:uiPriority="64"/>
+    <w:lsdException w:name="Medium List 1 Accent 1" w:uiPriority="65"/>
+    <w:lsdException w:name="Revision" w:semiHidden="1"/>
+    <w:lsdException w:name="List Paragraph" w:uiPriority="34" w:qFormat="1"/>
+    <w:lsdException w:name="Quote" w:uiPriority="29" w:qFormat="1"/>
+    <w:lsdException w:name="Intense Quote" w:uiPriority="30" w:qFormat="1"/>
+    <w:lsdException w:name="Medium List 2 Accent 1" w:uiPriority="66"/>
+    <w:lsdException w:name="Medium Grid 1 Accent 1" w:uiPriority="67"/>
+    <w:lsdException w:name="Medium Grid 2 Accent 1" w:uiPriority="68"/>
+    <w:lsdException w:name="Medium Grid 3 Accent 1" w:uiPriority="69"/>
+    <w:lsdException w:name="Dark List Accent 1" w:uiPriority="70"/>
+    <w:lsdException w:name="Colorful Shading Accent 1" w:uiPriority="71"/>
+    <w:lsdException w:name="Colorful List Accent 1" w:uiPriority="72"/>
+    <w:lsdException w:name="Colorful Grid Accent 1" w:uiPriority="73"/>
+    <w:lsdException w:name="Light Shading Accent 2" w:uiPriority="60"/>
+    <w:lsdException w:name="Light List Accent 2" w:uiPriority="61"/>
+    <w:lsdException w:name="Light Grid Accent 2" w:uiPriority="62"/>
+    <w:lsdException w:name="Medium Shading 1 Accent 2" w:uiPriority="63"/>
+    <w:lsdException w:name="Medium Shading 2 Accent 2" w:uiPriority="64"/>
+    <w:lsdException w:name="Medium List 1 Accent 2" w:uiPriority="65"/>
+    <w:lsdException w:name="Medium List 2 Accent 2" w:uiPriority="66"/>
+    <w:lsdException w:name="Medium Grid 1 Accent 2" w:uiPriority="67"/>
+    <w:lsdException w:name="Medium Grid 2 Accent 2" w:uiPriority="68"/>
+    <w:lsdException w:name="Medium Grid 3 Accent 2" w:uiPriority="69"/>
+    <w:lsdException w:name="Dark List Accent 2" w:uiPriority="70"/>
+    <w:lsdException w:name="Colorful Shading Accent 2" w:uiPriority="71"/>
+    <w:lsdException w:name="Colorful List Accent 2" w:uiPriority="72"/>
+    <w:lsdException w:name="Colorful Grid Accent 2" w:uiPriority="73"/>
+    <w:lsdException w:name="Light Shading Accent 3" w:uiPriority="60"/>
+    <w:lsdException w:name="Light List Accent 3" w:uiPriority="61"/>
+    <w:lsdException w:name="Light Grid Accent 3" w:uiPriority="62"/>
+    <w:lsdException w:name="Medium Shading 1 Accent 3" w:uiPriority="63"/>
+    <w:lsdException w:name="Medium Shading 2 Accent 3" w:uiPriority="64"/>
+    <w:lsdException w:name="Medium List 1 Accent 3" w:uiPriority="65"/>
+    <w:lsdException w:name="Medium List 2 Accent 3" w:uiPriority="66"/>
+    <w:lsdException w:name="Medium Grid 1 Accent 3" w:uiPriority="67"/>
+    <w:lsdException w:name="Medium Grid 2 Accent 3" w:uiPriority="68"/>
+    <w:lsdException w:name="Medium Grid 3 Accent 3" w:uiPriority="69"/>
+    <w:lsdException w:name="Dark List Accent 3" w:uiPriority="70"/>
+    <w:lsdException w:name="Colorful Shading Accent 3" w:uiPriority="71"/>
+    <w:lsdException w:name="Colorful List Accent 3" w:uiPriority="72"/>
+    <w:lsdException w:name="Colorful Grid Accent 3" w:uiPriority="73"/>
+    <w:lsdException w:name="Light Shading Accent 4" w:uiPriority="60"/>
+    <w:lsdException w:name="Light List Accent 4" w:uiPriority="61"/>
+    <w:lsdException w:name="Light Grid Accent 4" w:uiPriority="62"/>
+    <w:lsdException w:name="Medium Shading 1 Accent 4" w:uiPriority="63"/>
+    <w:lsdException w:name="Medium Shading 2 Accent 4" w:uiPriority="64"/>
+    <w:lsdException w:name="Medium List 1 Accent 4" w:uiPriority="65"/>
+    <w:lsdException w:name="Medium List 2 Accent 4" w:uiPriority="66"/>
+    <w:lsdException w:name="Medium Grid 1 Accent 4" w:uiPriority="67"/>
+    <w:lsdException w:name="Medium Grid 2 Accent 4" w:uiPriority="68"/>
+    <w:lsdException w:name="Medium Grid 3 Accent 4" w:uiPriority="69"/>
+    <w:lsdException w:name="Dark List Accent 4" w:uiPriority="70"/>
+    <w:lsdException w:name="Colorful Shading Accent 4" w:uiPriority="71"/>
+    <w:lsdException w:name="Colorful List Accent 4" w:uiPriority="72"/>
+    <w:lsdException w:name="Colorful Grid Accent 4" w:uiPriority="73"/>
+    <w:lsdException w:name="Light Shading Accent 5" w:uiPriority="60"/>
+    <w:lsdException w:name="Light List Accent 5" w:uiPriority="61"/>
+    <w:lsdException w:name="Light Grid Accent 5" w:uiPriority="62"/>
+    <w:lsdException w:name="Medium Shading 1 Accent 5" w:uiPriority="63"/>
+    <w:lsdException w:name="Medium Shading 2 Accent 5" w:uiPriority="64"/>
+    <w:lsdException w:name="Medium List 1 Accent 5" w:uiPriority="65"/>
+    <w:lsdException w:name="Medium List 2 Accent 5" w:uiPriority="66"/>
+    <w:lsdException w:name="Medium Grid 1 Accent 5" w:uiPriority="67"/>
+    <w:lsdException w:name="Medium Grid 2 Accent 5" w:uiPriority="68"/>
+    <w:lsdException w:name="Medium Grid 3 Accent 5" w:uiPriority="69"/>
+    <w:lsdException w:name="Dark List Accent 5" w:uiPriority="70"/>
+    <w:lsdException w:name="Colorful Shading Accent 5" w:uiPriority="71"/>
+    <w:lsdException w:name="Colorful List Accent 5" w:uiPriority="72"/>
+    <w:lsdException w:name="Colorful Grid Accent 5" w:uiPriority="73"/>
+    <w:lsdException w:name="Light Shading Accent 6" w:uiPriority="60"/>
+    <w:lsdException w:name="Light List Accent 6" w:uiPriority="61"/>
+    <w:lsdException w:name="Light Grid Accent 6" w:uiPriority="62"/>
+    <w:lsdException w:name="Medium Shading 1 Accent 6" w:uiPriority="63"/>
+    <w:lsdException w:name="Medium Shading 2 Accent 6" w:uiPriority="64"/>
+    <w:lsdException w:name="Medium List 1 Accent 6" w:uiPriority="65"/>
+    <w:lsdException w:name="Medium List 2 Accent 6" w:uiPriority="66"/>
+    <w:lsdException w:name="Medium Grid 1 Accent 6" w:uiPriority="67"/>
+    <w:lsdException w:name="Medium Grid 2 Accent 6" w:uiPriority="68"/>
+    <w:lsdException w:name="Medium Grid 3 Accent 6" w:uiPriority="69"/>
+    <w:lsdException w:name="Dark List Accent 6" w:uiPriority="70"/>
+    <w:lsdException w:name="Colorful Shading Accent 6" w:uiPriority="71"/>
+    <w:lsdException w:name="Colorful List Accent 6" w:uiPriority="72"/>
+    <w:lsdException w:name="Colorful Grid Accent 6" w:uiPriority="73"/>
+    <w:lsdException w:name="Subtle Emphasis" w:uiPriority="19" w:qFormat="1"/>
+    <w:lsdException w:name="Intense Emphasis" w:uiPriority="21" w:qFormat="1"/>
+    <w:lsdException w:name="Subtle Reference" w:uiPriority="31" w:qFormat="1"/>
+    <w:lsdException w:name="Intense Reference" w:uiPriority="32" w:qFormat="1"/>
+    <w:lsdException w:name="Book Title" w:uiPriority="33" w:qFormat="1"/>
+    <w:lsdException w:name="Bibliography" w:semiHidden="1" w:uiPriority="37" w:unhideWhenUsed="1"/>
+    <w:lsdException w:name="TOC Heading" w:semiHidden="1" w:uiPriority="39" w:unhideWhenUsed="1" w:qFormat="1"/>
+    <w:lsdException w:name="Plain Table 1" w:uiPriority="41"/>
+    <w:lsdException w:name="Plain Table 2" w:uiPriority="42"/>
+    <w:lsdException w:name="Plain Table 3" w:uiPriority="43"/>
+    <w:lsdException w:name="Plain Table 4" w:uiPriority="44"/>
+    <w:lsdException w:name="Plain Table 5" w:uiPriority="45"/>
+    <w:lsdException w:name="Grid Table Light" w:uiPriority="40"/>
+    <w:lsdException w:name="Grid Table 1 Light" w:uiPriority="46"/>
+    <w:lsdException w:name="Grid Table 2" w:uiPriority="47"/>
+    <w:lsdException w:name="Grid Table 3" w:uiPriority="48"/>
+    <w:lsdException w:name="Grid Table 4" w:uiPriority="49"/>
+    <w:lsdException w:name="Grid Table 5 Dark" w:uiPriority="50"/>
+    <w:lsdException w:name="Grid Table 6 Colorful" w:uiPriority="51"/>
+    <w:lsdException w:name="Grid Table 7 Colorful" w:uiPriority="52"/>
+    <w:lsdException w:name="Grid Table 1 Light Accent 1" w:uiPriority="46"/>
+    <w:lsdException w:name="Grid Table 2 Accent 1" w:uiPriority="47"/>
+    <w:lsdException w:name="Grid Table 3 Accent 1" w:uiPriority="48"/>
+    <w:lsdException w:name="Grid Table 4 Accent 1" w:uiPriority="49"/>
+    <w:lsdException w:name="Grid Table 5 Dark Accent 1" w:uiPriority="50"/>
+    <w:lsdException w:name="Grid Table 6 Colorful Accent 1" w:uiPriority="51"/>
+    <w:lsdException w:name="Grid Table 7 Colorful Accent 1" w:uiPriority="52"/>
+    <w:lsdException w:name="Grid Table 1 Light Accent 2" w:uiPriority="46"/>
+    <w:lsdException w:name="Grid Table 2 Accent 2" w:uiPriority="47"/>
+    <w:lsdException w:name="Grid Table 3 Accent 2" w:uiPriority="48"/>
+    <w:lsdException w:name="Grid Table 4 Accent 2" w:uiPriority="49"/>
+    <w:lsdException w:name="Grid Table 5 Dark Accent 2" w:uiPriority="50"/>
+    <w:lsdException w:name="Grid Table 6 Colorful Accent 2" w:uiPriority="51"/>
+    <w:lsdException w:name="Grid Table 7 Colorful Accent 2" w:uiPriority="52"/>
+    <w:lsdException w:name="Grid Table 1 Light Accent 3" w:uiPriority="46"/>
+    <w:lsdException w:name="Grid Table 2 Accent 3" w:uiPriority="47"/>
+    <w:lsdException w:name="Grid Table 3 Accent 3" w:uiPriority="48"/>
+    <w:lsdException w:name="Grid Table 4 Accent 3" w:uiPriority="49"/>
+    <w:lsdException w:name="Grid Table 5 Dark Accent 3" w:uiPriority="50"/>
+    <w:lsdException w:name="Grid Table 6 Colorful Accent 3" w:uiPriority="51"/>
+    <w:lsdException w:name="Grid Table 7 Colorful Accent 3" w:uiPriority="52"/>
+    <w:lsdException w:name="Grid Table 1 Light Accent 4" w:uiPriority="46"/>
+    <w:lsdException w:name="Grid Table 2 Accent 4" w:uiPriority="47"/>
+    <w:lsdException w:name="Grid Table 3 Accent 4" w:uiPriority="48"/>
+    <w:lsdException w:name="Grid Table 4 Accent 4" w:uiPriority="49"/>
+    <w:lsdException w:name="Grid Table 5 Dark Accent 4" w:uiPriority="50"/>
+    <w:lsdException w:name="Grid Table 6 Colorful Accent 4" w:uiPriority="51"/>
+    <w:lsdException w:name="Grid Table 7 Colorful Accent 4" w:uiPriority="52"/>
+    <w:lsdException w:name="Grid Table 1 Light Accent 5" w:uiPriority="46"/>
+    <w:lsdException w:name="Grid Table 2 Accent 5" w:uiPriority="47"/>
+    <w:lsdException w:name="Grid Table 3 Accent 5" w:uiPriority="48"/>
+    <w:lsdException w:name="Grid Table 4 Accent 5" w:uiPriority="49"/>
+    <w:lsdException w:name="Grid Table 5 Dark Accent 5" w:uiPriority="50"/>
+    <w:lsdException w:name="Grid Table 6 Colorful Accent 5" w:uiPriority="51"/>
+    <w:lsdException w:name="Grid Table 7 Colorful Accent 5" w:uiPriority="52"/>
+    <w:lsdException w:name="Grid Table 1 Light Accent 6" w:uiPriority="46"/>
+    <w:lsdException w:name="Grid Table 2 Accent 6" w:uiPriority="47"/>
+    <w:lsdException w:name="Grid Table 3 Accent 6" w:uiPriority="48"/>
+    <w:lsdException w:name="Grid Table 4 Accent 6" w:uiPriority="49"/>
+    <w:lsdException w:name="Grid Table 5 Dark Accent 6" w:uiPriority="50"/>
+    <w:lsdException w:name="Grid Table 6 Colorful Accent 6" w:uiPriority="51"/>
+    <w:lsdException w:name="Grid Table 7 Colorful Accent 6" w:uiPriority="52"/>
+    <w:lsdException w:name="List Table 1 Light" w:uiPriority="46"/>
+    <w:lsdException w:name="List Table 2" w:uiPriority="47"/>
+    <w:lsdException w:name="List Table 3" w:uiPriority="48"/>
+    <w:lsdException w:name="List Table 4" w:uiPriority="49"/>
+    <w:lsdException w:name="List Table 5 Dark" w:uiPriority="50"/>
+    <w:lsdException w:name="List Table 6 Colorful" w:uiPriority="51"/>
+    <w:lsdException w:name="List Table 7 Colorful" w:uiPriority="52"/>
+    <w:lsdException w:name="List Table 1 Light Accent 1" w:uiPriority="46"/>
+    <w:lsdException w:name="List Table 2 Accent 1" w:uiPriority="47"/>
+    <w:lsdException w:name="List Table 3 Accent 1" w:uiPriority="48"/>
+    <w:lsdException w:name="List Table 4 Accent 1" w:uiPriority="49"/>
+    <w:lsdException w:name="List Table 5 Dark Accent 1" w:uiPriority="50"/>
+    <w:lsdException w:name="List Table 6 Colorful Accent 1" w:uiPriority="51"/>
+    <w:lsdException w:name="List Table 7 Colorful Accent 1" w:uiPriority="52"/>
+    <w:lsdException w:name="List Table 1 Light Accent 2" w:uiPriority="46"/>
+    <w:lsdException w:name="List Table 2 Accent 2" w:uiPriority="47"/>
+    <w:lsdException w:name="List Table 3 Accent 2" w:uiPriority="48"/>
+    <w:lsdException w:name="List Table 4 Accent 2" w:uiPriority="49"/>
+    <w:lsdException w:name="List Table 5 Dark Accent 2" w:uiPriority="50"/>
+    <w:lsdException w:name="List Table 6 Colorful Accent 2" w:uiPriority="51"/>
+    <w:lsdException w:name="List Table 7 Colorful Accent 2" w:uiPriority="52"/>
+    <w:lsdException w:name="List Table 1 Light Accent 3" w:uiPriority="46"/>
+    <w:lsdException w:name="List Table 2 Accent 3" w:uiPriority="47"/>
+    <w:lsdException w:name="List Table 3 Accent 3" w:uiPriority="48"/>
+    <w:lsdException w:name="List Table 4 Accent 3" w:uiPriority="49"/>
+    <w:lsdException w:name="List Table 5 Dark Accent 3" w:uiPriority="50"/>
+    <w:lsdException w:name="List Table 6 Colorful Accent 3" w:uiPriority="51"/>
+    <w:lsdException w:name="List Table 7 Colorful Accent 3" w:uiPriority="52"/>
+    <w:lsdException w:name="List Table 1 Light Accent 4" w:uiPriority="46"/>
+    <w:lsdException w:name="List Table 2 Accent 4" w:uiPriority="47"/>
+    <w:lsdException w:name="List Table 3 Accent 4" w:uiPriority="48"/>
+    <w:lsdException w:name="List Table 4 Accent 4" w:uiPriority="49"/>
+    <w:lsdException w:name="List Table 5 Dark Accent 4" w:uiPriority="50"/>
+    <w:lsdException w:name="List Table 6 Colorful Accent 4" w:uiPriority="51"/>
+    <w:lsdException w:name="List Table 7 Colorful Accent 4" w:uiPriority="52"/>
+    <w:lsdException w:name="List Table 1 Light Accent 5" w:uiPriority="46"/>
+    <w:lsdException w:name="List Table 2 Accent 5" w:uiPriority="47"/>
+    <w:lsdException w:name="List Table 3 Accent 5" w:uiPriority="48"/>
+    <w:lsdException w:name="List Table 4 Accent 5" w:uiPriority="49"/>
+    <w:lsdException w:name="List Table 5 Dark Accent 5" w:uiPriority="50"/>
+    <w:lsdException w:name="List Table 6 Colorful Accent 5" w:uiPriority="51"/>
+    <w:lsdException w:name="List Table 7 Colorful Accent 5" w:uiPriority="52"/>
+    <w:lsdException w:name="List Table 1 Light Accent 6" w:uiPriority="46"/>
+    <w:lsdException w:name="List Table 2 Accent 6" w:uiPriority="47"/>
+    <w:lsdException w:name="List Table 3 Accent 6" w:uiPriority="48"/>
+    <w:lsdException w:name="List Table 4 Accent 6" w:uiPriority="49"/>
+    <w:lsdException w:name="List Table 5 Dark Accent 6" w:uiPriority="50"/>
+    <w:lsdException w:name="List Table 6 Colorful Accent 6" w:uiPriority="51"/>
+    <w:lsdException w:name="List Table 7 Colorful Accent 6" w:uiPriority="52"/>
+    <w:lsdException w:name="Mention" w:semiHidden="1" w:unhideWhenUsed="1"/>
+    <w:lsdException w:name="Smart Hyperlink" w:semiHidden="1" w:unhideWhenUsed="1"/>
+    <w:lsdException w:name="Hashtag" w:semiHidden="1" w:unhideWhenUsed="1"/>
   </w:latentStyles>
   <w:style w:type="paragraph" w:default="1" w:styleId="Normal">
     <w:name w:val="Normal"/>
@@ -6300,7 +4994,6 @@
     <w:uiPriority w:val="99"/>
     <w:semiHidden/>
     <w:unhideWhenUsed/>
-    <w:qFormat/>
     <w:tblPr>
       <w:tblInd w:w="0" w:type="dxa"/>
       <w:tblCellMar>
@@ -6326,7 +5019,6 @@
       <w:spacing w:after="0" w:line="240" w:lineRule="auto"/>
     </w:pPr>
     <w:tblPr>
-      <w:tblInd w:w="0" w:type="dxa"/>
       <w:tblBorders>
         <w:top w:val="single" w:sz="4" w:space="0" w:color="000000" w:themeColor="text1"/>
         <w:left w:val="single" w:sz="4" w:space="0" w:color="000000" w:themeColor="text1"/>
@@ -6335,12 +5027,6 @@
         <w:insideH w:val="single" w:sz="4" w:space="0" w:color="000000" w:themeColor="text1"/>
         <w:insideV w:val="single" w:sz="4" w:space="0" w:color="000000" w:themeColor="text1"/>
       </w:tblBorders>
-      <w:tblCellMar>
-        <w:top w:w="0" w:type="dxa"/>
-        <w:left w:w="108" w:type="dxa"/>
-        <w:bottom w:w="0" w:type="dxa"/>
-        <w:right w:w="108" w:type="dxa"/>
-      </w:tblCellMar>
     </w:tblPr>
   </w:style>
   <w:style w:type="paragraph" w:styleId="ListParagraph">

</xml_diff>